<commit_message>
Responses to comments/questions added
</commit_message>
<xml_diff>
--- a/documents/DRAFTv1_stix-v1.2.1-wd01-part14-vocabularies.docx
+++ b/documents/DRAFTv1_stix-v1.2.1-wd01-part14-vocabularies.docx
@@ -1,6 +1,6 @@
 
 <file path=word/document.xml><?xml version="1.0" encoding="utf-8"?>
-<w:document xmlns:wpc="http://schemas.microsoft.com/office/word/2010/wordprocessingCanvas" xmlns:mc="http://schemas.openxmlformats.org/markup-compatibility/2006" xmlns:o="urn:schemas-microsoft-com:office:office" xmlns:r="http://schemas.openxmlformats.org/officeDocument/2006/relationships" xmlns:m="http://schemas.openxmlformats.org/officeDocument/2006/math" xmlns:v="urn:schemas-microsoft-com:vml" xmlns:wp14="http://schemas.microsoft.com/office/word/2010/wordprocessingDrawing" xmlns:wp="http://schemas.openxmlformats.org/drawingml/2006/wordprocessingDrawing" xmlns:w10="urn:schemas-microsoft-com:office:word" xmlns:w="http://schemas.openxmlformats.org/wordprocessingml/2006/main" xmlns:w14="http://schemas.microsoft.com/office/word/2010/wordml" xmlns:w15="http://schemas.microsoft.com/office/word/2012/wordml" xmlns:wpg="http://schemas.microsoft.com/office/word/2010/wordprocessingGroup" xmlns:wpi="http://schemas.microsoft.com/office/word/2010/wordprocessingInk" xmlns:wne="http://schemas.microsoft.com/office/word/2006/wordml" xmlns:wps="http://schemas.microsoft.com/office/word/2010/wordprocessingShape" mc:Ignorable="w14 w15 wp14">
+<w:document xmlns:wpc="http://schemas.microsoft.com/office/word/2010/wordprocessingCanvas" xmlns:mo="http://schemas.microsoft.com/office/mac/office/2008/main" xmlns:mc="http://schemas.openxmlformats.org/markup-compatibility/2006" xmlns:mv="urn:schemas-microsoft-com:mac:vml" xmlns:o="urn:schemas-microsoft-com:office:office" xmlns:r="http://schemas.openxmlformats.org/officeDocument/2006/relationships" xmlns:m="http://schemas.openxmlformats.org/officeDocument/2006/math" xmlns:v="urn:schemas-microsoft-com:vml" xmlns:wp14="http://schemas.microsoft.com/office/word/2010/wordprocessingDrawing" xmlns:wp="http://schemas.openxmlformats.org/drawingml/2006/wordprocessingDrawing" xmlns:w10="urn:schemas-microsoft-com:office:word" xmlns:w="http://schemas.openxmlformats.org/wordprocessingml/2006/main" xmlns:w14="http://schemas.microsoft.com/office/word/2010/wordml" xmlns:wpg="http://schemas.microsoft.com/office/word/2010/wordprocessingGroup" xmlns:wpi="http://schemas.microsoft.com/office/word/2010/wordprocessingInk" xmlns:wne="http://schemas.microsoft.com/office/word/2006/wordml" xmlns:wps="http://schemas.microsoft.com/office/word/2010/wordprocessingShape" mc:Ignorable="w14 wp14">
   <w:body>
     <w:p>
       <w:pPr>
@@ -91,7 +91,7 @@
       <w:pPr>
         <w:pStyle w:val="Titlepageinfodescription"/>
       </w:pPr>
-      <w:hyperlink r:id="rId8" w:history="1">
+      <w:hyperlink r:id="rId9" w:history="1">
         <w:r>
           <w:rPr>
             <w:rStyle w:val="Hyperlink"/>
@@ -121,7 +121,7 @@
       <w:r>
         <w:t xml:space="preserve"> (</w:t>
       </w:r>
-      <w:hyperlink r:id="rId9" w:history="1">
+      <w:hyperlink r:id="rId10" w:history="1">
         <w:r>
           <w:rPr>
             <w:rStyle w:val="Hyperlink"/>
@@ -135,7 +135,7 @@
       <w:r>
         <w:t xml:space="preserve"> </w:t>
       </w:r>
-      <w:hyperlink r:id="rId10" w:history="1">
+      <w:hyperlink r:id="rId11" w:history="1">
         <w:r>
           <w:rPr>
             <w:rStyle w:val="Hyperlink"/>
@@ -165,7 +165,7 @@
       <w:r>
         <w:t xml:space="preserve"> (</w:t>
       </w:r>
-      <w:hyperlink r:id="rId11" w:history="1">
+      <w:hyperlink r:id="rId12" w:history="1">
         <w:r>
           <w:rPr>
             <w:rStyle w:val="Hyperlink"/>
@@ -176,7 +176,7 @@
       <w:r>
         <w:t xml:space="preserve">), </w:t>
       </w:r>
-      <w:hyperlink r:id="rId12" w:history="1">
+      <w:hyperlink r:id="rId13" w:history="1">
         <w:r>
           <w:rPr>
             <w:rStyle w:val="Hyperlink"/>
@@ -195,7 +195,7 @@
       <w:r>
         <w:t>Desiree Beck (</w:t>
       </w:r>
-      <w:hyperlink r:id="rId13" w:history="1">
+      <w:hyperlink r:id="rId14" w:history="1">
         <w:r>
           <w:rPr>
             <w:rStyle w:val="Hyperlink"/>
@@ -206,7 +206,7 @@
       <w:r>
         <w:t xml:space="preserve">), </w:t>
       </w:r>
-      <w:hyperlink r:id="rId14" w:history="1">
+      <w:hyperlink r:id="rId15" w:history="1">
         <w:r>
           <w:rPr>
             <w:rStyle w:val="Hyperlink"/>
@@ -225,7 +225,7 @@
       <w:r>
         <w:t xml:space="preserve"> (</w:t>
       </w:r>
-      <w:hyperlink r:id="rId15" w:history="1">
+      <w:hyperlink r:id="rId16" w:history="1">
         <w:r>
           <w:rPr>
             <w:rStyle w:val="Hyperlink"/>
@@ -236,7 +236,7 @@
       <w:r>
         <w:t xml:space="preserve">), </w:t>
       </w:r>
-      <w:hyperlink r:id="rId16" w:history="1">
+      <w:hyperlink r:id="rId17" w:history="1">
         <w:r>
           <w:rPr>
             <w:rStyle w:val="Hyperlink"/>
@@ -255,7 +255,7 @@
       <w:r>
         <w:t>Rich Piazza (</w:t>
       </w:r>
-      <w:hyperlink r:id="rId17" w:history="1">
+      <w:hyperlink r:id="rId18" w:history="1">
         <w:r>
           <w:rPr>
             <w:rStyle w:val="Hyperlink"/>
@@ -266,7 +266,7 @@
       <w:r>
         <w:t xml:space="preserve">), </w:t>
       </w:r>
-      <w:hyperlink r:id="rId18" w:history="1">
+      <w:hyperlink r:id="rId19" w:history="1">
         <w:r>
           <w:rPr>
             <w:rStyle w:val="Hyperlink"/>
@@ -736,7 +736,7 @@
       <w:r>
         <w:t xml:space="preserve">his </w:t>
       </w:r>
-      <w:hyperlink r:id="rId19" w:anchor="dWorkingDraft" w:history="1">
+      <w:hyperlink r:id="rId20" w:anchor="dWorkingDraft" w:history="1">
         <w:r>
           <w:rPr>
             <w:rStyle w:val="Hyperlink"/>
@@ -747,7 +747,7 @@
       <w:r>
         <w:t xml:space="preserve"> (WD) has been produced by one or more TC Members; it has not yet been voted on by the TC or </w:t>
       </w:r>
-      <w:hyperlink r:id="rId20" w:anchor="committeeDraft" w:history="1">
+      <w:hyperlink r:id="rId21" w:anchor="committeeDraft" w:history="1">
         <w:r>
           <w:rPr>
             <w:rStyle w:val="Hyperlink"/>
@@ -758,7 +758,7 @@
       <w:r>
         <w:t xml:space="preserve"> as a Committee Draft (Committee Specification Draft or a Committee Note Draft). The OASIS document </w:t>
       </w:r>
-      <w:hyperlink r:id="rId21" w:anchor="standApprovProcess" w:history="1">
+      <w:hyperlink r:id="rId22" w:anchor="standApprovProcess" w:history="1">
         <w:r>
           <w:rPr>
             <w:rStyle w:val="Hyperlink"/>
@@ -988,7 +988,7 @@
       <w:r>
         <w:t xml:space="preserve">All capitalized terms in the following text have the meanings assigned to them in the OASIS Intellectual Property Rights Policy (the "OASIS IPR Policy"). The full </w:t>
       </w:r>
-      <w:hyperlink r:id="rId22" w:history="1">
+      <w:hyperlink r:id="rId23" w:history="1">
         <w:r>
           <w:rPr>
             <w:rStyle w:val="Hyperlink"/>
@@ -1029,8 +1029,6 @@
         <w:t>Table of Contents</w:t>
       </w:r>
     </w:p>
-    <w:bookmarkStart w:id="3" w:name="_GoBack"/>
-    <w:bookmarkEnd w:id="3"/>
     <w:p>
       <w:pPr>
         <w:pStyle w:val="TOC1"/>
@@ -5286,27 +5284,27 @@
     <w:p>
       <w:pPr>
         <w:sectPr>
-          <w:footerReference w:type="default" r:id="rId23"/>
+          <w:footerReference w:type="default" r:id="rId24"/>
           <w:pgSz w:w="12240" w:h="15840" w:code="1"/>
           <w:pgMar w:top="1440" w:right="1440" w:bottom="720" w:left="1440" w:header="720" w:footer="720" w:gutter="0"/>
           <w:cols w:space="720"/>
           <w:docGrid w:linePitch="360"/>
         </w:sectPr>
       </w:pPr>
-      <w:bookmarkStart w:id="4" w:name="_Toc287332006"/>
+      <w:bookmarkStart w:id="3" w:name="_Toc287332006"/>
     </w:p>
     <w:p>
       <w:pPr>
         <w:pStyle w:val="Heading1"/>
       </w:pPr>
-      <w:bookmarkStart w:id="5" w:name="_Toc429521504"/>
+      <w:bookmarkStart w:id="4" w:name="_Toc429521504"/>
       <w:r>
         <w:lastRenderedPageBreak/>
         <w:t>Introduction</w:t>
       </w:r>
       <w:bookmarkEnd w:id="0"/>
+      <w:bookmarkEnd w:id="3"/>
       <w:bookmarkEnd w:id="4"/>
-      <w:bookmarkEnd w:id="5"/>
     </w:p>
     <w:p>
       <w:r>
@@ -5843,15 +5841,15 @@
         <w:spacing w:before="360" w:after="60"/>
         <w:ind w:left="720" w:hanging="720"/>
       </w:pPr>
-      <w:bookmarkStart w:id="6" w:name="_Ref421191021"/>
-      <w:bookmarkStart w:id="7" w:name="_Toc426101876"/>
-      <w:bookmarkStart w:id="8" w:name="_Toc429521505"/>
+      <w:bookmarkStart w:id="5" w:name="_Ref421191021"/>
+      <w:bookmarkStart w:id="6" w:name="_Toc426101876"/>
+      <w:bookmarkStart w:id="7" w:name="_Toc429521505"/>
       <w:r>
         <w:t>STIX Specification Documents</w:t>
       </w:r>
+      <w:bookmarkEnd w:id="5"/>
       <w:bookmarkEnd w:id="6"/>
       <w:bookmarkEnd w:id="7"/>
-      <w:bookmarkEnd w:id="8"/>
     </w:p>
     <w:p>
       <w:pPr>
@@ -6161,7 +6159,7 @@
                     </pic:cNvPicPr>
                   </pic:nvPicPr>
                   <pic:blipFill>
-                    <a:blip r:embed="rId24" cstate="print">
+                    <a:blip r:embed="rId25" cstate="print">
                       <a:extLst>
                         <a:ext uri="{28A0092B-C50C-407E-A947-70E740481C1C}">
                           <a14:useLocalDpi xmlns:a14="http://schemas.microsoft.com/office/drawing/2010/main" val="0"/>
@@ -6197,8 +6195,8 @@
           <w:b/>
         </w:rPr>
       </w:pPr>
-      <w:bookmarkStart w:id="9" w:name="_Ref389819936"/>
-      <w:bookmarkStart w:id="10" w:name="_Ref390077491"/>
+      <w:bookmarkStart w:id="8" w:name="_Ref389819936"/>
+      <w:bookmarkStart w:id="9" w:name="_Ref390077491"/>
       <w:r>
         <w:t xml:space="preserve">Figure </w:t>
       </w:r>
@@ -6221,44 +6219,44 @@
           <w:t>1</w:t>
         </w:r>
       </w:fldSimple>
+      <w:bookmarkEnd w:id="8"/>
+      <w:r>
+        <w:t xml:space="preserve">.  </w:t>
+      </w:r>
+      <w:r>
+        <w:t>STIX</w:t>
+      </w:r>
+      <w:r>
+        <w:t xml:space="preserve"> </w:t>
+      </w:r>
+      <w:r>
+        <w:t xml:space="preserve">Language </w:t>
+      </w:r>
+      <w:r>
+        <w:t>v</w:t>
+      </w:r>
+      <w:r>
+        <w:t>1</w:t>
+      </w:r>
+      <w:r>
+        <w:t>.</w:t>
+      </w:r>
+      <w:r>
+        <w:t>2</w:t>
+      </w:r>
+      <w:r>
+        <w:t>.1</w:t>
+      </w:r>
+      <w:r>
+        <w:t xml:space="preserve"> </w:t>
+      </w:r>
+      <w:r>
+        <w:t xml:space="preserve">specification </w:t>
+      </w:r>
+      <w:r>
+        <w:t>documents</w:t>
+      </w:r>
       <w:bookmarkEnd w:id="9"/>
-      <w:r>
-        <w:t xml:space="preserve">.  </w:t>
-      </w:r>
-      <w:r>
-        <w:t>STIX</w:t>
-      </w:r>
-      <w:r>
-        <w:t xml:space="preserve"> </w:t>
-      </w:r>
-      <w:r>
-        <w:t xml:space="preserve">Language </w:t>
-      </w:r>
-      <w:r>
-        <w:t>v</w:t>
-      </w:r>
-      <w:r>
-        <w:t>1</w:t>
-      </w:r>
-      <w:r>
-        <w:t>.</w:t>
-      </w:r>
-      <w:r>
-        <w:t>2</w:t>
-      </w:r>
-      <w:r>
-        <w:t>.1</w:t>
-      </w:r>
-      <w:r>
-        <w:t xml:space="preserve"> </w:t>
-      </w:r>
-      <w:r>
-        <w:t xml:space="preserve">specification </w:t>
-      </w:r>
-      <w:r>
-        <w:t>documents</w:t>
-      </w:r>
-      <w:bookmarkEnd w:id="10"/>
     </w:p>
     <w:p>
       <w:pPr>
@@ -6269,15 +6267,15 @@
         <w:spacing w:before="360" w:after="60"/>
         <w:ind w:left="720" w:hanging="720"/>
       </w:pPr>
-      <w:bookmarkStart w:id="11" w:name="_Ref394437867"/>
-      <w:bookmarkStart w:id="12" w:name="_Toc426101877"/>
-      <w:bookmarkStart w:id="13" w:name="_Toc429521506"/>
+      <w:bookmarkStart w:id="10" w:name="_Ref394437867"/>
+      <w:bookmarkStart w:id="11" w:name="_Toc426101877"/>
+      <w:bookmarkStart w:id="12" w:name="_Toc429521506"/>
       <w:r>
         <w:t>Document Conventions</w:t>
       </w:r>
+      <w:bookmarkEnd w:id="10"/>
       <w:bookmarkEnd w:id="11"/>
       <w:bookmarkEnd w:id="12"/>
-      <w:bookmarkEnd w:id="13"/>
     </w:p>
     <w:p>
       <w:r>
@@ -6293,17 +6291,17 @@
         </w:tabs>
         <w:spacing w:before="360" w:after="60"/>
       </w:pPr>
-      <w:bookmarkStart w:id="14" w:name="_Toc389570603"/>
-      <w:bookmarkStart w:id="15" w:name="_Toc389581073"/>
-      <w:bookmarkStart w:id="16" w:name="_Toc426101879"/>
-      <w:bookmarkStart w:id="17" w:name="_Toc429521507"/>
+      <w:bookmarkStart w:id="13" w:name="_Toc389570603"/>
+      <w:bookmarkStart w:id="14" w:name="_Toc389581073"/>
+      <w:bookmarkStart w:id="15" w:name="_Toc426101879"/>
+      <w:bookmarkStart w:id="16" w:name="_Toc429521507"/>
       <w:r>
         <w:t>Fonts</w:t>
       </w:r>
+      <w:bookmarkEnd w:id="13"/>
       <w:bookmarkEnd w:id="14"/>
       <w:bookmarkEnd w:id="15"/>
       <w:bookmarkEnd w:id="16"/>
-      <w:bookmarkEnd w:id="17"/>
     </w:p>
     <w:p>
       <w:pPr>
@@ -6652,15 +6650,15 @@
         </w:tabs>
         <w:spacing w:before="360" w:after="60"/>
       </w:pPr>
-      <w:bookmarkStart w:id="18" w:name="_Ref394486021"/>
-      <w:bookmarkStart w:id="19" w:name="_Toc426101880"/>
-      <w:bookmarkStart w:id="20" w:name="_Toc429521508"/>
+      <w:bookmarkStart w:id="17" w:name="_Ref394486021"/>
+      <w:bookmarkStart w:id="18" w:name="_Toc426101880"/>
+      <w:bookmarkStart w:id="19" w:name="_Toc429521508"/>
       <w:r>
         <w:t>UML Package References</w:t>
       </w:r>
+      <w:bookmarkEnd w:id="17"/>
       <w:bookmarkEnd w:id="18"/>
       <w:bookmarkEnd w:id="19"/>
-      <w:bookmarkEnd w:id="20"/>
     </w:p>
     <w:p>
       <w:pPr>
@@ -6749,32 +6747,32 @@
         </w:tabs>
         <w:spacing w:before="360" w:after="60"/>
       </w:pPr>
-      <w:bookmarkStart w:id="21" w:name="_Toc389570605"/>
-      <w:bookmarkStart w:id="22" w:name="_Toc389581075"/>
-      <w:bookmarkStart w:id="23" w:name="_Toc426101881"/>
-      <w:bookmarkStart w:id="24" w:name="_Toc429521509"/>
+      <w:bookmarkStart w:id="20" w:name="_Toc389570605"/>
+      <w:bookmarkStart w:id="21" w:name="_Toc389581075"/>
+      <w:bookmarkStart w:id="22" w:name="_Toc426101881"/>
+      <w:bookmarkStart w:id="23" w:name="_Toc429521509"/>
       <w:r>
         <w:lastRenderedPageBreak/>
         <w:t>UML Diagrams</w:t>
       </w:r>
-      <w:bookmarkStart w:id="25" w:name="_Ref397637630"/>
+      <w:bookmarkStart w:id="24" w:name="_Ref397637630"/>
+      <w:bookmarkEnd w:id="20"/>
       <w:bookmarkEnd w:id="21"/>
       <w:bookmarkEnd w:id="22"/>
       <w:bookmarkEnd w:id="23"/>
+      <w:r>
+        <w:t xml:space="preserve"> </w:t>
+      </w:r>
       <w:bookmarkEnd w:id="24"/>
-      <w:r>
-        <w:t xml:space="preserve"> </w:t>
-      </w:r>
-      <w:bookmarkEnd w:id="25"/>
     </w:p>
     <w:p>
       <w:pPr>
         <w:spacing w:after="240"/>
       </w:pPr>
-      <w:bookmarkStart w:id="26" w:name="_Toc398242026"/>
-      <w:bookmarkStart w:id="27" w:name="_Toc389570606"/>
-      <w:bookmarkStart w:id="28" w:name="_Toc389581076"/>
-      <w:bookmarkStart w:id="29" w:name="_Ref394436861"/>
+      <w:bookmarkStart w:id="25" w:name="_Toc398242026"/>
+      <w:bookmarkStart w:id="26" w:name="_Toc389570606"/>
+      <w:bookmarkStart w:id="27" w:name="_Toc389581076"/>
+      <w:bookmarkStart w:id="28" w:name="_Ref394436861"/>
       <w:r>
         <w:t>This specification makes use of UML diagrams to visually depict relationships between STIX Language constructs. Note that the diagrams have been extracted directly from the full UML model for STIX; they have not been constructed purely for inclusion in the specification documents. Due to the nature of the Vocabularies data model, which mostly consists of UML enumerations, there are few diagrams included in this document.</w:t>
       </w:r>
@@ -6796,20 +6794,20 @@
         <w:spacing w:before="360" w:after="0"/>
         <w:ind w:left="720" w:hanging="720"/>
       </w:pPr>
-      <w:bookmarkStart w:id="30" w:name="_Toc412634013"/>
-      <w:bookmarkStart w:id="31" w:name="_Toc419122393"/>
-      <w:bookmarkStart w:id="32" w:name="_Toc426101882"/>
+      <w:bookmarkStart w:id="29" w:name="_Toc412634013"/>
+      <w:bookmarkStart w:id="30" w:name="_Toc419122393"/>
+      <w:bookmarkStart w:id="31" w:name="_Toc426101882"/>
+      <w:bookmarkStart w:id="32" w:name="_Toc429521510"/>
       <w:bookmarkStart w:id="33" w:name="_Ref397935245"/>
       <w:bookmarkStart w:id="34" w:name="_Toc398242028"/>
-      <w:bookmarkStart w:id="35" w:name="_Toc429521510"/>
-      <w:bookmarkEnd w:id="26"/>
+      <w:bookmarkEnd w:id="25"/>
       <w:r>
         <w:t>Diagram Icons and Arrow Types</w:t>
       </w:r>
+      <w:bookmarkEnd w:id="29"/>
       <w:bookmarkEnd w:id="30"/>
       <w:bookmarkEnd w:id="31"/>
       <w:bookmarkEnd w:id="32"/>
-      <w:bookmarkEnd w:id="35"/>
     </w:p>
     <w:p>
       <w:pPr>
@@ -6894,7 +6892,7 @@
           <w:b/>
         </w:rPr>
       </w:pPr>
-      <w:bookmarkStart w:id="36" w:name="_Ref428802805"/>
+      <w:bookmarkStart w:id="35" w:name="_Ref428802805"/>
       <w:r>
         <w:t xml:space="preserve">Table </w:t>
       </w:r>
@@ -6917,7 +6915,7 @@
           <w:t>1</w:t>
         </w:r>
       </w:fldSimple>
-      <w:bookmarkEnd w:id="36"/>
+      <w:bookmarkEnd w:id="35"/>
       <w:r>
         <w:t>.  UML diagram icons</w:t>
       </w:r>
@@ -7063,7 +7061,7 @@
                           </pic:cNvPicPr>
                         </pic:nvPicPr>
                         <pic:blipFill>
-                          <a:blip r:embed="rId25">
+                          <a:blip r:embed="rId26">
                             <a:extLst>
                               <a:ext uri="{28A0092B-C50C-407E-A947-70E740481C1C}">
                                 <a14:useLocalDpi xmlns:a14="http://schemas.microsoft.com/office/drawing/2010/main" val="0"/>
@@ -7183,10 +7181,10 @@
                   <v:path o:extrusionok="f" gradientshapeok="t" o:connecttype="rect"/>
                   <o:lock v:ext="edit" aspectratio="t"/>
                 </v:shapetype>
-                <v:shape id="_x0000_i1025" type="#_x0000_t75" style="width:21.75pt;height:21.75pt" o:ole="">
-                  <v:imagedata r:id="rId26" o:title=""/>
+                <v:shape id="_x0000_i1025" type="#_x0000_t75" style="width:22pt;height:22pt" o:ole="">
+                  <v:imagedata r:id="rId27" o:title=""/>
                 </v:shape>
-                <o:OLEObject Type="Embed" ProgID="PBrush" ShapeID="_x0000_i1025" DrawAspect="Content" ObjectID="_1503263342" r:id="rId27"/>
+                <o:OLEObject Type="Embed" ProgID="PBrush" ShapeID="_x0000_i1025" DrawAspect="Content" ObjectID="_1377168151" r:id="rId28"/>
               </w:object>
             </w:r>
           </w:p>
@@ -7270,7 +7268,7 @@
                           </pic:cNvPicPr>
                         </pic:nvPicPr>
                         <pic:blipFill rotWithShape="1">
-                          <a:blip r:embed="rId28"/>
+                          <a:blip r:embed="rId29"/>
                           <a:srcRect l="8356" t="44994" r="84429" b="32932"/>
                           <a:stretch/>
                         </pic:blipFill>
@@ -7352,10 +7350,10 @@
             </w:pPr>
             <w:r>
               <w:object w:dxaOrig="270" w:dyaOrig="195" w14:anchorId="37783C75">
-                <v:shape id="_x0000_i1026" type="#_x0000_t75" style="width:13.5pt;height:13.5pt" o:ole="">
-                  <v:imagedata r:id="rId29" o:title=""/>
+                <v:shape id="_x0000_i1026" type="#_x0000_t75" style="width:14pt;height:14pt" o:ole="">
+                  <v:imagedata r:id="rId30" o:title=""/>
                 </v:shape>
-                <o:OLEObject Type="Embed" ProgID="PBrush" ShapeID="_x0000_i1026" DrawAspect="Content" ObjectID="_1503263343" r:id="rId30"/>
+                <o:OLEObject Type="Embed" ProgID="PBrush" ShapeID="_x0000_i1026" DrawAspect="Content" ObjectID="_1377168152" r:id="rId31"/>
               </w:object>
             </w:r>
           </w:p>
@@ -7436,10 +7434,10 @@
             </w:pPr>
             <w:r>
               <w:object w:dxaOrig="210" w:dyaOrig="150" w14:anchorId="1AB41ADD">
-                <v:shape id="_x0000_i1027" type="#_x0000_t75" style="width:13.5pt;height:13.5pt" o:ole="">
-                  <v:imagedata r:id="rId31" o:title=""/>
+                <v:shape id="_x0000_i1027" type="#_x0000_t75" style="width:14pt;height:14pt" o:ole="">
+                  <v:imagedata r:id="rId32" o:title=""/>
                 </v:shape>
-                <o:OLEObject Type="Embed" ProgID="PBrush" ShapeID="_x0000_i1027" DrawAspect="Content" ObjectID="_1503263344" r:id="rId32"/>
+                <o:OLEObject Type="Embed" ProgID="PBrush" ShapeID="_x0000_i1027" DrawAspect="Content" ObjectID="_1377168153" r:id="rId33"/>
               </w:object>
             </w:r>
           </w:p>
@@ -7586,7 +7584,7 @@
                     </wp:anchor>
                   </w:drawing>
                 </mc:Choice>
-                <mc:Fallback>
+                <mc:Fallback xmlns:w15="http://schemas.microsoft.com/office/word/2012/wordml">
                   <w:pict>
                     <v:shapetype w14:anchorId="43507A6F" id="_x0000_t32" coordsize="21600,21600" o:spt="32" o:oned="t" path="m,l21600,21600e" filled="f">
                       <v:path arrowok="t" fillok="f" o:connecttype="none"/>
@@ -7668,10 +7666,10 @@
                 <w:color w:val="000000" w:themeColor="text1"/>
               </w:rPr>
               <w:object w:dxaOrig="1140" w:dyaOrig="780" w14:anchorId="18ED6E9A">
-                <v:shape id="_x0000_i1028" type="#_x0000_t75" style="width:58.5pt;height:35.25pt" o:ole="">
-                  <v:imagedata r:id="rId33" o:title=""/>
+                <v:shape id="_x0000_i1028" type="#_x0000_t75" style="width:58pt;height:35pt" o:ole="">
+                  <v:imagedata r:id="rId34" o:title=""/>
                 </v:shape>
-                <o:OLEObject Type="Embed" ProgID="PBrush" ShapeID="_x0000_i1028" DrawAspect="Content" ObjectID="_1503263345" r:id="rId34"/>
+                <o:OLEObject Type="Embed" ProgID="PBrush" ShapeID="_x0000_i1028" DrawAspect="Content" ObjectID="_1377168154" r:id="rId35"/>
               </w:object>
             </w:r>
           </w:p>
@@ -7721,15 +7719,15 @@
         <w:spacing w:before="360" w:after="0"/>
         <w:ind w:left="720" w:hanging="720"/>
       </w:pPr>
-      <w:bookmarkStart w:id="37" w:name="_Toc426101883"/>
-      <w:bookmarkStart w:id="38" w:name="_Toc429521511"/>
+      <w:bookmarkStart w:id="36" w:name="_Toc426101883"/>
+      <w:bookmarkStart w:id="37" w:name="_Toc429521511"/>
       <w:r>
         <w:t>Color Coding</w:t>
       </w:r>
       <w:bookmarkEnd w:id="33"/>
       <w:bookmarkEnd w:id="34"/>
+      <w:bookmarkEnd w:id="36"/>
       <w:bookmarkEnd w:id="37"/>
-      <w:bookmarkEnd w:id="38"/>
     </w:p>
     <w:p>
       <w:pPr>
@@ -7833,7 +7831,7 @@
                     <pic:cNvPicPr/>
                   </pic:nvPicPr>
                   <pic:blipFill rotWithShape="1">
-                    <a:blip r:embed="rId35"/>
+                    <a:blip r:embed="rId36"/>
                     <a:srcRect b="13166"/>
                     <a:stretch/>
                   </pic:blipFill>
@@ -7849,7 +7847,7 @@
                       <a:noFill/>
                     </a:ln>
                     <a:extLst>
-                      <a:ext uri="{53640926-AAD7-44D8-BBD7-CCE9431645EC}">
+                      <a:ext uri="{53640926-AAD7-44d8-BBD7-CCE9431645EC}">
                         <a14:shadowObscured xmlns:a14="http://schemas.microsoft.com/office/drawing/2010/main"/>
                       </a:ext>
                     </a:extLst>
@@ -7868,7 +7866,7 @@
           <w:b/>
         </w:rPr>
       </w:pPr>
-      <w:bookmarkStart w:id="39" w:name="_Ref397676401"/>
+      <w:bookmarkStart w:id="38" w:name="_Ref397676401"/>
       <w:r>
         <w:t xml:space="preserve">Figure </w:t>
       </w:r>
@@ -7891,7 +7889,7 @@
           <w:t>2</w:t>
         </w:r>
       </w:fldSimple>
-      <w:bookmarkEnd w:id="39"/>
+      <w:bookmarkEnd w:id="38"/>
       <w:r>
         <w:t xml:space="preserve">.  </w:t>
       </w:r>
@@ -7908,16 +7906,16 @@
         </w:tabs>
         <w:spacing w:before="360" w:after="60"/>
       </w:pPr>
-      <w:bookmarkStart w:id="40" w:name="_Toc426101884"/>
-      <w:bookmarkStart w:id="41" w:name="_Toc429521512"/>
+      <w:bookmarkStart w:id="39" w:name="_Toc426101884"/>
+      <w:bookmarkStart w:id="40" w:name="_Toc429521512"/>
       <w:r>
         <w:t>Enumeration Table Notation</w:t>
       </w:r>
+      <w:bookmarkEnd w:id="26"/>
       <w:bookmarkEnd w:id="27"/>
       <w:bookmarkEnd w:id="28"/>
-      <w:bookmarkEnd w:id="29"/>
+      <w:bookmarkEnd w:id="39"/>
       <w:bookmarkEnd w:id="40"/>
-      <w:bookmarkEnd w:id="41"/>
     </w:p>
     <w:p>
       <w:r>
@@ -8006,17 +8004,17 @@
       <w:pPr>
         <w:pStyle w:val="Heading2"/>
       </w:pPr>
-      <w:bookmarkStart w:id="42" w:name="_Toc85472893"/>
-      <w:bookmarkStart w:id="43" w:name="_Toc287332007"/>
-      <w:bookmarkStart w:id="44" w:name="_Ref428802285"/>
-      <w:bookmarkStart w:id="45" w:name="_Toc429521513"/>
+      <w:bookmarkStart w:id="41" w:name="_Toc85472893"/>
+      <w:bookmarkStart w:id="42" w:name="_Toc287332007"/>
+      <w:bookmarkStart w:id="43" w:name="_Ref428802285"/>
+      <w:bookmarkStart w:id="44" w:name="_Toc429521513"/>
       <w:r>
         <w:t>Terminology</w:t>
       </w:r>
+      <w:bookmarkEnd w:id="41"/>
       <w:bookmarkEnd w:id="42"/>
       <w:bookmarkEnd w:id="43"/>
       <w:bookmarkEnd w:id="44"/>
-      <w:bookmarkEnd w:id="45"/>
     </w:p>
     <w:p>
       <w:r>
@@ -8186,37 +8184,37 @@
       <w:pPr>
         <w:pStyle w:val="Heading2"/>
       </w:pPr>
-      <w:bookmarkStart w:id="46" w:name="_Ref7502892"/>
-      <w:bookmarkStart w:id="47" w:name="_Toc12011611"/>
-      <w:bookmarkStart w:id="48" w:name="_Toc85472894"/>
-      <w:bookmarkStart w:id="49" w:name="_Toc287332008"/>
-      <w:bookmarkStart w:id="50" w:name="_Ref428802295"/>
-      <w:bookmarkStart w:id="51" w:name="_Toc429521514"/>
+      <w:bookmarkStart w:id="45" w:name="_Ref7502892"/>
+      <w:bookmarkStart w:id="46" w:name="_Toc12011611"/>
+      <w:bookmarkStart w:id="47" w:name="_Toc85472894"/>
+      <w:bookmarkStart w:id="48" w:name="_Toc287332008"/>
+      <w:bookmarkStart w:id="49" w:name="_Ref428802295"/>
+      <w:bookmarkStart w:id="50" w:name="_Toc429521514"/>
       <w:r>
         <w:t>Normative</w:t>
       </w:r>
+      <w:bookmarkEnd w:id="45"/>
       <w:bookmarkEnd w:id="46"/>
+      <w:r>
+        <w:t xml:space="preserve"> References</w:t>
+      </w:r>
       <w:bookmarkEnd w:id="47"/>
-      <w:r>
-        <w:t xml:space="preserve"> References</w:t>
-      </w:r>
       <w:bookmarkEnd w:id="48"/>
       <w:bookmarkEnd w:id="49"/>
       <w:bookmarkEnd w:id="50"/>
-      <w:bookmarkEnd w:id="51"/>
     </w:p>
     <w:p>
       <w:pPr>
         <w:pStyle w:val="Ref"/>
       </w:pPr>
-      <w:bookmarkStart w:id="52" w:name="rfc2119"/>
+      <w:bookmarkStart w:id="51" w:name="rfc2119"/>
       <w:r>
         <w:rPr>
           <w:rStyle w:val="Refterm"/>
         </w:rPr>
         <w:t>[RFC2119]</w:t>
       </w:r>
-      <w:bookmarkEnd w:id="52"/>
+      <w:bookmarkEnd w:id="51"/>
       <w:r>
         <w:tab/>
         <w:t>Bradner,</w:t>
@@ -8248,7 +8246,7 @@
       <w:r>
         <w:t xml:space="preserve"> </w:t>
       </w:r>
-      <w:hyperlink r:id="rId36" w:history="1">
+      <w:hyperlink r:id="rId37" w:history="1">
         <w:r>
           <w:rPr>
             <w:rStyle w:val="Hyperlink"/>
@@ -8273,14 +8271,14 @@
       <w:pPr>
         <w:pStyle w:val="Heading1"/>
       </w:pPr>
-      <w:bookmarkStart w:id="53" w:name="_Ref428802313"/>
-      <w:bookmarkStart w:id="54" w:name="_Toc429521515"/>
+      <w:bookmarkStart w:id="52" w:name="_Ref428802313"/>
+      <w:bookmarkStart w:id="53" w:name="_Toc429521515"/>
       <w:r>
         <w:lastRenderedPageBreak/>
         <w:t>Background</w:t>
       </w:r>
+      <w:bookmarkEnd w:id="52"/>
       <w:bookmarkEnd w:id="53"/>
-      <w:bookmarkEnd w:id="54"/>
     </w:p>
     <w:p>
       <w:pPr>
@@ -9009,7 +9007,7 @@
                     <pic:cNvPicPr/>
                   </pic:nvPicPr>
                   <pic:blipFill>
-                    <a:blip r:embed="rId37">
+                    <a:blip r:embed="rId38">
                       <a:extLst>
                         <a:ext uri="{28A0092B-C50C-407E-A947-70E740481C1C}">
                           <a14:useLocalDpi xmlns:a14="http://schemas.microsoft.com/office/drawing/2010/main" val="0"/>
@@ -9040,7 +9038,7 @@
       <w:pPr>
         <w:pStyle w:val="Caption"/>
       </w:pPr>
-      <w:bookmarkStart w:id="55" w:name="_Ref420936850"/>
+      <w:bookmarkStart w:id="54" w:name="_Ref420936850"/>
       <w:r>
         <w:t xml:space="preserve">Figure </w:t>
       </w:r>
@@ -9063,7 +9061,7 @@
           <w:t>1</w:t>
         </w:r>
       </w:fldSimple>
-      <w:bookmarkEnd w:id="55"/>
+      <w:bookmarkEnd w:id="54"/>
       <w:r>
         <w:t>. UML diagram of the STIX Vocabular</w:t>
       </w:r>
@@ -9082,22 +9080,22 @@
         </w:tabs>
         <w:spacing w:before="360" w:after="60"/>
       </w:pPr>
-      <w:bookmarkStart w:id="56" w:name="_Ref418766010"/>
-      <w:bookmarkStart w:id="57" w:name="_Toc420678750"/>
-      <w:bookmarkStart w:id="58" w:name="_Ref420936639"/>
-      <w:bookmarkStart w:id="59" w:name="_Toc426101886"/>
-      <w:bookmarkStart w:id="60" w:name="_Toc429521516"/>
+      <w:bookmarkStart w:id="55" w:name="_Ref418766010"/>
+      <w:bookmarkStart w:id="56" w:name="_Toc420678750"/>
+      <w:bookmarkStart w:id="57" w:name="_Ref420936639"/>
+      <w:bookmarkStart w:id="58" w:name="_Toc426101886"/>
+      <w:bookmarkStart w:id="59" w:name="_Toc429521516"/>
       <w:r>
         <w:t xml:space="preserve">VocabularyStringType </w:t>
       </w:r>
+      <w:bookmarkEnd w:id="55"/>
+      <w:r>
+        <w:t>Data Type</w:t>
+      </w:r>
       <w:bookmarkEnd w:id="56"/>
-      <w:r>
-        <w:t>Data Type</w:t>
-      </w:r>
       <w:bookmarkEnd w:id="57"/>
       <w:bookmarkEnd w:id="58"/>
       <w:bookmarkEnd w:id="59"/>
-      <w:bookmarkEnd w:id="60"/>
     </w:p>
     <w:p>
       <w:pPr>
@@ -9193,20 +9191,20 @@
         </w:tabs>
         <w:spacing w:before="360" w:after="60"/>
       </w:pPr>
-      <w:bookmarkStart w:id="61" w:name="_Ref418766030"/>
-      <w:bookmarkStart w:id="62" w:name="_Toc420678751"/>
-      <w:bookmarkStart w:id="63" w:name="_Toc426101887"/>
-      <w:bookmarkStart w:id="64" w:name="_Toc429521517"/>
+      <w:bookmarkStart w:id="60" w:name="_Ref418766030"/>
+      <w:bookmarkStart w:id="61" w:name="_Toc420678751"/>
+      <w:bookmarkStart w:id="62" w:name="_Toc426101887"/>
+      <w:bookmarkStart w:id="63" w:name="_Toc429521517"/>
       <w:r>
         <w:t xml:space="preserve">UnenforcedVocabularyStringType </w:t>
       </w:r>
+      <w:bookmarkEnd w:id="60"/>
+      <w:r>
+        <w:t>Data Type</w:t>
+      </w:r>
       <w:bookmarkEnd w:id="61"/>
-      <w:r>
-        <w:t>Data Type</w:t>
-      </w:r>
       <w:bookmarkEnd w:id="62"/>
       <w:bookmarkEnd w:id="63"/>
-      <w:bookmarkEnd w:id="64"/>
     </w:p>
     <w:p>
       <w:pPr>
@@ -9261,20 +9259,20 @@
         </w:tabs>
         <w:spacing w:before="360" w:after="60"/>
       </w:pPr>
-      <w:bookmarkStart w:id="65" w:name="_Toc420678752"/>
-      <w:bookmarkStart w:id="66" w:name="_Ref420936662"/>
-      <w:bookmarkStart w:id="67" w:name="_Toc426101888"/>
-      <w:bookmarkStart w:id="68" w:name="_Toc429521518"/>
+      <w:bookmarkStart w:id="64" w:name="_Toc420678752"/>
+      <w:bookmarkStart w:id="65" w:name="_Ref420936662"/>
+      <w:bookmarkStart w:id="66" w:name="_Toc426101888"/>
+      <w:bookmarkStart w:id="67" w:name="_Toc429521518"/>
       <w:r>
         <w:t xml:space="preserve">ControlledVocabularyStringType </w:t>
       </w:r>
       <w:r>
         <w:t>Data Type</w:t>
       </w:r>
+      <w:bookmarkEnd w:id="64"/>
       <w:bookmarkEnd w:id="65"/>
       <w:bookmarkEnd w:id="66"/>
       <w:bookmarkEnd w:id="67"/>
-      <w:bookmarkEnd w:id="68"/>
     </w:p>
     <w:p>
       <w:r>
@@ -9471,22 +9469,22 @@
           <w:docGrid w:linePitch="360"/>
         </w:sectPr>
       </w:pPr>
-      <w:bookmarkStart w:id="69" w:name="_Ref428802323"/>
-      <w:bookmarkStart w:id="70" w:name="_Toc287332011"/>
+      <w:bookmarkStart w:id="68" w:name="_Ref428802323"/>
+      <w:bookmarkStart w:id="69" w:name="_Toc287332011"/>
     </w:p>
     <w:p>
       <w:pPr>
         <w:pStyle w:val="Heading1"/>
       </w:pPr>
-      <w:bookmarkStart w:id="71" w:name="_Ref428803731"/>
-      <w:bookmarkStart w:id="72" w:name="_Toc429521519"/>
+      <w:bookmarkStart w:id="70" w:name="_Ref428803731"/>
+      <w:bookmarkStart w:id="71" w:name="_Toc429521519"/>
       <w:r>
         <w:lastRenderedPageBreak/>
         <w:t>STIX Default Vocabularies Data Models</w:t>
       </w:r>
-      <w:bookmarkEnd w:id="69"/>
+      <w:bookmarkEnd w:id="68"/>
+      <w:bookmarkEnd w:id="70"/>
       <w:bookmarkEnd w:id="71"/>
-      <w:bookmarkEnd w:id="72"/>
     </w:p>
     <w:p>
       <w:r>
@@ -9500,8 +9498,8 @@
       <w:pPr>
         <w:pStyle w:val="Heading2"/>
       </w:pPr>
-      <w:bookmarkStart w:id="73" w:name="_Toc426101890"/>
-      <w:bookmarkStart w:id="74" w:name="_Toc429521520"/>
+      <w:bookmarkStart w:id="72" w:name="_Toc426101890"/>
+      <w:bookmarkStart w:id="73" w:name="_Toc429521520"/>
       <w:r>
         <w:t>AssetType</w:t>
       </w:r>
@@ -9514,13 +9512,14 @@
       <w:r>
         <w:t xml:space="preserve"> </w:t>
       </w:r>
+      <w:commentRangeStart w:id="74"/>
       <w:commentRangeStart w:id="75"/>
       <w:commentRangeStart w:id="76"/>
       <w:r>
         <w:t>Enumeration</w:t>
       </w:r>
-      <w:bookmarkEnd w:id="73"/>
-      <w:commentRangeEnd w:id="75"/>
+      <w:bookmarkEnd w:id="72"/>
+      <w:commentRangeEnd w:id="74"/>
       <w:r>
         <w:rPr>
           <w:rStyle w:val="CommentReference"/>
@@ -9530,9 +9529,9 @@
           <w:color w:val="auto"/>
           <w:kern w:val="0"/>
         </w:rPr>
-        <w:commentReference w:id="75"/>
-      </w:r>
-      <w:commentRangeEnd w:id="76"/>
+        <w:commentReference w:id="74"/>
+      </w:r>
+      <w:commentRangeEnd w:id="75"/>
       <w:r>
         <w:rPr>
           <w:rStyle w:val="CommentReference"/>
@@ -9542,9 +9541,21 @@
           <w:color w:val="auto"/>
           <w:kern w:val="0"/>
         </w:rPr>
+        <w:commentReference w:id="75"/>
+      </w:r>
+      <w:bookmarkEnd w:id="73"/>
+      <w:commentRangeEnd w:id="76"/>
+      <w:r>
+        <w:rPr>
+          <w:rStyle w:val="CommentReference"/>
+          <w:rFonts w:asciiTheme="minorHAnsi" w:hAnsiTheme="minorHAnsi" w:cstheme="minorHAnsi"/>
+          <w:b w:val="0"/>
+          <w:iCs w:val="0"/>
+          <w:color w:val="auto"/>
+          <w:kern w:val="0"/>
+        </w:rPr>
         <w:commentReference w:id="76"/>
       </w:r>
-      <w:bookmarkEnd w:id="74"/>
     </w:p>
     <w:p>
       <w:pPr>
@@ -34034,7 +34045,7 @@
         <w:lastRenderedPageBreak/>
         <w:t># Conformance</w:t>
       </w:r>
-      <w:bookmarkEnd w:id="70"/>
+      <w:bookmarkEnd w:id="69"/>
       <w:bookmarkEnd w:id="161"/>
       <w:bookmarkEnd w:id="162"/>
     </w:p>
@@ -34572,6 +34583,7 @@
       </w:pPr>
       <w:bookmarkStart w:id="166" w:name="_Toc429521561"/>
       <w:commentRangeStart w:id="167"/>
+      <w:commentRangeStart w:id="168"/>
       <w:r>
         <w:lastRenderedPageBreak/>
         <w:t>Suggested</w:t>
@@ -34589,7 +34601,22 @@
         <w:commentReference w:id="167"/>
       </w:r>
       <w:r>
-        <w:t xml:space="preserve"> Default Vocabularies</w:t>
+        <w:t xml:space="preserve"> </w:t>
+      </w:r>
+      <w:commentRangeEnd w:id="168"/>
+      <w:r>
+        <w:rPr>
+          <w:rStyle w:val="CommentReference"/>
+          <w:rFonts w:asciiTheme="minorHAnsi" w:hAnsiTheme="minorHAnsi" w:cstheme="minorHAnsi"/>
+          <w:b w:val="0"/>
+          <w:bCs w:val="0"/>
+          <w:color w:val="auto"/>
+          <w:kern w:val="0"/>
+        </w:rPr>
+        <w:commentReference w:id="168"/>
+      </w:r>
+      <w:r>
+        <w:t>Default Vocabularies</w:t>
       </w:r>
       <w:bookmarkEnd w:id="166"/>
     </w:p>
@@ -37706,20 +37733,24 @@
       <w:pPr>
         <w:pStyle w:val="AppendixHeading1"/>
       </w:pPr>
-      <w:bookmarkStart w:id="168" w:name="_Toc85472898"/>
-      <w:bookmarkStart w:id="169" w:name="_Toc287332014"/>
-      <w:bookmarkStart w:id="170" w:name="_Toc429521562"/>
+      <w:bookmarkStart w:id="169" w:name="_Toc85472898"/>
+      <w:bookmarkStart w:id="170" w:name="_Toc287332014"/>
+      <w:bookmarkStart w:id="171" w:name="_Toc429521562"/>
       <w:r>
         <w:lastRenderedPageBreak/>
-        <w:t xml:space="preserve">Revision </w:t>
-      </w:r>
-      <w:commentRangeStart w:id="171"/>
+        <w:t>Revision</w:t>
+      </w:r>
+      <w:commentRangeStart w:id="172"/>
+      <w:r>
+        <w:t xml:space="preserve"> </w:t>
+      </w:r>
+      <w:commentRangeStart w:id="173"/>
       <w:r>
         <w:t>History</w:t>
       </w:r>
-      <w:bookmarkEnd w:id="168"/>
       <w:bookmarkEnd w:id="169"/>
-      <w:commentRangeEnd w:id="171"/>
+      <w:bookmarkEnd w:id="170"/>
+      <w:commentRangeEnd w:id="173"/>
       <w:r>
         <w:rPr>
           <w:rStyle w:val="CommentReference"/>
@@ -37729,9 +37760,21 @@
           <w:color w:val="auto"/>
           <w:kern w:val="0"/>
         </w:rPr>
-        <w:commentReference w:id="171"/>
-      </w:r>
-      <w:bookmarkEnd w:id="170"/>
+        <w:commentReference w:id="173"/>
+      </w:r>
+      <w:bookmarkEnd w:id="171"/>
+      <w:commentRangeEnd w:id="172"/>
+      <w:r>
+        <w:rPr>
+          <w:rStyle w:val="CommentReference"/>
+          <w:rFonts w:asciiTheme="minorHAnsi" w:hAnsiTheme="minorHAnsi" w:cstheme="minorHAnsi"/>
+          <w:b w:val="0"/>
+          <w:bCs w:val="0"/>
+          <w:color w:val="auto"/>
+          <w:kern w:val="0"/>
+        </w:rPr>
+        <w:commentReference w:id="172"/>
+      </w:r>
     </w:p>
     <w:tbl>
       <w:tblPr>
@@ -37884,8 +37927,8 @@
 </file>
 
 <file path=word/comments.xml><?xml version="1.0" encoding="utf-8"?>
-<w:comments xmlns:wpc="http://schemas.microsoft.com/office/word/2010/wordprocessingCanvas" xmlns:mc="http://schemas.openxmlformats.org/markup-compatibility/2006" xmlns:o="urn:schemas-microsoft-com:office:office" xmlns:r="http://schemas.openxmlformats.org/officeDocument/2006/relationships" xmlns:m="http://schemas.openxmlformats.org/officeDocument/2006/math" xmlns:v="urn:schemas-microsoft-com:vml" xmlns:wp14="http://schemas.microsoft.com/office/word/2010/wordprocessingDrawing" xmlns:wp="http://schemas.openxmlformats.org/drawingml/2006/wordprocessingDrawing" xmlns:w10="urn:schemas-microsoft-com:office:word" xmlns:w="http://schemas.openxmlformats.org/wordprocessingml/2006/main" xmlns:w14="http://schemas.microsoft.com/office/word/2010/wordml" xmlns:w15="http://schemas.microsoft.com/office/word/2012/wordml" xmlns:wpg="http://schemas.microsoft.com/office/word/2010/wordprocessingGroup" xmlns:wpi="http://schemas.microsoft.com/office/word/2010/wordprocessingInk" xmlns:wne="http://schemas.microsoft.com/office/word/2006/wordml" xmlns:wps="http://schemas.microsoft.com/office/word/2010/wordprocessingShape" mc:Ignorable="w14 w15 wp14">
-  <w:comment w:id="75" w:author="Beck, Desiree A." w:date="2015-08-31T17:13:00Z" w:initials="BDA">
+<w:comments xmlns:wpc="http://schemas.microsoft.com/office/word/2010/wordprocessingCanvas" xmlns:mo="http://schemas.microsoft.com/office/mac/office/2008/main" xmlns:mc="http://schemas.openxmlformats.org/markup-compatibility/2006" xmlns:mv="urn:schemas-microsoft-com:mac:vml" xmlns:o="urn:schemas-microsoft-com:office:office" xmlns:r="http://schemas.openxmlformats.org/officeDocument/2006/relationships" xmlns:m="http://schemas.openxmlformats.org/officeDocument/2006/math" xmlns:v="urn:schemas-microsoft-com:vml" xmlns:wp14="http://schemas.microsoft.com/office/word/2010/wordprocessingDrawing" xmlns:wp="http://schemas.openxmlformats.org/drawingml/2006/wordprocessingDrawing" xmlns:w10="urn:schemas-microsoft-com:office:word" xmlns:w="http://schemas.openxmlformats.org/wordprocessingml/2006/main" xmlns:w14="http://schemas.microsoft.com/office/word/2010/wordml" xmlns:wpg="http://schemas.microsoft.com/office/word/2010/wordprocessingGroup" xmlns:wpi="http://schemas.microsoft.com/office/word/2010/wordprocessingInk" xmlns:wne="http://schemas.microsoft.com/office/word/2006/wordml" xmlns:wps="http://schemas.microsoft.com/office/word/2010/wordprocessingShape" mc:Ignorable="w14 wp14">
+  <w:comment w:id="74" w:author="Beck, Desiree A." w:date="2015-08-31T17:13:00Z" w:initials="BDA">
     <w:p>
       <w:pPr>
         <w:pStyle w:val="CommentText"/>
@@ -37901,7 +37944,7 @@
       </w:r>
     </w:p>
   </w:comment>
-  <w:comment w:id="76" w:author="Beck, Desiree A." w:date="2015-09-06T11:00:00Z" w:initials="BDA">
+  <w:comment w:id="75" w:author="Beck, Desiree A." w:date="2015-09-06T11:00:00Z" w:initials="BDA">
     <w:p>
       <w:pPr>
         <w:pStyle w:val="CommentText"/>
@@ -37914,6 +37957,22 @@
       </w:r>
       <w:r>
         <w:t>Think we talked about this – they do need the separate versions. But do we want to say anything in particular about this fact for v1.2.1?</w:t>
+      </w:r>
+    </w:p>
+  </w:comment>
+  <w:comment w:id="76" w:author="Barnum, Sean D." w:date="2015-09-09T11:39:00Z" w:initials="BS">
+    <w:p>
+      <w:pPr>
+        <w:pStyle w:val="CommentText"/>
+      </w:pPr>
+      <w:r>
+        <w:rPr>
+          <w:rStyle w:val="CommentReference"/>
+        </w:rPr>
+        <w:annotationRef/>
+      </w:r>
+      <w:r>
+        <w:t>Yes, they do need to continue to be versioned. I don’t think anything additional needs to be said for 1.2.1</w:t>
       </w:r>
     </w:p>
   </w:comment>
@@ -37939,10 +37998,26 @@
       </w:r>
     </w:p>
   </w:comment>
-  <w:comment w:id="171" w:author="Beck, Desiree A." w:date="2015-08-31T16:46:00Z" w:initials="BDA">
+  <w:comment w:id="168" w:author="Barnum, Sean D." w:date="2015-09-09T13:52:00Z" w:initials="BS">
     <w:p>
       <w:pPr>
         <w:pStyle w:val="CommentText"/>
+      </w:pPr>
+      <w:r>
+        <w:rPr>
+          <w:rStyle w:val="CommentReference"/>
+        </w:rPr>
+        <w:annotationRef/>
+      </w:r>
+      <w:r>
+        <w:t>Yes. It is fine to add an appendix like this. I would suggest that this should be Appendix A and the Acknowledgements should be Appendix B.</w:t>
+      </w:r>
+    </w:p>
+  </w:comment>
+  <w:comment w:id="173" w:author="Beck, Desiree A." w:date="2015-08-31T16:46:00Z" w:initials="BDA">
+    <w:p>
+      <w:pPr>
+        <w:pStyle w:val="CommentText"/>
         <w:rPr>
           <w:rFonts w:ascii="Arial" w:hAnsi="Arial"/>
         </w:rPr>
@@ -37961,6 +38036,24 @@
         </w:rPr>
         <w:t>In the end note section – is the XSD implementation still v1.2? not v1.2.1, right?</w:t>
       </w:r>
+    </w:p>
+  </w:comment>
+  <w:comment w:id="172" w:author="Barnum, Sean D." w:date="2015-09-09T13:53:00Z" w:initials="BS">
+    <w:p>
+      <w:pPr>
+        <w:pStyle w:val="CommentText"/>
+      </w:pPr>
+      <w:r>
+        <w:rPr>
+          <w:rStyle w:val="CommentReference"/>
+        </w:rPr>
+        <w:annotationRef/>
+      </w:r>
+      <w:r>
+        <w:t>I think that footnote and any references to the XSD should be removed. That level of information will be covered in the XML Binding Spec.</w:t>
+      </w:r>
+      <w:bookmarkStart w:id="174" w:name="_GoBack"/>
+      <w:bookmarkEnd w:id="174"/>
     </w:p>
   </w:comment>
 </w:comments>
@@ -37976,7 +38069,7 @@
 </file>
 
 <file path=word/endnotes.xml><?xml version="1.0" encoding="utf-8"?>
-<w:endnotes xmlns:wpc="http://schemas.microsoft.com/office/word/2010/wordprocessingCanvas" xmlns:mc="http://schemas.openxmlformats.org/markup-compatibility/2006" xmlns:o="urn:schemas-microsoft-com:office:office" xmlns:r="http://schemas.openxmlformats.org/officeDocument/2006/relationships" xmlns:m="http://schemas.openxmlformats.org/officeDocument/2006/math" xmlns:v="urn:schemas-microsoft-com:vml" xmlns:wp14="http://schemas.microsoft.com/office/word/2010/wordprocessingDrawing" xmlns:wp="http://schemas.openxmlformats.org/drawingml/2006/wordprocessingDrawing" xmlns:w10="urn:schemas-microsoft-com:office:word" xmlns:w="http://schemas.openxmlformats.org/wordprocessingml/2006/main" xmlns:w14="http://schemas.microsoft.com/office/word/2010/wordml" xmlns:w15="http://schemas.microsoft.com/office/word/2012/wordml" xmlns:wpg="http://schemas.microsoft.com/office/word/2010/wordprocessingGroup" xmlns:wpi="http://schemas.microsoft.com/office/word/2010/wordprocessingInk" xmlns:wne="http://schemas.microsoft.com/office/word/2006/wordml" xmlns:wps="http://schemas.microsoft.com/office/word/2010/wordprocessingShape" mc:Ignorable="w14 w15 wp14">
+<w:endnotes xmlns:wpc="http://schemas.microsoft.com/office/word/2010/wordprocessingCanvas" xmlns:mo="http://schemas.microsoft.com/office/mac/office/2008/main" xmlns:mc="http://schemas.openxmlformats.org/markup-compatibility/2006" xmlns:mv="urn:schemas-microsoft-com:mac:vml" xmlns:o="urn:schemas-microsoft-com:office:office" xmlns:r="http://schemas.openxmlformats.org/officeDocument/2006/relationships" xmlns:m="http://schemas.openxmlformats.org/officeDocument/2006/math" xmlns:v="urn:schemas-microsoft-com:vml" xmlns:wp14="http://schemas.microsoft.com/office/word/2010/wordprocessingDrawing" xmlns:wp="http://schemas.openxmlformats.org/drawingml/2006/wordprocessingDrawing" xmlns:w10="urn:schemas-microsoft-com:office:word" xmlns:w="http://schemas.openxmlformats.org/wordprocessingml/2006/main" xmlns:w14="http://schemas.microsoft.com/office/word/2010/wordml" xmlns:wpg="http://schemas.microsoft.com/office/word/2010/wordprocessingGroup" xmlns:wpi="http://schemas.microsoft.com/office/word/2010/wordprocessingInk" xmlns:wne="http://schemas.microsoft.com/office/word/2006/wordml" xmlns:wps="http://schemas.microsoft.com/office/word/2010/wordprocessingShape" mc:Ignorable="w14 wp14">
   <w:endnote w:type="separator" w:id="-1">
     <w:p>
       <w:r>
@@ -38311,7 +38404,7 @@
 </file>
 
 <file path=word/footer1.xml><?xml version="1.0" encoding="utf-8"?>
-<w:ftr xmlns:wpc="http://schemas.microsoft.com/office/word/2010/wordprocessingCanvas" xmlns:mc="http://schemas.openxmlformats.org/markup-compatibility/2006" xmlns:o="urn:schemas-microsoft-com:office:office" xmlns:r="http://schemas.openxmlformats.org/officeDocument/2006/relationships" xmlns:m="http://schemas.openxmlformats.org/officeDocument/2006/math" xmlns:v="urn:schemas-microsoft-com:vml" xmlns:wp14="http://schemas.microsoft.com/office/word/2010/wordprocessingDrawing" xmlns:wp="http://schemas.openxmlformats.org/drawingml/2006/wordprocessingDrawing" xmlns:w10="urn:schemas-microsoft-com:office:word" xmlns:w="http://schemas.openxmlformats.org/wordprocessingml/2006/main" xmlns:w14="http://schemas.microsoft.com/office/word/2010/wordml" xmlns:w15="http://schemas.microsoft.com/office/word/2012/wordml" xmlns:wpg="http://schemas.microsoft.com/office/word/2010/wordprocessingGroup" xmlns:wpi="http://schemas.microsoft.com/office/word/2010/wordprocessingInk" xmlns:wne="http://schemas.microsoft.com/office/word/2006/wordml" xmlns:wps="http://schemas.microsoft.com/office/word/2010/wordprocessingShape" mc:Ignorable="w14 w15 wp14">
+<w:ftr xmlns:wpc="http://schemas.microsoft.com/office/word/2010/wordprocessingCanvas" xmlns:mo="http://schemas.microsoft.com/office/mac/office/2008/main" xmlns:mc="http://schemas.openxmlformats.org/markup-compatibility/2006" xmlns:mv="urn:schemas-microsoft-com:mac:vml" xmlns:o="urn:schemas-microsoft-com:office:office" xmlns:r="http://schemas.openxmlformats.org/officeDocument/2006/relationships" xmlns:m="http://schemas.openxmlformats.org/officeDocument/2006/math" xmlns:v="urn:schemas-microsoft-com:vml" xmlns:wp14="http://schemas.microsoft.com/office/word/2010/wordprocessingDrawing" xmlns:wp="http://schemas.openxmlformats.org/drawingml/2006/wordprocessingDrawing" xmlns:w10="urn:schemas-microsoft-com:office:word" xmlns:w="http://schemas.openxmlformats.org/wordprocessingml/2006/main" xmlns:w14="http://schemas.microsoft.com/office/word/2010/wordml" xmlns:wpg="http://schemas.microsoft.com/office/word/2010/wordprocessingGroup" xmlns:wpi="http://schemas.microsoft.com/office/word/2010/wordprocessingInk" xmlns:wne="http://schemas.microsoft.com/office/word/2006/wordml" xmlns:wps="http://schemas.microsoft.com/office/word/2010/wordprocessingShape" mc:Ignorable="w14 wp14">
   <w:p>
     <w:pPr>
       <w:pStyle w:val="Footer"/>
@@ -38348,14 +38441,7 @@
         <w:szCs w:val="16"/>
       </w:rPr>
       <w:tab/>
-      <w:t>Working Draft</w:t>
-    </w:r>
-    <w:r>
-      <w:rPr>
-        <w:sz w:val="16"/>
-        <w:szCs w:val="16"/>
-      </w:rPr>
-      <w:t xml:space="preserve"> 01</w:t>
+      <w:t>Working Draft 01</w:t>
     </w:r>
     <w:r>
       <w:rPr>
@@ -38370,15 +38456,7 @@
         <w:szCs w:val="16"/>
         <w:lang w:val="en-US"/>
       </w:rPr>
-      <w:t>31</w:t>
-    </w:r>
-    <w:r>
-      <w:rPr>
-        <w:sz w:val="16"/>
-        <w:szCs w:val="16"/>
-        <w:lang w:val="en-US"/>
-      </w:rPr>
-      <w:t xml:space="preserve"> August</w:t>
+      <w:t>31 August</w:t>
     </w:r>
     <w:r>
       <w:rPr>
@@ -38393,15 +38471,7 @@
         <w:szCs w:val="16"/>
         <w:lang w:val="en-US"/>
       </w:rPr>
-      <w:t>201</w:t>
-    </w:r>
-    <w:r>
-      <w:rPr>
-        <w:sz w:val="16"/>
-        <w:szCs w:val="16"/>
-        <w:lang w:val="en-US"/>
-      </w:rPr>
-      <w:t>5</w:t>
+      <w:t>2015</w:t>
     </w:r>
   </w:p>
   <w:p>
@@ -38441,12 +38511,6 @@
         <w:szCs w:val="16"/>
       </w:rPr>
       <w:tab/>
-    </w:r>
-    <w:r>
-      <w:rPr>
-        <w:sz w:val="16"/>
-        <w:szCs w:val="16"/>
-      </w:rPr>
       <w:t xml:space="preserve">Copyright </w:t>
     </w:r>
     <w:r>
@@ -38531,7 +38595,7 @@
         <w:sz w:val="16"/>
         <w:szCs w:val="16"/>
       </w:rPr>
-      <w:t>4</w:t>
+      <w:t>44</w:t>
     </w:r>
     <w:r>
       <w:rPr>
@@ -38595,7 +38659,7 @@
 </file>
 
 <file path=word/footnotes.xml><?xml version="1.0" encoding="utf-8"?>
-<w:footnotes xmlns:wpc="http://schemas.microsoft.com/office/word/2010/wordprocessingCanvas" xmlns:mc="http://schemas.openxmlformats.org/markup-compatibility/2006" xmlns:o="urn:schemas-microsoft-com:office:office" xmlns:r="http://schemas.openxmlformats.org/officeDocument/2006/relationships" xmlns:m="http://schemas.openxmlformats.org/officeDocument/2006/math" xmlns:v="urn:schemas-microsoft-com:vml" xmlns:wp14="http://schemas.microsoft.com/office/word/2010/wordprocessingDrawing" xmlns:wp="http://schemas.openxmlformats.org/drawingml/2006/wordprocessingDrawing" xmlns:w10="urn:schemas-microsoft-com:office:word" xmlns:w="http://schemas.openxmlformats.org/wordprocessingml/2006/main" xmlns:w14="http://schemas.microsoft.com/office/word/2010/wordml" xmlns:w15="http://schemas.microsoft.com/office/word/2012/wordml" xmlns:wpg="http://schemas.microsoft.com/office/word/2010/wordprocessingGroup" xmlns:wpi="http://schemas.microsoft.com/office/word/2010/wordprocessingInk" xmlns:wne="http://schemas.microsoft.com/office/word/2006/wordml" xmlns:wps="http://schemas.microsoft.com/office/word/2010/wordprocessingShape" mc:Ignorable="w14 w15 wp14">
+<w:footnotes xmlns:wpc="http://schemas.microsoft.com/office/word/2010/wordprocessingCanvas" xmlns:mo="http://schemas.microsoft.com/office/mac/office/2008/main" xmlns:mc="http://schemas.openxmlformats.org/markup-compatibility/2006" xmlns:mv="urn:schemas-microsoft-com:mac:vml" xmlns:o="urn:schemas-microsoft-com:office:office" xmlns:r="http://schemas.openxmlformats.org/officeDocument/2006/relationships" xmlns:m="http://schemas.openxmlformats.org/officeDocument/2006/math" xmlns:v="urn:schemas-microsoft-com:vml" xmlns:wp14="http://schemas.microsoft.com/office/word/2010/wordprocessingDrawing" xmlns:wp="http://schemas.openxmlformats.org/drawingml/2006/wordprocessingDrawing" xmlns:w10="urn:schemas-microsoft-com:office:word" xmlns:w="http://schemas.openxmlformats.org/wordprocessingml/2006/main" xmlns:w14="http://schemas.microsoft.com/office/word/2010/wordml" xmlns:wpg="http://schemas.microsoft.com/office/word/2010/wordprocessingGroup" xmlns:wpi="http://schemas.microsoft.com/office/word/2010/wordprocessingInk" xmlns:wne="http://schemas.microsoft.com/office/word/2006/wordml" xmlns:wps="http://schemas.microsoft.com/office/word/2010/wordprocessingShape" mc:Ignorable="w14 wp14">
   <w:footnote w:type="separator" w:id="-1">
     <w:p>
       <w:r>
@@ -38616,8 +38680,8 @@
 </file>
 
 <file path=word/numbering.xml><?xml version="1.0" encoding="utf-8"?>
-<w:numbering xmlns:wpc="http://schemas.microsoft.com/office/word/2010/wordprocessingCanvas" xmlns:mc="http://schemas.openxmlformats.org/markup-compatibility/2006" xmlns:o="urn:schemas-microsoft-com:office:office" xmlns:r="http://schemas.openxmlformats.org/officeDocument/2006/relationships" xmlns:m="http://schemas.openxmlformats.org/officeDocument/2006/math" xmlns:v="urn:schemas-microsoft-com:vml" xmlns:wp14="http://schemas.microsoft.com/office/word/2010/wordprocessingDrawing" xmlns:wp="http://schemas.openxmlformats.org/drawingml/2006/wordprocessingDrawing" xmlns:w10="urn:schemas-microsoft-com:office:word" xmlns:w="http://schemas.openxmlformats.org/wordprocessingml/2006/main" xmlns:w14="http://schemas.microsoft.com/office/word/2010/wordml" xmlns:w15="http://schemas.microsoft.com/office/word/2012/wordml" xmlns:wpg="http://schemas.microsoft.com/office/word/2010/wordprocessingGroup" xmlns:wpi="http://schemas.microsoft.com/office/word/2010/wordprocessingInk" xmlns:wne="http://schemas.microsoft.com/office/word/2006/wordml" xmlns:wps="http://schemas.microsoft.com/office/word/2010/wordprocessingShape" mc:Ignorable="w14 w15 wp14">
-  <w:abstractNum w:abstractNumId="0" w15:restartNumberingAfterBreak="0">
+<w:numbering xmlns:wpc="http://schemas.microsoft.com/office/word/2010/wordprocessingCanvas" xmlns:mo="http://schemas.microsoft.com/office/mac/office/2008/main" xmlns:mc="http://schemas.openxmlformats.org/markup-compatibility/2006" xmlns:mv="urn:schemas-microsoft-com:mac:vml" xmlns:o="urn:schemas-microsoft-com:office:office" xmlns:r="http://schemas.openxmlformats.org/officeDocument/2006/relationships" xmlns:m="http://schemas.openxmlformats.org/officeDocument/2006/math" xmlns:v="urn:schemas-microsoft-com:vml" xmlns:wp14="http://schemas.microsoft.com/office/word/2010/wordprocessingDrawing" xmlns:wp="http://schemas.openxmlformats.org/drawingml/2006/wordprocessingDrawing" xmlns:w10="urn:schemas-microsoft-com:office:word" xmlns:w="http://schemas.openxmlformats.org/wordprocessingml/2006/main" xmlns:w14="http://schemas.microsoft.com/office/word/2010/wordml" xmlns:wpg="http://schemas.microsoft.com/office/word/2010/wordprocessingGroup" xmlns:wpi="http://schemas.microsoft.com/office/word/2010/wordprocessingInk" xmlns:wne="http://schemas.microsoft.com/office/word/2006/wordml" xmlns:wps="http://schemas.microsoft.com/office/word/2010/wordprocessingShape" mc:Ignorable="w14 wp14">
+  <w:abstractNum w:abstractNumId="0">
     <w:nsid w:val="FFFFFF83"/>
     <w:multiLevelType w:val="singleLevel"/>
     <w:tmpl w:val="8C703C70"/>
@@ -38638,7 +38702,7 @@
       </w:rPr>
     </w:lvl>
   </w:abstractNum>
-  <w:abstractNum w:abstractNumId="1" w15:restartNumberingAfterBreak="0">
+  <w:abstractNum w:abstractNumId="1">
     <w:nsid w:val="FFFFFF89"/>
     <w:multiLevelType w:val="singleLevel"/>
     <w:tmpl w:val="3DD4544A"/>
@@ -38659,7 +38723,7 @@
       </w:rPr>
     </w:lvl>
   </w:abstractNum>
-  <w:abstractNum w:abstractNumId="2" w15:restartNumberingAfterBreak="0">
+  <w:abstractNum w:abstractNumId="2">
     <w:nsid w:val="15F21180"/>
     <w:multiLevelType w:val="hybridMultilevel"/>
     <w:tmpl w:val="EB0CEBF2"/>
@@ -38749,7 +38813,7 @@
       </w:pPr>
     </w:lvl>
   </w:abstractNum>
-  <w:abstractNum w:abstractNumId="3" w15:restartNumberingAfterBreak="0">
+  <w:abstractNum w:abstractNumId="3">
     <w:nsid w:val="1722180A"/>
     <w:multiLevelType w:val="hybridMultilevel"/>
     <w:tmpl w:val="C310B78E"/>
@@ -38862,7 +38926,7 @@
       </w:rPr>
     </w:lvl>
   </w:abstractNum>
-  <w:abstractNum w:abstractNumId="4" w15:restartNumberingAfterBreak="0">
+  <w:abstractNum w:abstractNumId="4">
     <w:nsid w:val="2BF3570F"/>
     <w:multiLevelType w:val="multilevel"/>
     <w:tmpl w:val="AAB8D2AE"/>
@@ -39002,7 +39066,7 @@
       </w:rPr>
     </w:lvl>
   </w:abstractNum>
-  <w:abstractNum w:abstractNumId="5" w15:restartNumberingAfterBreak="0">
+  <w:abstractNum w:abstractNumId="5">
     <w:nsid w:val="33ED3F0F"/>
     <w:multiLevelType w:val="multilevel"/>
     <w:tmpl w:val="3162D9F2"/>
@@ -39164,7 +39228,7 @@
       </w:rPr>
     </w:lvl>
   </w:abstractNum>
-  <w:abstractNum w:abstractNumId="6" w15:restartNumberingAfterBreak="0">
+  <w:abstractNum w:abstractNumId="6">
     <w:nsid w:val="50395896"/>
     <w:multiLevelType w:val="hybridMultilevel"/>
     <w:tmpl w:val="5106A9E6"/>
@@ -39305,7 +39369,7 @@
       </w:rPr>
     </w:lvl>
   </w:abstractNum>
-  <w:abstractNum w:abstractNumId="7" w15:restartNumberingAfterBreak="0">
+  <w:abstractNum w:abstractNumId="7">
     <w:nsid w:val="5FB31357"/>
     <w:multiLevelType w:val="multilevel"/>
     <w:tmpl w:val="E6D895E0"/>
@@ -39446,7 +39510,7 @@
       </w:rPr>
     </w:lvl>
   </w:abstractNum>
-  <w:abstractNum w:abstractNumId="8" w15:restartNumberingAfterBreak="0">
+  <w:abstractNum w:abstractNumId="8">
     <w:nsid w:val="6E404E6B"/>
     <w:multiLevelType w:val="hybridMultilevel"/>
     <w:tmpl w:val="F2E254A0"/>
@@ -39563,7 +39627,7 @@
       </w:pPr>
     </w:lvl>
   </w:abstractNum>
-  <w:abstractNum w:abstractNumId="9" w15:restartNumberingAfterBreak="0">
+  <w:abstractNum w:abstractNumId="9">
     <w:nsid w:val="754A5642"/>
     <w:multiLevelType w:val="hybridMultilevel"/>
     <w:tmpl w:val="28D265B2"/>
@@ -39747,7 +39811,7 @@
 </file>
 
 <file path=word/styles.xml><?xml version="1.0" encoding="utf-8"?>
-<w:styles xmlns:mc="http://schemas.openxmlformats.org/markup-compatibility/2006" xmlns:r="http://schemas.openxmlformats.org/officeDocument/2006/relationships" xmlns:w="http://schemas.openxmlformats.org/wordprocessingml/2006/main" xmlns:w14="http://schemas.microsoft.com/office/word/2010/wordml" xmlns:w15="http://schemas.microsoft.com/office/word/2012/wordml" mc:Ignorable="w14 w15">
+<w:styles xmlns:mc="http://schemas.openxmlformats.org/markup-compatibility/2006" xmlns:r="http://schemas.openxmlformats.org/officeDocument/2006/relationships" xmlns:w="http://schemas.openxmlformats.org/wordprocessingml/2006/main" xmlns:w14="http://schemas.microsoft.com/office/word/2010/wordml" mc:Ignorable="w14">
   <w:docDefaults>
     <w:rPrDefault>
       <w:rPr>
@@ -39757,371 +39821,168 @@
     </w:rPrDefault>
     <w:pPrDefault/>
   </w:docDefaults>
-  <w:latentStyles w:defLockedState="0" w:defUIPriority="0" w:defSemiHidden="0" w:defUnhideWhenUsed="0" w:defQFormat="0" w:count="371">
-    <w:lsdException w:name="Normal" w:qFormat="1"/>
-    <w:lsdException w:name="heading 1" w:qFormat="1"/>
-    <w:lsdException w:name="heading 2" w:qFormat="1"/>
-    <w:lsdException w:name="heading 3" w:qFormat="1"/>
-    <w:lsdException w:name="heading 4" w:qFormat="1"/>
-    <w:lsdException w:name="heading 5" w:qFormat="1"/>
-    <w:lsdException w:name="heading 6" w:qFormat="1"/>
-    <w:lsdException w:name="heading 7" w:semiHidden="1" w:unhideWhenUsed="1" w:qFormat="1"/>
-    <w:lsdException w:name="heading 8" w:semiHidden="1" w:unhideWhenUsed="1" w:qFormat="1"/>
-    <w:lsdException w:name="heading 9" w:semiHidden="1" w:unhideWhenUsed="1" w:qFormat="1"/>
-    <w:lsdException w:name="index 1" w:semiHidden="1" w:unhideWhenUsed="1"/>
-    <w:lsdException w:name="index 2" w:semiHidden="1" w:unhideWhenUsed="1"/>
-    <w:lsdException w:name="index 3" w:semiHidden="1" w:unhideWhenUsed="1"/>
-    <w:lsdException w:name="index 4" w:semiHidden="1" w:unhideWhenUsed="1"/>
-    <w:lsdException w:name="index 5" w:semiHidden="1" w:unhideWhenUsed="1"/>
-    <w:lsdException w:name="index 6" w:semiHidden="1" w:unhideWhenUsed="1"/>
-    <w:lsdException w:name="index 7" w:semiHidden="1" w:unhideWhenUsed="1"/>
-    <w:lsdException w:name="index 8" w:semiHidden="1" w:unhideWhenUsed="1"/>
-    <w:lsdException w:name="index 9" w:semiHidden="1" w:unhideWhenUsed="1"/>
-    <w:lsdException w:name="toc 1" w:semiHidden="1" w:uiPriority="39" w:unhideWhenUsed="1" w:qFormat="1"/>
-    <w:lsdException w:name="toc 2" w:semiHidden="1" w:uiPriority="39" w:unhideWhenUsed="1" w:qFormat="1"/>
-    <w:lsdException w:name="toc 3" w:semiHidden="1" w:uiPriority="39" w:unhideWhenUsed="1" w:qFormat="1"/>
-    <w:lsdException w:name="toc 4" w:semiHidden="1" w:uiPriority="39" w:unhideWhenUsed="1"/>
-    <w:lsdException w:name="toc 5" w:semiHidden="1" w:uiPriority="39" w:unhideWhenUsed="1"/>
-    <w:lsdException w:name="toc 6" w:semiHidden="1" w:uiPriority="39" w:unhideWhenUsed="1"/>
-    <w:lsdException w:name="toc 7" w:semiHidden="1" w:uiPriority="39" w:unhideWhenUsed="1"/>
-    <w:lsdException w:name="toc 8" w:semiHidden="1" w:uiPriority="39" w:unhideWhenUsed="1"/>
-    <w:lsdException w:name="toc 9" w:semiHidden="1" w:uiPriority="39" w:unhideWhenUsed="1"/>
-    <w:lsdException w:name="Normal Indent" w:semiHidden="1" w:unhideWhenUsed="1"/>
-    <w:lsdException w:name="footnote text" w:semiHidden="1" w:uiPriority="99" w:unhideWhenUsed="1"/>
-    <w:lsdException w:name="annotation text" w:semiHidden="1" w:unhideWhenUsed="1"/>
-    <w:lsdException w:name="header" w:semiHidden="1" w:uiPriority="99" w:unhideWhenUsed="1"/>
-    <w:lsdException w:name="footer" w:semiHidden="1" w:uiPriority="99" w:unhideWhenUsed="1"/>
-    <w:lsdException w:name="index heading" w:semiHidden="1" w:unhideWhenUsed="1"/>
-    <w:lsdException w:name="caption" w:semiHidden="1" w:unhideWhenUsed="1" w:qFormat="1"/>
-    <w:lsdException w:name="table of figures" w:semiHidden="1" w:unhideWhenUsed="1"/>
-    <w:lsdException w:name="envelope address" w:semiHidden="1" w:unhideWhenUsed="1"/>
-    <w:lsdException w:name="envelope return" w:semiHidden="1" w:unhideWhenUsed="1"/>
-    <w:lsdException w:name="footnote reference" w:semiHidden="1" w:uiPriority="99" w:unhideWhenUsed="1"/>
-    <w:lsdException w:name="annotation reference" w:semiHidden="1" w:uiPriority="99" w:unhideWhenUsed="1"/>
-    <w:lsdException w:name="line number" w:semiHidden="1" w:unhideWhenUsed="1"/>
-    <w:lsdException w:name="page number" w:semiHidden="1" w:unhideWhenUsed="1"/>
-    <w:lsdException w:name="endnote reference" w:semiHidden="1" w:unhideWhenUsed="1"/>
-    <w:lsdException w:name="endnote text" w:semiHidden="1" w:unhideWhenUsed="1"/>
-    <w:lsdException w:name="table of authorities" w:semiHidden="1" w:unhideWhenUsed="1"/>
-    <w:lsdException w:name="macro" w:semiHidden="1" w:unhideWhenUsed="1"/>
-    <w:lsdException w:name="toa heading" w:semiHidden="1" w:unhideWhenUsed="1"/>
-    <w:lsdException w:name="List" w:semiHidden="1" w:unhideWhenUsed="1"/>
-    <w:lsdException w:name="List Bullet" w:semiHidden="1" w:unhideWhenUsed="1"/>
-    <w:lsdException w:name="List 2" w:semiHidden="1" w:unhideWhenUsed="1"/>
-    <w:lsdException w:name="List 3" w:semiHidden="1" w:unhideWhenUsed="1"/>
-    <w:lsdException w:name="List Bullet 2" w:semiHidden="1" w:unhideWhenUsed="1"/>
-    <w:lsdException w:name="List Bullet 3" w:semiHidden="1" w:unhideWhenUsed="1"/>
-    <w:lsdException w:name="List Bullet 4" w:semiHidden="1" w:unhideWhenUsed="1"/>
-    <w:lsdException w:name="List Bullet 5" w:semiHidden="1" w:unhideWhenUsed="1"/>
-    <w:lsdException w:name="List Number 2" w:semiHidden="1" w:unhideWhenUsed="1"/>
-    <w:lsdException w:name="List Number 3" w:semiHidden="1" w:unhideWhenUsed="1"/>
-    <w:lsdException w:name="List Number 4" w:semiHidden="1" w:unhideWhenUsed="1"/>
-    <w:lsdException w:name="List Number 5" w:semiHidden="1" w:unhideWhenUsed="1"/>
-    <w:lsdException w:name="Title" w:qFormat="1"/>
-    <w:lsdException w:name="Closing" w:semiHidden="1" w:unhideWhenUsed="1"/>
-    <w:lsdException w:name="Signature" w:semiHidden="1" w:unhideWhenUsed="1"/>
-    <w:lsdException w:name="Default Paragraph Font" w:semiHidden="1" w:unhideWhenUsed="1"/>
-    <w:lsdException w:name="Body Text" w:semiHidden="1" w:unhideWhenUsed="1"/>
-    <w:lsdException w:name="Body Text Indent" w:semiHidden="1" w:unhideWhenUsed="1"/>
-    <w:lsdException w:name="List Continue" w:semiHidden="1" w:unhideWhenUsed="1"/>
-    <w:lsdException w:name="List Continue 2" w:semiHidden="1" w:unhideWhenUsed="1"/>
-    <w:lsdException w:name="List Continue 3" w:semiHidden="1" w:unhideWhenUsed="1"/>
-    <w:lsdException w:name="List Continue 4" w:semiHidden="1" w:unhideWhenUsed="1"/>
-    <w:lsdException w:name="List Continue 5" w:semiHidden="1" w:unhideWhenUsed="1"/>
-    <w:lsdException w:name="Message Header" w:semiHidden="1" w:unhideWhenUsed="1"/>
-    <w:lsdException w:name="Subtitle" w:qFormat="1"/>
-    <w:lsdException w:name="Body Text First Indent 2" w:semiHidden="1" w:unhideWhenUsed="1"/>
-    <w:lsdException w:name="Note Heading" w:semiHidden="1" w:unhideWhenUsed="1"/>
-    <w:lsdException w:name="Body Text 2" w:semiHidden="1" w:unhideWhenUsed="1"/>
-    <w:lsdException w:name="Body Text 3" w:semiHidden="1" w:unhideWhenUsed="1"/>
-    <w:lsdException w:name="Body Text Indent 2" w:semiHidden="1" w:unhideWhenUsed="1"/>
-    <w:lsdException w:name="Body Text Indent 3" w:semiHidden="1" w:unhideWhenUsed="1"/>
-    <w:lsdException w:name="Block Text" w:semiHidden="1" w:unhideWhenUsed="1"/>
-    <w:lsdException w:name="Hyperlink" w:semiHidden="1" w:uiPriority="99" w:unhideWhenUsed="1"/>
-    <w:lsdException w:name="FollowedHyperlink" w:semiHidden="1" w:unhideWhenUsed="1"/>
-    <w:lsdException w:name="Strong" w:qFormat="1"/>
-    <w:lsdException w:name="Emphasis" w:uiPriority="20" w:qFormat="1"/>
-    <w:lsdException w:name="Document Map" w:semiHidden="1" w:unhideWhenUsed="1"/>
-    <w:lsdException w:name="Plain Text" w:semiHidden="1" w:uiPriority="99" w:unhideWhenUsed="1"/>
-    <w:lsdException w:name="E-mail Signature" w:semiHidden="1" w:unhideWhenUsed="1"/>
-    <w:lsdException w:name="HTML Top of Form" w:semiHidden="1" w:unhideWhenUsed="1"/>
-    <w:lsdException w:name="HTML Bottom of Form" w:semiHidden="1" w:unhideWhenUsed="1"/>
-    <w:lsdException w:name="Normal (Web)" w:semiHidden="1" w:uiPriority="99" w:unhideWhenUsed="1"/>
-    <w:lsdException w:name="HTML Acronym" w:semiHidden="1" w:unhideWhenUsed="1"/>
-    <w:lsdException w:name="HTML Address" w:semiHidden="1" w:unhideWhenUsed="1"/>
-    <w:lsdException w:name="HTML Cite" w:semiHidden="1" w:unhideWhenUsed="1"/>
-    <w:lsdException w:name="HTML Code" w:semiHidden="1" w:unhideWhenUsed="1"/>
-    <w:lsdException w:name="HTML Definition" w:semiHidden="1" w:unhideWhenUsed="1"/>
-    <w:lsdException w:name="HTML Keyboard" w:semiHidden="1" w:unhideWhenUsed="1"/>
-    <w:lsdException w:name="HTML Preformatted" w:semiHidden="1" w:uiPriority="99" w:unhideWhenUsed="1"/>
-    <w:lsdException w:name="HTML Sample" w:semiHidden="1" w:unhideWhenUsed="1"/>
-    <w:lsdException w:name="HTML Typewriter" w:semiHidden="1" w:unhideWhenUsed="1"/>
-    <w:lsdException w:name="HTML Variable" w:semiHidden="1" w:unhideWhenUsed="1"/>
-    <w:lsdException w:name="Normal Table" w:semiHidden="1" w:unhideWhenUsed="1"/>
-    <w:lsdException w:name="annotation subject" w:semiHidden="1" w:unhideWhenUsed="1"/>
-    <w:lsdException w:name="No List" w:semiHidden="1" w:uiPriority="99" w:unhideWhenUsed="1"/>
-    <w:lsdException w:name="Outline List 1" w:semiHidden="1" w:unhideWhenUsed="1"/>
-    <w:lsdException w:name="Outline List 2" w:semiHidden="1" w:unhideWhenUsed="1"/>
-    <w:lsdException w:name="Outline List 3" w:semiHidden="1" w:unhideWhenUsed="1"/>
-    <w:lsdException w:name="Table Simple 1" w:semiHidden="1" w:unhideWhenUsed="1"/>
-    <w:lsdException w:name="Table Simple 2" w:semiHidden="1" w:unhideWhenUsed="1"/>
-    <w:lsdException w:name="Table Simple 3" w:semiHidden="1" w:unhideWhenUsed="1"/>
-    <w:lsdException w:name="Table Classic 1" w:semiHidden="1" w:unhideWhenUsed="1"/>
-    <w:lsdException w:name="Table Classic 2" w:semiHidden="1" w:unhideWhenUsed="1"/>
-    <w:lsdException w:name="Table Classic 3" w:semiHidden="1" w:unhideWhenUsed="1"/>
-    <w:lsdException w:name="Table Classic 4" w:semiHidden="1" w:unhideWhenUsed="1"/>
-    <w:lsdException w:name="Table Colorful 1" w:semiHidden="1" w:unhideWhenUsed="1"/>
-    <w:lsdException w:name="Table Colorful 2" w:semiHidden="1" w:unhideWhenUsed="1"/>
-    <w:lsdException w:name="Table Colorful 3" w:semiHidden="1" w:unhideWhenUsed="1"/>
-    <w:lsdException w:name="Table Columns 1" w:semiHidden="1" w:unhideWhenUsed="1"/>
-    <w:lsdException w:name="Table Columns 2" w:semiHidden="1" w:unhideWhenUsed="1"/>
-    <w:lsdException w:name="Table Columns 3" w:semiHidden="1" w:unhideWhenUsed="1"/>
-    <w:lsdException w:name="Table Columns 4" w:semiHidden="1" w:unhideWhenUsed="1"/>
-    <w:lsdException w:name="Table Columns 5" w:semiHidden="1" w:unhideWhenUsed="1"/>
-    <w:lsdException w:name="Table Grid 1" w:semiHidden="1" w:unhideWhenUsed="1"/>
-    <w:lsdException w:name="Table Grid 2" w:semiHidden="1" w:unhideWhenUsed="1"/>
-    <w:lsdException w:name="Table Grid 3" w:semiHidden="1" w:unhideWhenUsed="1"/>
-    <w:lsdException w:name="Table Grid 4" w:semiHidden="1" w:unhideWhenUsed="1"/>
-    <w:lsdException w:name="Table Grid 5" w:semiHidden="1" w:unhideWhenUsed="1"/>
-    <w:lsdException w:name="Table Grid 6" w:semiHidden="1" w:unhideWhenUsed="1"/>
-    <w:lsdException w:name="Table Grid 7" w:semiHidden="1" w:unhideWhenUsed="1"/>
-    <w:lsdException w:name="Table Grid 8" w:semiHidden="1" w:unhideWhenUsed="1"/>
-    <w:lsdException w:name="Table List 1" w:semiHidden="1" w:unhideWhenUsed="1"/>
-    <w:lsdException w:name="Table List 2" w:semiHidden="1" w:unhideWhenUsed="1"/>
-    <w:lsdException w:name="Table List 3" w:semiHidden="1" w:unhideWhenUsed="1"/>
-    <w:lsdException w:name="Table List 4" w:semiHidden="1" w:unhideWhenUsed="1"/>
-    <w:lsdException w:name="Table List 5" w:semiHidden="1" w:unhideWhenUsed="1"/>
-    <w:lsdException w:name="Table List 6" w:semiHidden="1" w:unhideWhenUsed="1"/>
-    <w:lsdException w:name="Table List 7" w:semiHidden="1" w:unhideWhenUsed="1"/>
-    <w:lsdException w:name="Table List 8" w:semiHidden="1" w:unhideWhenUsed="1"/>
-    <w:lsdException w:name="Table 3D effects 1" w:semiHidden="1" w:unhideWhenUsed="1"/>
-    <w:lsdException w:name="Table 3D effects 2" w:semiHidden="1" w:unhideWhenUsed="1"/>
-    <w:lsdException w:name="Table 3D effects 3" w:semiHidden="1" w:unhideWhenUsed="1"/>
-    <w:lsdException w:name="Table Contemporary" w:semiHidden="1" w:unhideWhenUsed="1"/>
-    <w:lsdException w:name="Table Elegant" w:semiHidden="1" w:unhideWhenUsed="1"/>
-    <w:lsdException w:name="Table Professional" w:semiHidden="1" w:unhideWhenUsed="1"/>
-    <w:lsdException w:name="Table Subtle 1" w:semiHidden="1" w:unhideWhenUsed="1"/>
-    <w:lsdException w:name="Table Subtle 2" w:semiHidden="1" w:unhideWhenUsed="1"/>
-    <w:lsdException w:name="Table Web 1" w:semiHidden="1" w:unhideWhenUsed="1"/>
-    <w:lsdException w:name="Table Web 2" w:semiHidden="1" w:unhideWhenUsed="1"/>
-    <w:lsdException w:name="Table Web 3" w:semiHidden="1" w:unhideWhenUsed="1"/>
-    <w:lsdException w:name="Balloon Text" w:semiHidden="1" w:unhideWhenUsed="1"/>
-    <w:lsdException w:name="Table Theme" w:semiHidden="1" w:unhideWhenUsed="1"/>
-    <w:lsdException w:name="Placeholder Text" w:semiHidden="1" w:uiPriority="99"/>
-    <w:lsdException w:name="No Spacing" w:uiPriority="1" w:qFormat="1"/>
-    <w:lsdException w:name="Light Shading" w:uiPriority="60"/>
-    <w:lsdException w:name="Light List" w:uiPriority="61"/>
-    <w:lsdException w:name="Light Grid" w:uiPriority="62"/>
-    <w:lsdException w:name="Medium Shading 1" w:uiPriority="63"/>
-    <w:lsdException w:name="Medium Shading 2" w:uiPriority="64"/>
-    <w:lsdException w:name="Medium List 1" w:uiPriority="65"/>
-    <w:lsdException w:name="Medium List 2" w:uiPriority="66"/>
-    <w:lsdException w:name="Medium Grid 1" w:uiPriority="67"/>
-    <w:lsdException w:name="Medium Grid 2" w:uiPriority="68"/>
-    <w:lsdException w:name="Medium Grid 3" w:uiPriority="69"/>
-    <w:lsdException w:name="Dark List" w:uiPriority="70"/>
-    <w:lsdException w:name="Colorful Shading" w:uiPriority="71"/>
-    <w:lsdException w:name="Colorful List" w:uiPriority="72"/>
-    <w:lsdException w:name="Colorful Grid" w:uiPriority="73"/>
-    <w:lsdException w:name="Light Shading Accent 1" w:uiPriority="60"/>
-    <w:lsdException w:name="Light List Accent 1" w:uiPriority="61"/>
-    <w:lsdException w:name="Light Grid Accent 1" w:uiPriority="62"/>
-    <w:lsdException w:name="Medium Shading 1 Accent 1" w:uiPriority="63"/>
-    <w:lsdException w:name="Medium Shading 2 Accent 1" w:uiPriority="64"/>
-    <w:lsdException w:name="Medium List 1 Accent 1" w:uiPriority="65"/>
-    <w:lsdException w:name="Revision" w:semiHidden="1" w:uiPriority="99"/>
-    <w:lsdException w:name="List Paragraph" w:uiPriority="34" w:qFormat="1"/>
-    <w:lsdException w:name="Quote" w:uiPriority="29" w:qFormat="1"/>
-    <w:lsdException w:name="Intense Quote" w:uiPriority="30" w:qFormat="1"/>
-    <w:lsdException w:name="Medium List 2 Accent 1" w:uiPriority="66"/>
-    <w:lsdException w:name="Medium Grid 1 Accent 1" w:uiPriority="67"/>
-    <w:lsdException w:name="Medium Grid 2 Accent 1" w:uiPriority="68"/>
-    <w:lsdException w:name="Medium Grid 3 Accent 1" w:uiPriority="69"/>
-    <w:lsdException w:name="Dark List Accent 1" w:uiPriority="70"/>
-    <w:lsdException w:name="Colorful Shading Accent 1" w:uiPriority="71"/>
-    <w:lsdException w:name="Colorful List Accent 1" w:uiPriority="72"/>
-    <w:lsdException w:name="Colorful Grid Accent 1" w:uiPriority="73"/>
-    <w:lsdException w:name="Light Shading Accent 2" w:uiPriority="60"/>
-    <w:lsdException w:name="Light List Accent 2" w:uiPriority="61"/>
-    <w:lsdException w:name="Light Grid Accent 2" w:uiPriority="62"/>
-    <w:lsdException w:name="Medium Shading 1 Accent 2" w:uiPriority="63"/>
-    <w:lsdException w:name="Medium Shading 2 Accent 2" w:uiPriority="64"/>
-    <w:lsdException w:name="Medium List 1 Accent 2" w:uiPriority="65"/>
-    <w:lsdException w:name="Medium List 2 Accent 2" w:uiPriority="66"/>
-    <w:lsdException w:name="Medium Grid 1 Accent 2" w:uiPriority="67"/>
-    <w:lsdException w:name="Medium Grid 2 Accent 2" w:uiPriority="68"/>
-    <w:lsdException w:name="Medium Grid 3 Accent 2" w:uiPriority="69"/>
-    <w:lsdException w:name="Dark List Accent 2" w:uiPriority="70"/>
-    <w:lsdException w:name="Colorful Shading Accent 2" w:uiPriority="71"/>
-    <w:lsdException w:name="Colorful List Accent 2" w:uiPriority="72"/>
-    <w:lsdException w:name="Colorful Grid Accent 2" w:uiPriority="73"/>
-    <w:lsdException w:name="Light Shading Accent 3" w:uiPriority="60"/>
-    <w:lsdException w:name="Light List Accent 3" w:uiPriority="61"/>
-    <w:lsdException w:name="Light Grid Accent 3" w:uiPriority="62"/>
-    <w:lsdException w:name="Medium Shading 1 Accent 3" w:uiPriority="63"/>
-    <w:lsdException w:name="Medium Shading 2 Accent 3" w:uiPriority="64"/>
-    <w:lsdException w:name="Medium List 1 Accent 3" w:uiPriority="65"/>
-    <w:lsdException w:name="Medium List 2 Accent 3" w:uiPriority="66"/>
-    <w:lsdException w:name="Medium Grid 1 Accent 3" w:uiPriority="67"/>
-    <w:lsdException w:name="Medium Grid 2 Accent 3" w:uiPriority="68"/>
-    <w:lsdException w:name="Medium Grid 3 Accent 3" w:uiPriority="69"/>
-    <w:lsdException w:name="Dark List Accent 3" w:uiPriority="70"/>
-    <w:lsdException w:name="Colorful Shading Accent 3" w:uiPriority="71"/>
-    <w:lsdException w:name="Colorful List Accent 3" w:uiPriority="72"/>
-    <w:lsdException w:name="Colorful Grid Accent 3" w:uiPriority="73"/>
-    <w:lsdException w:name="Light Shading Accent 4" w:uiPriority="60"/>
-    <w:lsdException w:name="Light List Accent 4" w:uiPriority="61"/>
-    <w:lsdException w:name="Light Grid Accent 4" w:uiPriority="62"/>
-    <w:lsdException w:name="Medium Shading 1 Accent 4" w:uiPriority="63"/>
-    <w:lsdException w:name="Medium Shading 2 Accent 4" w:uiPriority="64"/>
-    <w:lsdException w:name="Medium List 1 Accent 4" w:uiPriority="65"/>
-    <w:lsdException w:name="Medium List 2 Accent 4" w:uiPriority="66"/>
-    <w:lsdException w:name="Medium Grid 1 Accent 4" w:uiPriority="67"/>
-    <w:lsdException w:name="Medium Grid 2 Accent 4" w:uiPriority="68"/>
-    <w:lsdException w:name="Medium Grid 3 Accent 4" w:uiPriority="69"/>
-    <w:lsdException w:name="Dark List Accent 4" w:uiPriority="70"/>
-    <w:lsdException w:name="Colorful Shading Accent 4" w:uiPriority="71"/>
-    <w:lsdException w:name="Colorful List Accent 4" w:uiPriority="72"/>
-    <w:lsdException w:name="Colorful Grid Accent 4" w:uiPriority="73"/>
-    <w:lsdException w:name="Light Shading Accent 5" w:uiPriority="60"/>
-    <w:lsdException w:name="Light List Accent 5" w:uiPriority="61"/>
-    <w:lsdException w:name="Light Grid Accent 5" w:uiPriority="62"/>
-    <w:lsdException w:name="Medium Shading 1 Accent 5" w:uiPriority="63"/>
-    <w:lsdException w:name="Medium Shading 2 Accent 5" w:uiPriority="64"/>
-    <w:lsdException w:name="Medium List 1 Accent 5" w:uiPriority="65"/>
-    <w:lsdException w:name="Medium List 2 Accent 5" w:uiPriority="66"/>
-    <w:lsdException w:name="Medium Grid 1 Accent 5" w:uiPriority="67"/>
-    <w:lsdException w:name="Medium Grid 2 Accent 5" w:uiPriority="68"/>
-    <w:lsdException w:name="Medium Grid 3 Accent 5" w:uiPriority="69"/>
-    <w:lsdException w:name="Dark List Accent 5" w:uiPriority="70"/>
-    <w:lsdException w:name="Colorful Shading Accent 5" w:uiPriority="71"/>
-    <w:lsdException w:name="Colorful List Accent 5" w:uiPriority="72"/>
-    <w:lsdException w:name="Colorful Grid Accent 5" w:uiPriority="73"/>
-    <w:lsdException w:name="Light Shading Accent 6" w:uiPriority="60"/>
-    <w:lsdException w:name="Light List Accent 6" w:uiPriority="61"/>
-    <w:lsdException w:name="Light Grid Accent 6" w:uiPriority="62"/>
-    <w:lsdException w:name="Medium Shading 1 Accent 6" w:uiPriority="63"/>
-    <w:lsdException w:name="Medium Shading 2 Accent 6" w:uiPriority="64"/>
-    <w:lsdException w:name="Medium List 1 Accent 6" w:uiPriority="65"/>
-    <w:lsdException w:name="Medium List 2 Accent 6" w:uiPriority="66"/>
-    <w:lsdException w:name="Medium Grid 1 Accent 6" w:uiPriority="67"/>
-    <w:lsdException w:name="Medium Grid 2 Accent 6" w:uiPriority="68"/>
-    <w:lsdException w:name="Medium Grid 3 Accent 6" w:uiPriority="69"/>
-    <w:lsdException w:name="Dark List Accent 6" w:uiPriority="70"/>
-    <w:lsdException w:name="Colorful Shading Accent 6" w:uiPriority="71"/>
-    <w:lsdException w:name="Colorful List Accent 6" w:uiPriority="72"/>
-    <w:lsdException w:name="Colorful Grid Accent 6" w:uiPriority="73"/>
-    <w:lsdException w:name="Subtle Emphasis" w:uiPriority="19" w:qFormat="1"/>
-    <w:lsdException w:name="Intense Emphasis" w:uiPriority="21" w:qFormat="1"/>
-    <w:lsdException w:name="Subtle Reference" w:uiPriority="31" w:qFormat="1"/>
-    <w:lsdException w:name="Intense Reference" w:uiPriority="32" w:qFormat="1"/>
-    <w:lsdException w:name="Book Title" w:uiPriority="33" w:qFormat="1"/>
-    <w:lsdException w:name="Bibliography" w:semiHidden="1" w:uiPriority="37" w:unhideWhenUsed="1"/>
-    <w:lsdException w:name="TOC Heading" w:semiHidden="1" w:uiPriority="39" w:unhideWhenUsed="1" w:qFormat="1"/>
-    <w:lsdException w:name="Plain Table 1" w:uiPriority="41"/>
-    <w:lsdException w:name="Plain Table 2" w:uiPriority="42"/>
-    <w:lsdException w:name="Plain Table 3" w:uiPriority="43"/>
-    <w:lsdException w:name="Plain Table 4" w:uiPriority="44"/>
-    <w:lsdException w:name="Plain Table 5" w:uiPriority="45"/>
-    <w:lsdException w:name="Grid Table Light" w:uiPriority="40"/>
-    <w:lsdException w:name="Grid Table 1 Light" w:uiPriority="46"/>
-    <w:lsdException w:name="Grid Table 2" w:uiPriority="47"/>
-    <w:lsdException w:name="Grid Table 3" w:uiPriority="48"/>
-    <w:lsdException w:name="Grid Table 4" w:uiPriority="49"/>
-    <w:lsdException w:name="Grid Table 5 Dark" w:uiPriority="50"/>
-    <w:lsdException w:name="Grid Table 6 Colorful" w:uiPriority="51"/>
-    <w:lsdException w:name="Grid Table 7 Colorful" w:uiPriority="52"/>
-    <w:lsdException w:name="Grid Table 1 Light Accent 1" w:uiPriority="46"/>
-    <w:lsdException w:name="Grid Table 2 Accent 1" w:uiPriority="47"/>
-    <w:lsdException w:name="Grid Table 3 Accent 1" w:uiPriority="48"/>
-    <w:lsdException w:name="Grid Table 4 Accent 1" w:uiPriority="49"/>
-    <w:lsdException w:name="Grid Table 5 Dark Accent 1" w:uiPriority="50"/>
-    <w:lsdException w:name="Grid Table 6 Colorful Accent 1" w:uiPriority="51"/>
-    <w:lsdException w:name="Grid Table 7 Colorful Accent 1" w:uiPriority="52"/>
-    <w:lsdException w:name="Grid Table 1 Light Accent 2" w:uiPriority="46"/>
-    <w:lsdException w:name="Grid Table 2 Accent 2" w:uiPriority="47"/>
-    <w:lsdException w:name="Grid Table 3 Accent 2" w:uiPriority="48"/>
-    <w:lsdException w:name="Grid Table 4 Accent 2" w:uiPriority="49"/>
-    <w:lsdException w:name="Grid Table 5 Dark Accent 2" w:uiPriority="50"/>
-    <w:lsdException w:name="Grid Table 6 Colorful Accent 2" w:uiPriority="51"/>
-    <w:lsdException w:name="Grid Table 7 Colorful Accent 2" w:uiPriority="52"/>
-    <w:lsdException w:name="Grid Table 1 Light Accent 3" w:uiPriority="46"/>
-    <w:lsdException w:name="Grid Table 2 Accent 3" w:uiPriority="47"/>
-    <w:lsdException w:name="Grid Table 3 Accent 3" w:uiPriority="48"/>
-    <w:lsdException w:name="Grid Table 4 Accent 3" w:uiPriority="49"/>
-    <w:lsdException w:name="Grid Table 5 Dark Accent 3" w:uiPriority="50"/>
-    <w:lsdException w:name="Grid Table 6 Colorful Accent 3" w:uiPriority="51"/>
-    <w:lsdException w:name="Grid Table 7 Colorful Accent 3" w:uiPriority="52"/>
-    <w:lsdException w:name="Grid Table 1 Light Accent 4" w:uiPriority="46"/>
-    <w:lsdException w:name="Grid Table 2 Accent 4" w:uiPriority="47"/>
-    <w:lsdException w:name="Grid Table 3 Accent 4" w:uiPriority="48"/>
-    <w:lsdException w:name="Grid Table 4 Accent 4" w:uiPriority="49"/>
-    <w:lsdException w:name="Grid Table 5 Dark Accent 4" w:uiPriority="50"/>
-    <w:lsdException w:name="Grid Table 6 Colorful Accent 4" w:uiPriority="51"/>
-    <w:lsdException w:name="Grid Table 7 Colorful Accent 4" w:uiPriority="52"/>
-    <w:lsdException w:name="Grid Table 1 Light Accent 5" w:uiPriority="46"/>
-    <w:lsdException w:name="Grid Table 2 Accent 5" w:uiPriority="47"/>
-    <w:lsdException w:name="Grid Table 3 Accent 5" w:uiPriority="48"/>
-    <w:lsdException w:name="Grid Table 4 Accent 5" w:uiPriority="49"/>
-    <w:lsdException w:name="Grid Table 5 Dark Accent 5" w:uiPriority="50"/>
-    <w:lsdException w:name="Grid Table 6 Colorful Accent 5" w:uiPriority="51"/>
-    <w:lsdException w:name="Grid Table 7 Colorful Accent 5" w:uiPriority="52"/>
-    <w:lsdException w:name="Grid Table 1 Light Accent 6" w:uiPriority="46"/>
-    <w:lsdException w:name="Grid Table 2 Accent 6" w:uiPriority="47"/>
-    <w:lsdException w:name="Grid Table 3 Accent 6" w:uiPriority="48"/>
-    <w:lsdException w:name="Grid Table 4 Accent 6" w:uiPriority="49"/>
-    <w:lsdException w:name="Grid Table 5 Dark Accent 6" w:uiPriority="50"/>
-    <w:lsdException w:name="Grid Table 6 Colorful Accent 6" w:uiPriority="51"/>
-    <w:lsdException w:name="Grid Table 7 Colorful Accent 6" w:uiPriority="52"/>
-    <w:lsdException w:name="List Table 1 Light" w:uiPriority="46"/>
-    <w:lsdException w:name="List Table 2" w:uiPriority="47"/>
-    <w:lsdException w:name="List Table 3" w:uiPriority="48"/>
-    <w:lsdException w:name="List Table 4" w:uiPriority="49"/>
-    <w:lsdException w:name="List Table 5 Dark" w:uiPriority="50"/>
-    <w:lsdException w:name="List Table 6 Colorful" w:uiPriority="51"/>
-    <w:lsdException w:name="List Table 7 Colorful" w:uiPriority="52"/>
-    <w:lsdException w:name="List Table 1 Light Accent 1" w:uiPriority="46"/>
-    <w:lsdException w:name="List Table 2 Accent 1" w:uiPriority="47"/>
-    <w:lsdException w:name="List Table 3 Accent 1" w:uiPriority="48"/>
-    <w:lsdException w:name="List Table 4 Accent 1" w:uiPriority="49"/>
-    <w:lsdException w:name="List Table 5 Dark Accent 1" w:uiPriority="50"/>
-    <w:lsdException w:name="List Table 6 Colorful Accent 1" w:uiPriority="51"/>
-    <w:lsdException w:name="List Table 7 Colorful Accent 1" w:uiPriority="52"/>
-    <w:lsdException w:name="List Table 1 Light Accent 2" w:uiPriority="46"/>
-    <w:lsdException w:name="List Table 2 Accent 2" w:uiPriority="47"/>
-    <w:lsdException w:name="List Table 3 Accent 2" w:uiPriority="48"/>
-    <w:lsdException w:name="List Table 4 Accent 2" w:uiPriority="49"/>
-    <w:lsdException w:name="List Table 5 Dark Accent 2" w:uiPriority="50"/>
-    <w:lsdException w:name="List Table 6 Colorful Accent 2" w:uiPriority="51"/>
-    <w:lsdException w:name="List Table 7 Colorful Accent 2" w:uiPriority="52"/>
-    <w:lsdException w:name="List Table 1 Light Accent 3" w:uiPriority="46"/>
-    <w:lsdException w:name="List Table 2 Accent 3" w:uiPriority="47"/>
-    <w:lsdException w:name="List Table 3 Accent 3" w:uiPriority="48"/>
-    <w:lsdException w:name="List Table 4 Accent 3" w:uiPriority="49"/>
-    <w:lsdException w:name="List Table 5 Dark Accent 3" w:uiPriority="50"/>
-    <w:lsdException w:name="List Table 6 Colorful Accent 3" w:uiPriority="51"/>
-    <w:lsdException w:name="List Table 7 Colorful Accent 3" w:uiPriority="52"/>
-    <w:lsdException w:name="List Table 1 Light Accent 4" w:uiPriority="46"/>
-    <w:lsdException w:name="List Table 2 Accent 4" w:uiPriority="47"/>
-    <w:lsdException w:name="List Table 3 Accent 4" w:uiPriority="48"/>
-    <w:lsdException w:name="List Table 4 Accent 4" w:uiPriority="49"/>
-    <w:lsdException w:name="List Table 5 Dark Accent 4" w:uiPriority="50"/>
-    <w:lsdException w:name="List Table 6 Colorful Accent 4" w:uiPriority="51"/>
-    <w:lsdException w:name="List Table 7 Colorful Accent 4" w:uiPriority="52"/>
-    <w:lsdException w:name="List Table 1 Light Accent 5" w:uiPriority="46"/>
-    <w:lsdException w:name="List Table 2 Accent 5" w:uiPriority="47"/>
-    <w:lsdException w:name="List Table 3 Accent 5" w:uiPriority="48"/>
-    <w:lsdException w:name="List Table 4 Accent 5" w:uiPriority="49"/>
-    <w:lsdException w:name="List Table 5 Dark Accent 5" w:uiPriority="50"/>
-    <w:lsdException w:name="List Table 6 Colorful Accent 5" w:uiPriority="51"/>
-    <w:lsdException w:name="List Table 7 Colorful Accent 5" w:uiPriority="52"/>
-    <w:lsdException w:name="List Table 1 Light Accent 6" w:uiPriority="46"/>
-    <w:lsdException w:name="List Table 2 Accent 6" w:uiPriority="47"/>
-    <w:lsdException w:name="List Table 3 Accent 6" w:uiPriority="48"/>
-    <w:lsdException w:name="List Table 4 Accent 6" w:uiPriority="49"/>
-    <w:lsdException w:name="List Table 5 Dark Accent 6" w:uiPriority="50"/>
-    <w:lsdException w:name="List Table 6 Colorful Accent 6" w:uiPriority="51"/>
-    <w:lsdException w:name="List Table 7 Colorful Accent 6" w:uiPriority="52"/>
+  <w:latentStyles w:defLockedState="0" w:defUIPriority="0" w:defSemiHidden="1" w:defUnhideWhenUsed="1" w:defQFormat="0" w:count="276">
+    <w:lsdException w:name="Normal" w:semiHidden="0" w:unhideWhenUsed="0" w:qFormat="1"/>
+    <w:lsdException w:name="heading 1" w:semiHidden="0" w:unhideWhenUsed="0" w:qFormat="1"/>
+    <w:lsdException w:name="heading 2" w:semiHidden="0" w:unhideWhenUsed="0" w:qFormat="1"/>
+    <w:lsdException w:name="heading 3" w:semiHidden="0" w:unhideWhenUsed="0" w:qFormat="1"/>
+    <w:lsdException w:name="heading 4" w:semiHidden="0" w:unhideWhenUsed="0" w:qFormat="1"/>
+    <w:lsdException w:name="heading 5" w:semiHidden="0" w:unhideWhenUsed="0" w:qFormat="1"/>
+    <w:lsdException w:name="heading 6" w:semiHidden="0" w:unhideWhenUsed="0" w:qFormat="1"/>
+    <w:lsdException w:name="heading 7" w:qFormat="1"/>
+    <w:lsdException w:name="heading 8" w:qFormat="1"/>
+    <w:lsdException w:name="heading 9" w:qFormat="1"/>
+    <w:lsdException w:name="toc 1" w:uiPriority="39" w:qFormat="1"/>
+    <w:lsdException w:name="toc 2" w:uiPriority="39" w:qFormat="1"/>
+    <w:lsdException w:name="toc 3" w:uiPriority="39" w:qFormat="1"/>
+    <w:lsdException w:name="toc 4" w:uiPriority="39"/>
+    <w:lsdException w:name="toc 5" w:uiPriority="39"/>
+    <w:lsdException w:name="toc 6" w:uiPriority="39"/>
+    <w:lsdException w:name="toc 7" w:uiPriority="39"/>
+    <w:lsdException w:name="toc 8" w:uiPriority="39"/>
+    <w:lsdException w:name="toc 9" w:uiPriority="39"/>
+    <w:lsdException w:name="footnote text" w:uiPriority="99"/>
+    <w:lsdException w:name="header" w:uiPriority="99"/>
+    <w:lsdException w:name="footer" w:uiPriority="99"/>
+    <w:lsdException w:name="caption" w:qFormat="1"/>
+    <w:lsdException w:name="footnote reference" w:uiPriority="99"/>
+    <w:lsdException w:name="annotation reference" w:uiPriority="99"/>
+    <w:lsdException w:name="List Number" w:semiHidden="0" w:unhideWhenUsed="0"/>
+    <w:lsdException w:name="List 4" w:semiHidden="0" w:unhideWhenUsed="0"/>
+    <w:lsdException w:name="List 5" w:semiHidden="0" w:unhideWhenUsed="0"/>
+    <w:lsdException w:name="Title" w:semiHidden="0" w:unhideWhenUsed="0" w:qFormat="1"/>
+    <w:lsdException w:name="Subtitle" w:semiHidden="0" w:unhideWhenUsed="0" w:qFormat="1"/>
+    <w:lsdException w:name="Salutation" w:semiHidden="0" w:unhideWhenUsed="0"/>
+    <w:lsdException w:name="Date" w:semiHidden="0" w:unhideWhenUsed="0"/>
+    <w:lsdException w:name="Body Text First Indent" w:semiHidden="0" w:unhideWhenUsed="0"/>
+    <w:lsdException w:name="Hyperlink" w:uiPriority="99"/>
+    <w:lsdException w:name="Strong" w:semiHidden="0" w:unhideWhenUsed="0" w:qFormat="1"/>
+    <w:lsdException w:name="Emphasis" w:semiHidden="0" w:uiPriority="20" w:unhideWhenUsed="0" w:qFormat="1"/>
+    <w:lsdException w:name="Plain Text" w:uiPriority="99"/>
+    <w:lsdException w:name="Normal (Web)" w:uiPriority="99"/>
+    <w:lsdException w:name="HTML Preformatted" w:uiPriority="99"/>
+    <w:lsdException w:name="No List" w:uiPriority="99"/>
+    <w:lsdException w:name="Table Grid" w:semiHidden="0" w:unhideWhenUsed="0"/>
+    <w:lsdException w:name="Note Level 1" w:semiHidden="0" w:unhideWhenUsed="0"/>
+    <w:lsdException w:name="Note Level 2" w:semiHidden="0" w:unhideWhenUsed="0"/>
+    <w:lsdException w:name="Note Level 3" w:semiHidden="0" w:unhideWhenUsed="0"/>
+    <w:lsdException w:name="Note Level 4" w:semiHidden="0" w:unhideWhenUsed="0"/>
+    <w:lsdException w:name="Note Level 5" w:semiHidden="0" w:unhideWhenUsed="0"/>
+    <w:lsdException w:name="Note Level 6" w:semiHidden="0" w:unhideWhenUsed="0"/>
+    <w:lsdException w:name="Note Level 7" w:semiHidden="0" w:unhideWhenUsed="0"/>
+    <w:lsdException w:name="Note Level 8" w:semiHidden="0" w:unhideWhenUsed="0"/>
+    <w:lsdException w:name="Note Level 9" w:semiHidden="0" w:unhideWhenUsed="0"/>
+    <w:lsdException w:name="Placeholder Text" w:uiPriority="99" w:unhideWhenUsed="0"/>
+    <w:lsdException w:name="No Spacing" w:semiHidden="0" w:uiPriority="1" w:unhideWhenUsed="0" w:qFormat="1"/>
+    <w:lsdException w:name="Light Shading" w:semiHidden="0" w:uiPriority="60" w:unhideWhenUsed="0"/>
+    <w:lsdException w:name="Light List" w:semiHidden="0" w:uiPriority="61" w:unhideWhenUsed="0"/>
+    <w:lsdException w:name="Light Grid" w:semiHidden="0" w:uiPriority="62" w:unhideWhenUsed="0"/>
+    <w:lsdException w:name="Medium Shading 1" w:semiHidden="0" w:uiPriority="63" w:unhideWhenUsed="0"/>
+    <w:lsdException w:name="Medium Shading 2" w:semiHidden="0" w:uiPriority="64" w:unhideWhenUsed="0"/>
+    <w:lsdException w:name="Medium List 1" w:semiHidden="0" w:uiPriority="65" w:unhideWhenUsed="0"/>
+    <w:lsdException w:name="Medium List 2" w:semiHidden="0" w:uiPriority="66" w:unhideWhenUsed="0"/>
+    <w:lsdException w:name="Medium Grid 1" w:semiHidden="0" w:uiPriority="67" w:unhideWhenUsed="0"/>
+    <w:lsdException w:name="Medium Grid 2" w:semiHidden="0" w:uiPriority="68" w:unhideWhenUsed="0"/>
+    <w:lsdException w:name="Medium Grid 3" w:semiHidden="0" w:uiPriority="69" w:unhideWhenUsed="0"/>
+    <w:lsdException w:name="Dark List" w:semiHidden="0" w:uiPriority="70" w:unhideWhenUsed="0"/>
+    <w:lsdException w:name="Colorful Shading" w:semiHidden="0" w:uiPriority="71" w:unhideWhenUsed="0"/>
+    <w:lsdException w:name="Colorful List" w:semiHidden="0" w:uiPriority="72" w:unhideWhenUsed="0"/>
+    <w:lsdException w:name="Colorful Grid" w:semiHidden="0" w:uiPriority="73" w:unhideWhenUsed="0"/>
+    <w:lsdException w:name="Light Shading Accent 1" w:semiHidden="0" w:uiPriority="60" w:unhideWhenUsed="0"/>
+    <w:lsdException w:name="Light List Accent 1" w:semiHidden="0" w:uiPriority="61" w:unhideWhenUsed="0"/>
+    <w:lsdException w:name="Light Grid Accent 1" w:semiHidden="0" w:uiPriority="62" w:unhideWhenUsed="0"/>
+    <w:lsdException w:name="Medium Shading 1 Accent 1" w:semiHidden="0" w:uiPriority="63" w:unhideWhenUsed="0"/>
+    <w:lsdException w:name="Medium Shading 2 Accent 1" w:semiHidden="0" w:uiPriority="64" w:unhideWhenUsed="0"/>
+    <w:lsdException w:name="Medium List 1 Accent 1" w:semiHidden="0" w:uiPriority="65" w:unhideWhenUsed="0"/>
+    <w:lsdException w:name="Revision" w:uiPriority="99" w:unhideWhenUsed="0"/>
+    <w:lsdException w:name="List Paragraph" w:semiHidden="0" w:uiPriority="34" w:unhideWhenUsed="0" w:qFormat="1"/>
+    <w:lsdException w:name="Quote" w:semiHidden="0" w:uiPriority="29" w:unhideWhenUsed="0" w:qFormat="1"/>
+    <w:lsdException w:name="Intense Quote" w:semiHidden="0" w:uiPriority="30" w:unhideWhenUsed="0" w:qFormat="1"/>
+    <w:lsdException w:name="Medium List 2 Accent 1" w:semiHidden="0" w:uiPriority="66" w:unhideWhenUsed="0"/>
+    <w:lsdException w:name="Medium Grid 1 Accent 1" w:semiHidden="0" w:uiPriority="67" w:unhideWhenUsed="0"/>
+    <w:lsdException w:name="Medium Grid 2 Accent 1" w:semiHidden="0" w:uiPriority="68" w:unhideWhenUsed="0"/>
+    <w:lsdException w:name="Medium Grid 3 Accent 1" w:semiHidden="0" w:uiPriority="69" w:unhideWhenUsed="0"/>
+    <w:lsdException w:name="Dark List Accent 1" w:semiHidden="0" w:uiPriority="70" w:unhideWhenUsed="0"/>
+    <w:lsdException w:name="Colorful Shading Accent 1" w:semiHidden="0" w:uiPriority="71" w:unhideWhenUsed="0"/>
+    <w:lsdException w:name="Colorful List Accent 1" w:semiHidden="0" w:uiPriority="72" w:unhideWhenUsed="0"/>
+    <w:lsdException w:name="Colorful Grid Accent 1" w:semiHidden="0" w:uiPriority="73" w:unhideWhenUsed="0"/>
+    <w:lsdException w:name="Light Shading Accent 2" w:semiHidden="0" w:uiPriority="60" w:unhideWhenUsed="0"/>
+    <w:lsdException w:name="Light List Accent 2" w:semiHidden="0" w:uiPriority="61" w:unhideWhenUsed="0"/>
+    <w:lsdException w:name="Light Grid Accent 2" w:semiHidden="0" w:uiPriority="62" w:unhideWhenUsed="0"/>
+    <w:lsdException w:name="Medium Shading 1 Accent 2" w:semiHidden="0" w:uiPriority="63" w:unhideWhenUsed="0"/>
+    <w:lsdException w:name="Medium Shading 2 Accent 2" w:semiHidden="0" w:uiPriority="64" w:unhideWhenUsed="0"/>
+    <w:lsdException w:name="Medium List 1 Accent 2" w:semiHidden="0" w:uiPriority="65" w:unhideWhenUsed="0"/>
+    <w:lsdException w:name="Medium List 2 Accent 2" w:semiHidden="0" w:uiPriority="66" w:unhideWhenUsed="0"/>
+    <w:lsdException w:name="Medium Grid 1 Accent 2" w:semiHidden="0" w:uiPriority="67" w:unhideWhenUsed="0"/>
+    <w:lsdException w:name="Medium Grid 2 Accent 2" w:semiHidden="0" w:uiPriority="68" w:unhideWhenUsed="0"/>
+    <w:lsdException w:name="Medium Grid 3 Accent 2" w:semiHidden="0" w:uiPriority="69" w:unhideWhenUsed="0"/>
+    <w:lsdException w:name="Dark List Accent 2" w:semiHidden="0" w:uiPriority="70" w:unhideWhenUsed="0"/>
+    <w:lsdException w:name="Colorful Shading Accent 2" w:semiHidden="0" w:uiPriority="71" w:unhideWhenUsed="0"/>
+    <w:lsdException w:name="Colorful List Accent 2" w:semiHidden="0" w:uiPriority="72" w:unhideWhenUsed="0"/>
+    <w:lsdException w:name="Colorful Grid Accent 2" w:semiHidden="0" w:uiPriority="73" w:unhideWhenUsed="0"/>
+    <w:lsdException w:name="Light Shading Accent 3" w:semiHidden="0" w:uiPriority="60" w:unhideWhenUsed="0"/>
+    <w:lsdException w:name="Light List Accent 3" w:semiHidden="0" w:uiPriority="61" w:unhideWhenUsed="0"/>
+    <w:lsdException w:name="Light Grid Accent 3" w:semiHidden="0" w:uiPriority="62" w:unhideWhenUsed="0"/>
+    <w:lsdException w:name="Medium Shading 1 Accent 3" w:semiHidden="0" w:uiPriority="63" w:unhideWhenUsed="0"/>
+    <w:lsdException w:name="Medium Shading 2 Accent 3" w:semiHidden="0" w:uiPriority="64" w:unhideWhenUsed="0"/>
+    <w:lsdException w:name="Medium List 1 Accent 3" w:semiHidden="0" w:uiPriority="65" w:unhideWhenUsed="0"/>
+    <w:lsdException w:name="Medium List 2 Accent 3" w:semiHidden="0" w:uiPriority="66" w:unhideWhenUsed="0"/>
+    <w:lsdException w:name="Medium Grid 1 Accent 3" w:semiHidden="0" w:uiPriority="67" w:unhideWhenUsed="0"/>
+    <w:lsdException w:name="Medium Grid 2 Accent 3" w:semiHidden="0" w:uiPriority="68" w:unhideWhenUsed="0"/>
+    <w:lsdException w:name="Medium Grid 3 Accent 3" w:semiHidden="0" w:uiPriority="69" w:unhideWhenUsed="0"/>
+    <w:lsdException w:name="Dark List Accent 3" w:semiHidden="0" w:uiPriority="70" w:unhideWhenUsed="0"/>
+    <w:lsdException w:name="Colorful Shading Accent 3" w:semiHidden="0" w:uiPriority="71" w:unhideWhenUsed="0"/>
+    <w:lsdException w:name="Colorful List Accent 3" w:semiHidden="0" w:uiPriority="72" w:unhideWhenUsed="0"/>
+    <w:lsdException w:name="Colorful Grid Accent 3" w:semiHidden="0" w:uiPriority="73" w:unhideWhenUsed="0"/>
+    <w:lsdException w:name="Light Shading Accent 4" w:semiHidden="0" w:uiPriority="60" w:unhideWhenUsed="0"/>
+    <w:lsdException w:name="Light List Accent 4" w:semiHidden="0" w:uiPriority="61" w:unhideWhenUsed="0"/>
+    <w:lsdException w:name="Light Grid Accent 4" w:semiHidden="0" w:uiPriority="62" w:unhideWhenUsed="0"/>
+    <w:lsdException w:name="Medium Shading 1 Accent 4" w:semiHidden="0" w:uiPriority="63" w:unhideWhenUsed="0"/>
+    <w:lsdException w:name="Medium Shading 2 Accent 4" w:semiHidden="0" w:uiPriority="64" w:unhideWhenUsed="0"/>
+    <w:lsdException w:name="Medium List 1 Accent 4" w:semiHidden="0" w:uiPriority="65" w:unhideWhenUsed="0"/>
+    <w:lsdException w:name="Medium List 2 Accent 4" w:semiHidden="0" w:uiPriority="66" w:unhideWhenUsed="0"/>
+    <w:lsdException w:name="Medium Grid 1 Accent 4" w:semiHidden="0" w:uiPriority="67" w:unhideWhenUsed="0"/>
+    <w:lsdException w:name="Medium Grid 2 Accent 4" w:semiHidden="0" w:uiPriority="68" w:unhideWhenUsed="0"/>
+    <w:lsdException w:name="Medium Grid 3 Accent 4" w:semiHidden="0" w:uiPriority="69" w:unhideWhenUsed="0"/>
+    <w:lsdException w:name="Dark List Accent 4" w:semiHidden="0" w:uiPriority="70" w:unhideWhenUsed="0"/>
+    <w:lsdException w:name="Colorful Shading Accent 4" w:semiHidden="0" w:uiPriority="71" w:unhideWhenUsed="0"/>
+    <w:lsdException w:name="Colorful List Accent 4" w:semiHidden="0" w:uiPriority="72" w:unhideWhenUsed="0"/>
+    <w:lsdException w:name="Colorful Grid Accent 4" w:semiHidden="0" w:uiPriority="73" w:unhideWhenUsed="0"/>
+    <w:lsdException w:name="Light Shading Accent 5" w:semiHidden="0" w:uiPriority="60" w:unhideWhenUsed="0"/>
+    <w:lsdException w:name="Light List Accent 5" w:semiHidden="0" w:uiPriority="61" w:unhideWhenUsed="0"/>
+    <w:lsdException w:name="Light Grid Accent 5" w:semiHidden="0" w:uiPriority="62" w:unhideWhenUsed="0"/>
+    <w:lsdException w:name="Medium Shading 1 Accent 5" w:semiHidden="0" w:uiPriority="63" w:unhideWhenUsed="0"/>
+    <w:lsdException w:name="Medium Shading 2 Accent 5" w:semiHidden="0" w:uiPriority="64" w:unhideWhenUsed="0"/>
+    <w:lsdException w:name="Medium List 1 Accent 5" w:semiHidden="0" w:uiPriority="65" w:unhideWhenUsed="0"/>
+    <w:lsdException w:name="Medium List 2 Accent 5" w:semiHidden="0" w:uiPriority="66" w:unhideWhenUsed="0"/>
+    <w:lsdException w:name="Medium Grid 1 Accent 5" w:semiHidden="0" w:uiPriority="67" w:unhideWhenUsed="0"/>
+    <w:lsdException w:name="Medium Grid 2 Accent 5" w:semiHidden="0" w:uiPriority="68" w:unhideWhenUsed="0"/>
+    <w:lsdException w:name="Medium Grid 3 Accent 5" w:semiHidden="0" w:uiPriority="69" w:unhideWhenUsed="0"/>
+    <w:lsdException w:name="Dark List Accent 5" w:semiHidden="0" w:uiPriority="70" w:unhideWhenUsed="0"/>
+    <w:lsdException w:name="Colorful Shading Accent 5" w:semiHidden="0" w:uiPriority="71" w:unhideWhenUsed="0"/>
+    <w:lsdException w:name="Colorful List Accent 5" w:semiHidden="0" w:uiPriority="72" w:unhideWhenUsed="0"/>
+    <w:lsdException w:name="Colorful Grid Accent 5" w:semiHidden="0" w:uiPriority="73" w:unhideWhenUsed="0"/>
+    <w:lsdException w:name="Light Shading Accent 6" w:semiHidden="0" w:uiPriority="60" w:unhideWhenUsed="0"/>
+    <w:lsdException w:name="Light List Accent 6" w:semiHidden="0" w:uiPriority="61" w:unhideWhenUsed="0"/>
+    <w:lsdException w:name="Light Grid Accent 6" w:semiHidden="0" w:uiPriority="62" w:unhideWhenUsed="0"/>
+    <w:lsdException w:name="Medium Shading 1 Accent 6" w:semiHidden="0" w:uiPriority="63" w:unhideWhenUsed="0"/>
+    <w:lsdException w:name="Medium Shading 2 Accent 6" w:semiHidden="0" w:uiPriority="64" w:unhideWhenUsed="0"/>
+    <w:lsdException w:name="Medium List 1 Accent 6" w:semiHidden="0" w:uiPriority="65" w:unhideWhenUsed="0"/>
+    <w:lsdException w:name="Medium List 2 Accent 6" w:semiHidden="0" w:uiPriority="66" w:unhideWhenUsed="0"/>
+    <w:lsdException w:name="Medium Grid 1 Accent 6" w:semiHidden="0" w:uiPriority="67" w:unhideWhenUsed="0"/>
+    <w:lsdException w:name="Medium Grid 2 Accent 6" w:semiHidden="0" w:uiPriority="68" w:unhideWhenUsed="0"/>
+    <w:lsdException w:name="Medium Grid 3 Accent 6" w:semiHidden="0" w:uiPriority="69" w:unhideWhenUsed="0"/>
+    <w:lsdException w:name="Dark List Accent 6" w:semiHidden="0" w:uiPriority="70" w:unhideWhenUsed="0"/>
+    <w:lsdException w:name="Colorful Shading Accent 6" w:semiHidden="0" w:uiPriority="71" w:unhideWhenUsed="0"/>
+    <w:lsdException w:name="Colorful List Accent 6" w:semiHidden="0" w:uiPriority="72" w:unhideWhenUsed="0"/>
+    <w:lsdException w:name="Colorful Grid Accent 6" w:semiHidden="0" w:uiPriority="73" w:unhideWhenUsed="0"/>
+    <w:lsdException w:name="Subtle Emphasis" w:semiHidden="0" w:uiPriority="19" w:unhideWhenUsed="0" w:qFormat="1"/>
+    <w:lsdException w:name="Intense Emphasis" w:semiHidden="0" w:uiPriority="21" w:unhideWhenUsed="0" w:qFormat="1"/>
+    <w:lsdException w:name="Subtle Reference" w:semiHidden="0" w:uiPriority="31" w:unhideWhenUsed="0" w:qFormat="1"/>
+    <w:lsdException w:name="Intense Reference" w:semiHidden="0" w:uiPriority="32" w:unhideWhenUsed="0" w:qFormat="1"/>
+    <w:lsdException w:name="Book Title" w:semiHidden="0" w:uiPriority="33" w:unhideWhenUsed="0" w:qFormat="1"/>
+    <w:lsdException w:name="Bibliography" w:uiPriority="37"/>
+    <w:lsdException w:name="TOC Heading" w:uiPriority="39" w:qFormat="1"/>
   </w:latentStyles>
   <w:style w:type="paragraph" w:default="1" w:styleId="Normal">
     <w:name w:val="Normal"/>
@@ -40882,6 +40743,7 @@
       <w:spacing w:before="80" w:after="80"/>
     </w:pPr>
     <w:tblPr>
+      <w:tblInd w:w="0" w:type="dxa"/>
       <w:tblBorders>
         <w:top w:val="single" w:sz="4" w:space="0" w:color="auto"/>
         <w:left w:val="single" w:sz="4" w:space="0" w:color="auto"/>
@@ -40890,6 +40752,12 @@
         <w:insideH w:val="single" w:sz="4" w:space="0" w:color="auto"/>
         <w:insideV w:val="single" w:sz="4" w:space="0" w:color="auto"/>
       </w:tblBorders>
+      <w:tblCellMar>
+        <w:top w:w="0" w:type="dxa"/>
+        <w:left w:w="108" w:type="dxa"/>
+        <w:bottom w:w="0" w:type="dxa"/>
+        <w:right w:w="108" w:type="dxa"/>
+      </w:tblCellMar>
     </w:tblPr>
   </w:style>
   <w:style w:type="paragraph" w:customStyle="1" w:styleId="AppendixHeading3">
@@ -41267,12 +41135,19 @@
     <w:rsid w:val="009C0027"/>
     <w:tblPr>
       <w:tblStyleRowBandSize w:val="1"/>
+      <w:tblInd w:w="0" w:type="dxa"/>
       <w:tblBorders>
         <w:top w:val="single" w:sz="6" w:space="0" w:color="000000"/>
         <w:left w:val="single" w:sz="6" w:space="0" w:color="000000"/>
         <w:bottom w:val="single" w:sz="6" w:space="0" w:color="000000"/>
         <w:right w:val="single" w:sz="6" w:space="0" w:color="000000"/>
       </w:tblBorders>
+      <w:tblCellMar>
+        <w:top w:w="0" w:type="dxa"/>
+        <w:left w:w="108" w:type="dxa"/>
+        <w:bottom w:w="0" w:type="dxa"/>
+        <w:right w:w="108" w:type="dxa"/>
+      </w:tblCellMar>
     </w:tblPr>
     <w:tcPr>
       <w:shd w:val="pct50" w:color="000000" w:fill="FFFFFF"/>
@@ -41435,6 +41310,7 @@
     <w:basedOn w:val="TableNormal"/>
     <w:rsid w:val="009C0027"/>
     <w:tblPr>
+      <w:tblInd w:w="0" w:type="dxa"/>
       <w:tblBorders>
         <w:top w:val="single" w:sz="6" w:space="0" w:color="000080"/>
         <w:left w:val="single" w:sz="6" w:space="0" w:color="000080"/>
@@ -41443,6 +41319,12 @@
         <w:insideH w:val="single" w:sz="6" w:space="0" w:color="000080"/>
         <w:insideV w:val="single" w:sz="6" w:space="0" w:color="000080"/>
       </w:tblBorders>
+      <w:tblCellMar>
+        <w:top w:w="0" w:type="dxa"/>
+        <w:left w:w="108" w:type="dxa"/>
+        <w:bottom w:w="0" w:type="dxa"/>
+        <w:right w:w="108" w:type="dxa"/>
+      </w:tblCellMar>
     </w:tblPr>
     <w:tcPr>
       <w:shd w:val="clear" w:color="auto" w:fill="auto"/>
@@ -41499,12 +41381,1893 @@
     <w:tblPr>
       <w:tblStyleRowBandSize w:val="1"/>
       <w:tblStyleColBandSize w:val="1"/>
+      <w:tblInd w:w="0" w:type="dxa"/>
       <w:tblBorders>
         <w:top w:val="single" w:sz="8" w:space="0" w:color="4F81BD" w:themeColor="accent1"/>
         <w:left w:val="single" w:sz="8" w:space="0" w:color="4F81BD" w:themeColor="accent1"/>
         <w:bottom w:val="single" w:sz="8" w:space="0" w:color="4F81BD" w:themeColor="accent1"/>
         <w:right w:val="single" w:sz="8" w:space="0" w:color="4F81BD" w:themeColor="accent1"/>
       </w:tblBorders>
+      <w:tblCellMar>
+        <w:top w:w="0" w:type="dxa"/>
+        <w:left w:w="108" w:type="dxa"/>
+        <w:bottom w:w="0" w:type="dxa"/>
+        <w:right w:w="108" w:type="dxa"/>
+      </w:tblCellMar>
+    </w:tblPr>
+    <w:tblStylePr w:type="firstRow">
+      <w:pPr>
+        <w:spacing w:before="0" w:after="0" w:line="240" w:lineRule="auto"/>
+      </w:pPr>
+      <w:rPr>
+        <w:b/>
+        <w:bCs/>
+        <w:color w:val="FFFFFF" w:themeColor="background1"/>
+      </w:rPr>
+      <w:tblPr/>
+      <w:tcPr>
+        <w:shd w:val="clear" w:color="auto" w:fill="4F81BD" w:themeFill="accent1"/>
+      </w:tcPr>
+    </w:tblStylePr>
+    <w:tblStylePr w:type="lastRow">
+      <w:pPr>
+        <w:spacing w:before="0" w:after="0" w:line="240" w:lineRule="auto"/>
+      </w:pPr>
+      <w:rPr>
+        <w:b/>
+        <w:bCs/>
+      </w:rPr>
+      <w:tblPr/>
+      <w:tcPr>
+        <w:tcBorders>
+          <w:top w:val="double" w:sz="6" w:space="0" w:color="4F81BD" w:themeColor="accent1"/>
+          <w:left w:val="single" w:sz="8" w:space="0" w:color="4F81BD" w:themeColor="accent1"/>
+          <w:bottom w:val="single" w:sz="8" w:space="0" w:color="4F81BD" w:themeColor="accent1"/>
+          <w:right w:val="single" w:sz="8" w:space="0" w:color="4F81BD" w:themeColor="accent1"/>
+        </w:tcBorders>
+      </w:tcPr>
+    </w:tblStylePr>
+    <w:tblStylePr w:type="firstCol">
+      <w:rPr>
+        <w:b/>
+        <w:bCs/>
+      </w:rPr>
+    </w:tblStylePr>
+    <w:tblStylePr w:type="lastCol">
+      <w:rPr>
+        <w:b/>
+        <w:bCs/>
+      </w:rPr>
+    </w:tblStylePr>
+    <w:tblStylePr w:type="band1Vert">
+      <w:tblPr/>
+      <w:tcPr>
+        <w:tcBorders>
+          <w:top w:val="single" w:sz="8" w:space="0" w:color="4F81BD" w:themeColor="accent1"/>
+          <w:left w:val="single" w:sz="8" w:space="0" w:color="4F81BD" w:themeColor="accent1"/>
+          <w:bottom w:val="single" w:sz="8" w:space="0" w:color="4F81BD" w:themeColor="accent1"/>
+          <w:right w:val="single" w:sz="8" w:space="0" w:color="4F81BD" w:themeColor="accent1"/>
+        </w:tcBorders>
+      </w:tcPr>
+    </w:tblStylePr>
+    <w:tblStylePr w:type="band1Horz">
+      <w:tblPr/>
+      <w:tcPr>
+        <w:tcBorders>
+          <w:top w:val="single" w:sz="8" w:space="0" w:color="4F81BD" w:themeColor="accent1"/>
+          <w:left w:val="single" w:sz="8" w:space="0" w:color="4F81BD" w:themeColor="accent1"/>
+          <w:bottom w:val="single" w:sz="8" w:space="0" w:color="4F81BD" w:themeColor="accent1"/>
+          <w:right w:val="single" w:sz="8" w:space="0" w:color="4F81BD" w:themeColor="accent1"/>
+        </w:tcBorders>
+      </w:tcPr>
+    </w:tblStylePr>
+  </w:style>
+  <w:style w:type="paragraph" w:styleId="TOC8">
+    <w:name w:val="toc 8"/>
+    <w:basedOn w:val="Normal"/>
+    <w:next w:val="Normal"/>
+    <w:autoRedefine/>
+    <w:uiPriority w:val="39"/>
+    <w:unhideWhenUsed/>
+    <w:rsid w:val="009C0027"/>
+    <w:pPr>
+      <w:spacing w:before="0" w:after="100" w:line="276" w:lineRule="auto"/>
+      <w:ind w:left="1540"/>
+    </w:pPr>
+    <w:rPr>
+      <w:rFonts w:asciiTheme="minorHAnsi" w:eastAsiaTheme="minorEastAsia" w:hAnsiTheme="minorHAnsi" w:cstheme="minorBidi"/>
+      <w:sz w:val="22"/>
+      <w:szCs w:val="22"/>
+    </w:rPr>
+  </w:style>
+  <w:style w:type="paragraph" w:styleId="TOC9">
+    <w:name w:val="toc 9"/>
+    <w:basedOn w:val="Normal"/>
+    <w:next w:val="Normal"/>
+    <w:autoRedefine/>
+    <w:uiPriority w:val="39"/>
+    <w:unhideWhenUsed/>
+    <w:rsid w:val="009C0027"/>
+    <w:pPr>
+      <w:spacing w:before="0" w:after="100" w:line="276" w:lineRule="auto"/>
+      <w:ind w:left="1760"/>
+    </w:pPr>
+    <w:rPr>
+      <w:rFonts w:asciiTheme="minorHAnsi" w:eastAsiaTheme="minorEastAsia" w:hAnsiTheme="minorHAnsi" w:cstheme="minorBidi"/>
+      <w:sz w:val="22"/>
+      <w:szCs w:val="22"/>
+    </w:rPr>
+  </w:style>
+  <w:style w:type="character" w:customStyle="1" w:styleId="cp">
+    <w:name w:val="cp"/>
+    <w:basedOn w:val="DefaultParagraphFont"/>
+    <w:rsid w:val="009C0027"/>
+  </w:style>
+  <w:style w:type="character" w:customStyle="1" w:styleId="c">
+    <w:name w:val="c"/>
+    <w:basedOn w:val="DefaultParagraphFont"/>
+    <w:rsid w:val="009C0027"/>
+  </w:style>
+  <w:style w:type="character" w:customStyle="1" w:styleId="nt">
+    <w:name w:val="nt"/>
+    <w:basedOn w:val="DefaultParagraphFont"/>
+    <w:rsid w:val="009C0027"/>
+  </w:style>
+  <w:style w:type="character" w:customStyle="1" w:styleId="na">
+    <w:name w:val="na"/>
+    <w:basedOn w:val="DefaultParagraphFont"/>
+    <w:rsid w:val="009C0027"/>
+  </w:style>
+  <w:style w:type="character" w:customStyle="1" w:styleId="s">
+    <w:name w:val="s"/>
+    <w:basedOn w:val="DefaultParagraphFont"/>
+    <w:rsid w:val="009C0027"/>
+  </w:style>
+  <w:style w:type="paragraph" w:customStyle="1" w:styleId="Appendix">
+    <w:name w:val="Appendix"/>
+    <w:basedOn w:val="Normal"/>
+    <w:link w:val="AppendixChar"/>
+    <w:qFormat/>
+    <w:rsid w:val="009C0027"/>
+    <w:pPr>
+      <w:numPr>
+        <w:numId w:val="9"/>
+      </w:numPr>
+      <w:spacing w:before="0" w:after="0"/>
+    </w:pPr>
+    <w:rPr>
+      <w:rFonts w:asciiTheme="minorHAnsi" w:hAnsiTheme="minorHAnsi" w:cstheme="minorHAnsi"/>
+      <w:b/>
+      <w:sz w:val="28"/>
+    </w:rPr>
+  </w:style>
+  <w:style w:type="paragraph" w:customStyle="1" w:styleId="Appendix2">
+    <w:name w:val="Appendix 2"/>
+    <w:basedOn w:val="Appendix"/>
+    <w:link w:val="Appendix2Char"/>
+    <w:qFormat/>
+    <w:rsid w:val="009C0027"/>
+    <w:pPr>
+      <w:ind w:left="360"/>
+    </w:pPr>
+  </w:style>
+  <w:style w:type="character" w:customStyle="1" w:styleId="AppendixChar">
+    <w:name w:val="Appendix Char"/>
+    <w:basedOn w:val="DefaultParagraphFont"/>
+    <w:link w:val="Appendix"/>
+    <w:rsid w:val="009C0027"/>
+    <w:rPr>
+      <w:rFonts w:asciiTheme="minorHAnsi" w:hAnsiTheme="minorHAnsi" w:cstheme="minorHAnsi"/>
+      <w:b/>
+      <w:sz w:val="28"/>
+      <w:szCs w:val="24"/>
+    </w:rPr>
+  </w:style>
+  <w:style w:type="character" w:customStyle="1" w:styleId="Appendix2Char">
+    <w:name w:val="Appendix 2 Char"/>
+    <w:basedOn w:val="AppendixChar"/>
+    <w:link w:val="Appendix2"/>
+    <w:rsid w:val="009C0027"/>
+    <w:rPr>
+      <w:rFonts w:asciiTheme="minorHAnsi" w:hAnsiTheme="minorHAnsi" w:cstheme="minorHAnsi"/>
+      <w:b/>
+      <w:sz w:val="28"/>
+      <w:szCs w:val="24"/>
+    </w:rPr>
+  </w:style>
+  <w:style w:type="character" w:customStyle="1" w:styleId="tel">
+    <w:name w:val="tel"/>
+    <w:basedOn w:val="DefaultParagraphFont"/>
+    <w:rsid w:val="009C0027"/>
+    <w:rPr>
+      <w:color w:val="000096"/>
+    </w:rPr>
+  </w:style>
+  <w:style w:type="character" w:customStyle="1" w:styleId="tan">
+    <w:name w:val="tan"/>
+    <w:basedOn w:val="DefaultParagraphFont"/>
+    <w:rsid w:val="009C0027"/>
+    <w:rPr>
+      <w:color w:val="F5844C"/>
+    </w:rPr>
+  </w:style>
+  <w:style w:type="character" w:customStyle="1" w:styleId="tav">
+    <w:name w:val="tav"/>
+    <w:basedOn w:val="DefaultParagraphFont"/>
+    <w:rsid w:val="009C0027"/>
+    <w:rPr>
+      <w:color w:val="993300"/>
+    </w:rPr>
+  </w:style>
+  <w:style w:type="character" w:customStyle="1" w:styleId="ti">
+    <w:name w:val="ti"/>
+    <w:basedOn w:val="DefaultParagraphFont"/>
+    <w:rsid w:val="009C0027"/>
+    <w:rPr>
+      <w:color w:val="000000"/>
+    </w:rPr>
+  </w:style>
+  <w:style w:type="character" w:customStyle="1" w:styleId="tt">
+    <w:name w:val="tt"/>
+    <w:basedOn w:val="DefaultParagraphFont"/>
+    <w:rsid w:val="009C0027"/>
+    <w:rPr>
+      <w:color w:val="000000"/>
+    </w:rPr>
+  </w:style>
+  <w:style w:type="character" w:customStyle="1" w:styleId="SingleSpaceNormalChar">
+    <w:name w:val="SingleSpaceNormal Char"/>
+    <w:basedOn w:val="DefaultParagraphFont"/>
+    <w:link w:val="SingleSpaceNormal"/>
+    <w:locked/>
+    <w:rsid w:val="009C0027"/>
+  </w:style>
+  <w:style w:type="paragraph" w:customStyle="1" w:styleId="SingleSpaceNormal">
+    <w:name w:val="SingleSpaceNormal"/>
+    <w:basedOn w:val="Normal"/>
+    <w:link w:val="SingleSpaceNormalChar"/>
+    <w:qFormat/>
+    <w:rsid w:val="009C0027"/>
+    <w:pPr>
+      <w:spacing w:before="0" w:after="0"/>
+    </w:pPr>
+    <w:rPr>
+      <w:rFonts w:ascii="Times New Roman" w:hAnsi="Times New Roman"/>
+      <w:szCs w:val="20"/>
+    </w:rPr>
+  </w:style>
+  <w:style w:type="character" w:customStyle="1" w:styleId="apple-converted-space">
+    <w:name w:val="apple-converted-space"/>
+    <w:basedOn w:val="DefaultParagraphFont"/>
+    <w:rsid w:val="009C0027"/>
+  </w:style>
+  <w:style w:type="character" w:customStyle="1" w:styleId="qname">
+    <w:name w:val="qname"/>
+    <w:basedOn w:val="DefaultParagraphFont"/>
+    <w:rsid w:val="009C0027"/>
+  </w:style>
+  <w:style w:type="paragraph" w:styleId="EndnoteText">
+    <w:name w:val="endnote text"/>
+    <w:basedOn w:val="Normal"/>
+    <w:link w:val="EndnoteTextChar"/>
+    <w:semiHidden/>
+    <w:unhideWhenUsed/>
+    <w:rsid w:val="009C0027"/>
+    <w:pPr>
+      <w:spacing w:before="0" w:after="0"/>
+    </w:pPr>
+    <w:rPr>
+      <w:rFonts w:asciiTheme="minorHAnsi" w:hAnsiTheme="minorHAnsi" w:cstheme="minorHAnsi"/>
+      <w:szCs w:val="20"/>
+    </w:rPr>
+  </w:style>
+  <w:style w:type="character" w:customStyle="1" w:styleId="EndnoteTextChar">
+    <w:name w:val="Endnote Text Char"/>
+    <w:basedOn w:val="DefaultParagraphFont"/>
+    <w:link w:val="EndnoteText"/>
+    <w:semiHidden/>
+    <w:rsid w:val="009C0027"/>
+    <w:rPr>
+      <w:rFonts w:asciiTheme="minorHAnsi" w:hAnsiTheme="minorHAnsi" w:cstheme="minorHAnsi"/>
+    </w:rPr>
+  </w:style>
+  <w:style w:type="character" w:styleId="EndnoteReference">
+    <w:name w:val="endnote reference"/>
+    <w:basedOn w:val="DefaultParagraphFont"/>
+    <w:semiHidden/>
+    <w:unhideWhenUsed/>
+    <w:rsid w:val="009C0027"/>
+    <w:rPr>
+      <w:vertAlign w:val="superscript"/>
+    </w:rPr>
+  </w:style>
+</w:styles>
+</file>
+
+<file path=word/stylesWithEffects.xml><?xml version="1.0" encoding="utf-8"?>
+<w:styles xmlns:wpc="http://schemas.microsoft.com/office/word/2010/wordprocessingCanvas" xmlns:mo="http://schemas.microsoft.com/office/mac/office/2008/main" xmlns:mc="http://schemas.openxmlformats.org/markup-compatibility/2006" xmlns:mv="urn:schemas-microsoft-com:mac:vml" xmlns:o="urn:schemas-microsoft-com:office:office" xmlns:r="http://schemas.openxmlformats.org/officeDocument/2006/relationships" xmlns:m="http://schemas.openxmlformats.org/officeDocument/2006/math" xmlns:v="urn:schemas-microsoft-com:vml" xmlns:wp14="http://schemas.microsoft.com/office/word/2010/wordprocessingDrawing" xmlns:wp="http://schemas.openxmlformats.org/drawingml/2006/wordprocessingDrawing" xmlns:w10="urn:schemas-microsoft-com:office:word" xmlns:w="http://schemas.openxmlformats.org/wordprocessingml/2006/main" xmlns:w14="http://schemas.microsoft.com/office/word/2010/wordml" xmlns:wpg="http://schemas.microsoft.com/office/word/2010/wordprocessingGroup" xmlns:wpi="http://schemas.microsoft.com/office/word/2010/wordprocessingInk" xmlns:wne="http://schemas.microsoft.com/office/word/2006/wordml" xmlns:wps="http://schemas.microsoft.com/office/word/2010/wordprocessingShape" mc:Ignorable="w14 wp14">
+  <w:docDefaults>
+    <w:rPrDefault>
+      <w:rPr>
+        <w:rFonts w:ascii="Times New Roman" w:eastAsia="Times New Roman" w:hAnsi="Times New Roman" w:cs="Times New Roman"/>
+        <w:lang w:val="en-US" w:eastAsia="en-US" w:bidi="ar-SA"/>
+      </w:rPr>
+    </w:rPrDefault>
+    <w:pPrDefault/>
+  </w:docDefaults>
+  <w:latentStyles w:defLockedState="0" w:defUIPriority="0" w:defSemiHidden="1" w:defUnhideWhenUsed="1" w:defQFormat="0" w:count="276">
+    <w:lsdException w:name="Normal" w:semiHidden="0" w:unhideWhenUsed="0" w:qFormat="1"/>
+    <w:lsdException w:name="heading 1" w:semiHidden="0" w:unhideWhenUsed="0" w:qFormat="1"/>
+    <w:lsdException w:name="heading 2" w:semiHidden="0" w:unhideWhenUsed="0" w:qFormat="1"/>
+    <w:lsdException w:name="heading 3" w:semiHidden="0" w:unhideWhenUsed="0" w:qFormat="1"/>
+    <w:lsdException w:name="heading 4" w:semiHidden="0" w:unhideWhenUsed="0" w:qFormat="1"/>
+    <w:lsdException w:name="heading 5" w:semiHidden="0" w:unhideWhenUsed="0" w:qFormat="1"/>
+    <w:lsdException w:name="heading 6" w:semiHidden="0" w:unhideWhenUsed="0" w:qFormat="1"/>
+    <w:lsdException w:name="heading 7" w:qFormat="1"/>
+    <w:lsdException w:name="heading 8" w:qFormat="1"/>
+    <w:lsdException w:name="heading 9" w:qFormat="1"/>
+    <w:lsdException w:name="toc 1" w:uiPriority="39" w:qFormat="1"/>
+    <w:lsdException w:name="toc 2" w:uiPriority="39" w:qFormat="1"/>
+    <w:lsdException w:name="toc 3" w:uiPriority="39" w:qFormat="1"/>
+    <w:lsdException w:name="toc 4" w:uiPriority="39"/>
+    <w:lsdException w:name="toc 5" w:uiPriority="39"/>
+    <w:lsdException w:name="toc 6" w:uiPriority="39"/>
+    <w:lsdException w:name="toc 7" w:uiPriority="39"/>
+    <w:lsdException w:name="toc 8" w:uiPriority="39"/>
+    <w:lsdException w:name="toc 9" w:uiPriority="39"/>
+    <w:lsdException w:name="footnote text" w:uiPriority="99"/>
+    <w:lsdException w:name="header" w:uiPriority="99"/>
+    <w:lsdException w:name="footer" w:uiPriority="99"/>
+    <w:lsdException w:name="caption" w:qFormat="1"/>
+    <w:lsdException w:name="footnote reference" w:uiPriority="99"/>
+    <w:lsdException w:name="annotation reference" w:uiPriority="99"/>
+    <w:lsdException w:name="List Number" w:semiHidden="0" w:unhideWhenUsed="0"/>
+    <w:lsdException w:name="List 4" w:semiHidden="0" w:unhideWhenUsed="0"/>
+    <w:lsdException w:name="List 5" w:semiHidden="0" w:unhideWhenUsed="0"/>
+    <w:lsdException w:name="Title" w:semiHidden="0" w:unhideWhenUsed="0" w:qFormat="1"/>
+    <w:lsdException w:name="Subtitle" w:semiHidden="0" w:unhideWhenUsed="0" w:qFormat="1"/>
+    <w:lsdException w:name="Salutation" w:semiHidden="0" w:unhideWhenUsed="0"/>
+    <w:lsdException w:name="Date" w:semiHidden="0" w:unhideWhenUsed="0"/>
+    <w:lsdException w:name="Body Text First Indent" w:semiHidden="0" w:unhideWhenUsed="0"/>
+    <w:lsdException w:name="Hyperlink" w:uiPriority="99"/>
+    <w:lsdException w:name="Strong" w:semiHidden="0" w:unhideWhenUsed="0" w:qFormat="1"/>
+    <w:lsdException w:name="Emphasis" w:semiHidden="0" w:uiPriority="20" w:unhideWhenUsed="0" w:qFormat="1"/>
+    <w:lsdException w:name="Plain Text" w:uiPriority="99"/>
+    <w:lsdException w:name="Normal (Web)" w:uiPriority="99"/>
+    <w:lsdException w:name="HTML Preformatted" w:uiPriority="99"/>
+    <w:lsdException w:name="No List" w:uiPriority="99"/>
+    <w:lsdException w:name="Table Grid" w:semiHidden="0" w:unhideWhenUsed="0"/>
+    <w:lsdException w:name="Note Level 1" w:semiHidden="0" w:unhideWhenUsed="0"/>
+    <w:lsdException w:name="Note Level 2" w:semiHidden="0" w:unhideWhenUsed="0"/>
+    <w:lsdException w:name="Note Level 3" w:semiHidden="0" w:unhideWhenUsed="0"/>
+    <w:lsdException w:name="Note Level 4" w:semiHidden="0" w:unhideWhenUsed="0"/>
+    <w:lsdException w:name="Note Level 5" w:semiHidden="0" w:unhideWhenUsed="0"/>
+    <w:lsdException w:name="Note Level 6" w:semiHidden="0" w:unhideWhenUsed="0"/>
+    <w:lsdException w:name="Note Level 7" w:semiHidden="0" w:unhideWhenUsed="0"/>
+    <w:lsdException w:name="Note Level 8" w:semiHidden="0" w:unhideWhenUsed="0"/>
+    <w:lsdException w:name="Note Level 9" w:semiHidden="0" w:unhideWhenUsed="0"/>
+    <w:lsdException w:name="Placeholder Text" w:uiPriority="99" w:unhideWhenUsed="0"/>
+    <w:lsdException w:name="No Spacing" w:semiHidden="0" w:uiPriority="1" w:unhideWhenUsed="0" w:qFormat="1"/>
+    <w:lsdException w:name="Light Shading" w:semiHidden="0" w:uiPriority="60" w:unhideWhenUsed="0"/>
+    <w:lsdException w:name="Light List" w:semiHidden="0" w:uiPriority="61" w:unhideWhenUsed="0"/>
+    <w:lsdException w:name="Light Grid" w:semiHidden="0" w:uiPriority="62" w:unhideWhenUsed="0"/>
+    <w:lsdException w:name="Medium Shading 1" w:semiHidden="0" w:uiPriority="63" w:unhideWhenUsed="0"/>
+    <w:lsdException w:name="Medium Shading 2" w:semiHidden="0" w:uiPriority="64" w:unhideWhenUsed="0"/>
+    <w:lsdException w:name="Medium List 1" w:semiHidden="0" w:uiPriority="65" w:unhideWhenUsed="0"/>
+    <w:lsdException w:name="Medium List 2" w:semiHidden="0" w:uiPriority="66" w:unhideWhenUsed="0"/>
+    <w:lsdException w:name="Medium Grid 1" w:semiHidden="0" w:uiPriority="67" w:unhideWhenUsed="0"/>
+    <w:lsdException w:name="Medium Grid 2" w:semiHidden="0" w:uiPriority="68" w:unhideWhenUsed="0"/>
+    <w:lsdException w:name="Medium Grid 3" w:semiHidden="0" w:uiPriority="69" w:unhideWhenUsed="0"/>
+    <w:lsdException w:name="Dark List" w:semiHidden="0" w:uiPriority="70" w:unhideWhenUsed="0"/>
+    <w:lsdException w:name="Colorful Shading" w:semiHidden="0" w:uiPriority="71" w:unhideWhenUsed="0"/>
+    <w:lsdException w:name="Colorful List" w:semiHidden="0" w:uiPriority="72" w:unhideWhenUsed="0"/>
+    <w:lsdException w:name="Colorful Grid" w:semiHidden="0" w:uiPriority="73" w:unhideWhenUsed="0"/>
+    <w:lsdException w:name="Light Shading Accent 1" w:semiHidden="0" w:uiPriority="60" w:unhideWhenUsed="0"/>
+    <w:lsdException w:name="Light List Accent 1" w:semiHidden="0" w:uiPriority="61" w:unhideWhenUsed="0"/>
+    <w:lsdException w:name="Light Grid Accent 1" w:semiHidden="0" w:uiPriority="62" w:unhideWhenUsed="0"/>
+    <w:lsdException w:name="Medium Shading 1 Accent 1" w:semiHidden="0" w:uiPriority="63" w:unhideWhenUsed="0"/>
+    <w:lsdException w:name="Medium Shading 2 Accent 1" w:semiHidden="0" w:uiPriority="64" w:unhideWhenUsed="0"/>
+    <w:lsdException w:name="Medium List 1 Accent 1" w:semiHidden="0" w:uiPriority="65" w:unhideWhenUsed="0"/>
+    <w:lsdException w:name="Revision" w:uiPriority="99" w:unhideWhenUsed="0"/>
+    <w:lsdException w:name="List Paragraph" w:semiHidden="0" w:uiPriority="34" w:unhideWhenUsed="0" w:qFormat="1"/>
+    <w:lsdException w:name="Quote" w:semiHidden="0" w:uiPriority="29" w:unhideWhenUsed="0" w:qFormat="1"/>
+    <w:lsdException w:name="Intense Quote" w:semiHidden="0" w:uiPriority="30" w:unhideWhenUsed="0" w:qFormat="1"/>
+    <w:lsdException w:name="Medium List 2 Accent 1" w:semiHidden="0" w:uiPriority="66" w:unhideWhenUsed="0"/>
+    <w:lsdException w:name="Medium Grid 1 Accent 1" w:semiHidden="0" w:uiPriority="67" w:unhideWhenUsed="0"/>
+    <w:lsdException w:name="Medium Grid 2 Accent 1" w:semiHidden="0" w:uiPriority="68" w:unhideWhenUsed="0"/>
+    <w:lsdException w:name="Medium Grid 3 Accent 1" w:semiHidden="0" w:uiPriority="69" w:unhideWhenUsed="0"/>
+    <w:lsdException w:name="Dark List Accent 1" w:semiHidden="0" w:uiPriority="70" w:unhideWhenUsed="0"/>
+    <w:lsdException w:name="Colorful Shading Accent 1" w:semiHidden="0" w:uiPriority="71" w:unhideWhenUsed="0"/>
+    <w:lsdException w:name="Colorful List Accent 1" w:semiHidden="0" w:uiPriority="72" w:unhideWhenUsed="0"/>
+    <w:lsdException w:name="Colorful Grid Accent 1" w:semiHidden="0" w:uiPriority="73" w:unhideWhenUsed="0"/>
+    <w:lsdException w:name="Light Shading Accent 2" w:semiHidden="0" w:uiPriority="60" w:unhideWhenUsed="0"/>
+    <w:lsdException w:name="Light List Accent 2" w:semiHidden="0" w:uiPriority="61" w:unhideWhenUsed="0"/>
+    <w:lsdException w:name="Light Grid Accent 2" w:semiHidden="0" w:uiPriority="62" w:unhideWhenUsed="0"/>
+    <w:lsdException w:name="Medium Shading 1 Accent 2" w:semiHidden="0" w:uiPriority="63" w:unhideWhenUsed="0"/>
+    <w:lsdException w:name="Medium Shading 2 Accent 2" w:semiHidden="0" w:uiPriority="64" w:unhideWhenUsed="0"/>
+    <w:lsdException w:name="Medium List 1 Accent 2" w:semiHidden="0" w:uiPriority="65" w:unhideWhenUsed="0"/>
+    <w:lsdException w:name="Medium List 2 Accent 2" w:semiHidden="0" w:uiPriority="66" w:unhideWhenUsed="0"/>
+    <w:lsdException w:name="Medium Grid 1 Accent 2" w:semiHidden="0" w:uiPriority="67" w:unhideWhenUsed="0"/>
+    <w:lsdException w:name="Medium Grid 2 Accent 2" w:semiHidden="0" w:uiPriority="68" w:unhideWhenUsed="0"/>
+    <w:lsdException w:name="Medium Grid 3 Accent 2" w:semiHidden="0" w:uiPriority="69" w:unhideWhenUsed="0"/>
+    <w:lsdException w:name="Dark List Accent 2" w:semiHidden="0" w:uiPriority="70" w:unhideWhenUsed="0"/>
+    <w:lsdException w:name="Colorful Shading Accent 2" w:semiHidden="0" w:uiPriority="71" w:unhideWhenUsed="0"/>
+    <w:lsdException w:name="Colorful List Accent 2" w:semiHidden="0" w:uiPriority="72" w:unhideWhenUsed="0"/>
+    <w:lsdException w:name="Colorful Grid Accent 2" w:semiHidden="0" w:uiPriority="73" w:unhideWhenUsed="0"/>
+    <w:lsdException w:name="Light Shading Accent 3" w:semiHidden="0" w:uiPriority="60" w:unhideWhenUsed="0"/>
+    <w:lsdException w:name="Light List Accent 3" w:semiHidden="0" w:uiPriority="61" w:unhideWhenUsed="0"/>
+    <w:lsdException w:name="Light Grid Accent 3" w:semiHidden="0" w:uiPriority="62" w:unhideWhenUsed="0"/>
+    <w:lsdException w:name="Medium Shading 1 Accent 3" w:semiHidden="0" w:uiPriority="63" w:unhideWhenUsed="0"/>
+    <w:lsdException w:name="Medium Shading 2 Accent 3" w:semiHidden="0" w:uiPriority="64" w:unhideWhenUsed="0"/>
+    <w:lsdException w:name="Medium List 1 Accent 3" w:semiHidden="0" w:uiPriority="65" w:unhideWhenUsed="0"/>
+    <w:lsdException w:name="Medium List 2 Accent 3" w:semiHidden="0" w:uiPriority="66" w:unhideWhenUsed="0"/>
+    <w:lsdException w:name="Medium Grid 1 Accent 3" w:semiHidden="0" w:uiPriority="67" w:unhideWhenUsed="0"/>
+    <w:lsdException w:name="Medium Grid 2 Accent 3" w:semiHidden="0" w:uiPriority="68" w:unhideWhenUsed="0"/>
+    <w:lsdException w:name="Medium Grid 3 Accent 3" w:semiHidden="0" w:uiPriority="69" w:unhideWhenUsed="0"/>
+    <w:lsdException w:name="Dark List Accent 3" w:semiHidden="0" w:uiPriority="70" w:unhideWhenUsed="0"/>
+    <w:lsdException w:name="Colorful Shading Accent 3" w:semiHidden="0" w:uiPriority="71" w:unhideWhenUsed="0"/>
+    <w:lsdException w:name="Colorful List Accent 3" w:semiHidden="0" w:uiPriority="72" w:unhideWhenUsed="0"/>
+    <w:lsdException w:name="Colorful Grid Accent 3" w:semiHidden="0" w:uiPriority="73" w:unhideWhenUsed="0"/>
+    <w:lsdException w:name="Light Shading Accent 4" w:semiHidden="0" w:uiPriority="60" w:unhideWhenUsed="0"/>
+    <w:lsdException w:name="Light List Accent 4" w:semiHidden="0" w:uiPriority="61" w:unhideWhenUsed="0"/>
+    <w:lsdException w:name="Light Grid Accent 4" w:semiHidden="0" w:uiPriority="62" w:unhideWhenUsed="0"/>
+    <w:lsdException w:name="Medium Shading 1 Accent 4" w:semiHidden="0" w:uiPriority="63" w:unhideWhenUsed="0"/>
+    <w:lsdException w:name="Medium Shading 2 Accent 4" w:semiHidden="0" w:uiPriority="64" w:unhideWhenUsed="0"/>
+    <w:lsdException w:name="Medium List 1 Accent 4" w:semiHidden="0" w:uiPriority="65" w:unhideWhenUsed="0"/>
+    <w:lsdException w:name="Medium List 2 Accent 4" w:semiHidden="0" w:uiPriority="66" w:unhideWhenUsed="0"/>
+    <w:lsdException w:name="Medium Grid 1 Accent 4" w:semiHidden="0" w:uiPriority="67" w:unhideWhenUsed="0"/>
+    <w:lsdException w:name="Medium Grid 2 Accent 4" w:semiHidden="0" w:uiPriority="68" w:unhideWhenUsed="0"/>
+    <w:lsdException w:name="Medium Grid 3 Accent 4" w:semiHidden="0" w:uiPriority="69" w:unhideWhenUsed="0"/>
+    <w:lsdException w:name="Dark List Accent 4" w:semiHidden="0" w:uiPriority="70" w:unhideWhenUsed="0"/>
+    <w:lsdException w:name="Colorful Shading Accent 4" w:semiHidden="0" w:uiPriority="71" w:unhideWhenUsed="0"/>
+    <w:lsdException w:name="Colorful List Accent 4" w:semiHidden="0" w:uiPriority="72" w:unhideWhenUsed="0"/>
+    <w:lsdException w:name="Colorful Grid Accent 4" w:semiHidden="0" w:uiPriority="73" w:unhideWhenUsed="0"/>
+    <w:lsdException w:name="Light Shading Accent 5" w:semiHidden="0" w:uiPriority="60" w:unhideWhenUsed="0"/>
+    <w:lsdException w:name="Light List Accent 5" w:semiHidden="0" w:uiPriority="61" w:unhideWhenUsed="0"/>
+    <w:lsdException w:name="Light Grid Accent 5" w:semiHidden="0" w:uiPriority="62" w:unhideWhenUsed="0"/>
+    <w:lsdException w:name="Medium Shading 1 Accent 5" w:semiHidden="0" w:uiPriority="63" w:unhideWhenUsed="0"/>
+    <w:lsdException w:name="Medium Shading 2 Accent 5" w:semiHidden="0" w:uiPriority="64" w:unhideWhenUsed="0"/>
+    <w:lsdException w:name="Medium List 1 Accent 5" w:semiHidden="0" w:uiPriority="65" w:unhideWhenUsed="0"/>
+    <w:lsdException w:name="Medium List 2 Accent 5" w:semiHidden="0" w:uiPriority="66" w:unhideWhenUsed="0"/>
+    <w:lsdException w:name="Medium Grid 1 Accent 5" w:semiHidden="0" w:uiPriority="67" w:unhideWhenUsed="0"/>
+    <w:lsdException w:name="Medium Grid 2 Accent 5" w:semiHidden="0" w:uiPriority="68" w:unhideWhenUsed="0"/>
+    <w:lsdException w:name="Medium Grid 3 Accent 5" w:semiHidden="0" w:uiPriority="69" w:unhideWhenUsed="0"/>
+    <w:lsdException w:name="Dark List Accent 5" w:semiHidden="0" w:uiPriority="70" w:unhideWhenUsed="0"/>
+    <w:lsdException w:name="Colorful Shading Accent 5" w:semiHidden="0" w:uiPriority="71" w:unhideWhenUsed="0"/>
+    <w:lsdException w:name="Colorful List Accent 5" w:semiHidden="0" w:uiPriority="72" w:unhideWhenUsed="0"/>
+    <w:lsdException w:name="Colorful Grid Accent 5" w:semiHidden="0" w:uiPriority="73" w:unhideWhenUsed="0"/>
+    <w:lsdException w:name="Light Shading Accent 6" w:semiHidden="0" w:uiPriority="60" w:unhideWhenUsed="0"/>
+    <w:lsdException w:name="Light List Accent 6" w:semiHidden="0" w:uiPriority="61" w:unhideWhenUsed="0"/>
+    <w:lsdException w:name="Light Grid Accent 6" w:semiHidden="0" w:uiPriority="62" w:unhideWhenUsed="0"/>
+    <w:lsdException w:name="Medium Shading 1 Accent 6" w:semiHidden="0" w:uiPriority="63" w:unhideWhenUsed="0"/>
+    <w:lsdException w:name="Medium Shading 2 Accent 6" w:semiHidden="0" w:uiPriority="64" w:unhideWhenUsed="0"/>
+    <w:lsdException w:name="Medium List 1 Accent 6" w:semiHidden="0" w:uiPriority="65" w:unhideWhenUsed="0"/>
+    <w:lsdException w:name="Medium List 2 Accent 6" w:semiHidden="0" w:uiPriority="66" w:unhideWhenUsed="0"/>
+    <w:lsdException w:name="Medium Grid 1 Accent 6" w:semiHidden="0" w:uiPriority="67" w:unhideWhenUsed="0"/>
+    <w:lsdException w:name="Medium Grid 2 Accent 6" w:semiHidden="0" w:uiPriority="68" w:unhideWhenUsed="0"/>
+    <w:lsdException w:name="Medium Grid 3 Accent 6" w:semiHidden="0" w:uiPriority="69" w:unhideWhenUsed="0"/>
+    <w:lsdException w:name="Dark List Accent 6" w:semiHidden="0" w:uiPriority="70" w:unhideWhenUsed="0"/>
+    <w:lsdException w:name="Colorful Shading Accent 6" w:semiHidden="0" w:uiPriority="71" w:unhideWhenUsed="0"/>
+    <w:lsdException w:name="Colorful List Accent 6" w:semiHidden="0" w:uiPriority="72" w:unhideWhenUsed="0"/>
+    <w:lsdException w:name="Colorful Grid Accent 6" w:semiHidden="0" w:uiPriority="73" w:unhideWhenUsed="0"/>
+    <w:lsdException w:name="Subtle Emphasis" w:semiHidden="0" w:uiPriority="19" w:unhideWhenUsed="0" w:qFormat="1"/>
+    <w:lsdException w:name="Intense Emphasis" w:semiHidden="0" w:uiPriority="21" w:unhideWhenUsed="0" w:qFormat="1"/>
+    <w:lsdException w:name="Subtle Reference" w:semiHidden="0" w:uiPriority="31" w:unhideWhenUsed="0" w:qFormat="1"/>
+    <w:lsdException w:name="Intense Reference" w:semiHidden="0" w:uiPriority="32" w:unhideWhenUsed="0" w:qFormat="1"/>
+    <w:lsdException w:name="Book Title" w:semiHidden="0" w:uiPriority="33" w:unhideWhenUsed="0" w:qFormat="1"/>
+    <w:lsdException w:name="Bibliography" w:uiPriority="37"/>
+    <w:lsdException w:name="TOC Heading" w:uiPriority="39" w:qFormat="1"/>
+  </w:latentStyles>
+  <w:style w:type="paragraph" w:default="1" w:styleId="Normal">
+    <w:name w:val="Normal"/>
+    <w:qFormat/>
+    <w:rsid w:val="003426DD"/>
+    <w:pPr>
+      <w:spacing w:before="80" w:after="80"/>
+    </w:pPr>
+    <w:rPr>
+      <w:rFonts w:ascii="Arial" w:hAnsi="Arial"/>
+      <w:szCs w:val="24"/>
+    </w:rPr>
+  </w:style>
+  <w:style w:type="paragraph" w:styleId="Heading1">
+    <w:name w:val="heading 1"/>
+    <w:aliases w:val="Heading 1 Char,Heading 1 Char1 Char,Heading 1 Char Char Char"/>
+    <w:basedOn w:val="Normal"/>
+    <w:next w:val="Normal"/>
+    <w:link w:val="Heading1Char1"/>
+    <w:qFormat/>
+    <w:rsid w:val="00E01912"/>
+    <w:pPr>
+      <w:keepNext/>
+      <w:pageBreakBefore/>
+      <w:numPr>
+        <w:numId w:val="2"/>
+      </w:numPr>
+      <w:pBdr>
+        <w:top w:val="single" w:sz="4" w:space="6" w:color="808080"/>
+      </w:pBdr>
+      <w:spacing w:before="480" w:after="120"/>
+      <w:outlineLvl w:val="0"/>
+    </w:pPr>
+    <w:rPr>
+      <w:rFonts w:cs="Arial"/>
+      <w:b/>
+      <w:bCs/>
+      <w:color w:val="3B006F"/>
+      <w:kern w:val="32"/>
+      <w:sz w:val="36"/>
+      <w:szCs w:val="36"/>
+    </w:rPr>
+  </w:style>
+  <w:style w:type="paragraph" w:styleId="Heading2">
+    <w:name w:val="heading 2"/>
+    <w:aliases w:val="H2"/>
+    <w:basedOn w:val="Heading1"/>
+    <w:next w:val="Normal"/>
+    <w:qFormat/>
+    <w:rsid w:val="00A710C8"/>
+    <w:pPr>
+      <w:pageBreakBefore w:val="0"/>
+      <w:numPr>
+        <w:ilvl w:val="1"/>
+      </w:numPr>
+      <w:pBdr>
+        <w:top w:val="none" w:sz="0" w:space="0" w:color="auto"/>
+      </w:pBdr>
+      <w:spacing w:before="240"/>
+      <w:outlineLvl w:val="1"/>
+    </w:pPr>
+    <w:rPr>
+      <w:bCs w:val="0"/>
+      <w:iCs/>
+      <w:sz w:val="28"/>
+      <w:szCs w:val="28"/>
+    </w:rPr>
+  </w:style>
+  <w:style w:type="paragraph" w:styleId="Heading3">
+    <w:name w:val="heading 3"/>
+    <w:aliases w:val="H3"/>
+    <w:basedOn w:val="Heading2"/>
+    <w:next w:val="Normal"/>
+    <w:qFormat/>
+    <w:pPr>
+      <w:numPr>
+        <w:ilvl w:val="2"/>
+      </w:numPr>
+      <w:outlineLvl w:val="2"/>
+    </w:pPr>
+    <w:rPr>
+      <w:bCs/>
+      <w:sz w:val="26"/>
+      <w:szCs w:val="26"/>
+    </w:rPr>
+  </w:style>
+  <w:style w:type="paragraph" w:styleId="Heading4">
+    <w:name w:val="heading 4"/>
+    <w:aliases w:val="H4"/>
+    <w:basedOn w:val="Heading3"/>
+    <w:next w:val="Normal"/>
+    <w:qFormat/>
+    <w:pPr>
+      <w:numPr>
+        <w:ilvl w:val="3"/>
+      </w:numPr>
+      <w:outlineLvl w:val="3"/>
+    </w:pPr>
+    <w:rPr>
+      <w:bCs w:val="0"/>
+      <w:sz w:val="24"/>
+      <w:szCs w:val="28"/>
+    </w:rPr>
+  </w:style>
+  <w:style w:type="paragraph" w:styleId="Heading5">
+    <w:name w:val="heading 5"/>
+    <w:basedOn w:val="Heading4"/>
+    <w:next w:val="Normal"/>
+    <w:qFormat/>
+    <w:pPr>
+      <w:numPr>
+        <w:ilvl w:val="4"/>
+      </w:numPr>
+      <w:outlineLvl w:val="4"/>
+    </w:pPr>
+    <w:rPr>
+      <w:bCs/>
+      <w:iCs w:val="0"/>
+      <w:szCs w:val="26"/>
+    </w:rPr>
+  </w:style>
+  <w:style w:type="paragraph" w:styleId="Heading6">
+    <w:name w:val="heading 6"/>
+    <w:basedOn w:val="Heading5"/>
+    <w:next w:val="Normal"/>
+    <w:qFormat/>
+    <w:pPr>
+      <w:numPr>
+        <w:ilvl w:val="5"/>
+      </w:numPr>
+      <w:outlineLvl w:val="5"/>
+    </w:pPr>
+    <w:rPr>
+      <w:bCs w:val="0"/>
+      <w:sz w:val="22"/>
+      <w:szCs w:val="22"/>
+    </w:rPr>
+  </w:style>
+  <w:style w:type="paragraph" w:styleId="Heading7">
+    <w:name w:val="heading 7"/>
+    <w:basedOn w:val="Heading6"/>
+    <w:next w:val="Normal"/>
+    <w:qFormat/>
+    <w:pPr>
+      <w:numPr>
+        <w:ilvl w:val="6"/>
+      </w:numPr>
+      <w:outlineLvl w:val="6"/>
+    </w:pPr>
+  </w:style>
+  <w:style w:type="paragraph" w:styleId="Heading8">
+    <w:name w:val="heading 8"/>
+    <w:basedOn w:val="Heading7"/>
+    <w:next w:val="Normal"/>
+    <w:qFormat/>
+    <w:pPr>
+      <w:numPr>
+        <w:ilvl w:val="7"/>
+      </w:numPr>
+      <w:outlineLvl w:val="7"/>
+    </w:pPr>
+    <w:rPr>
+      <w:i/>
+      <w:iCs/>
+    </w:rPr>
+  </w:style>
+  <w:style w:type="paragraph" w:styleId="Heading9">
+    <w:name w:val="heading 9"/>
+    <w:basedOn w:val="Heading8"/>
+    <w:next w:val="Normal"/>
+    <w:qFormat/>
+    <w:pPr>
+      <w:numPr>
+        <w:ilvl w:val="8"/>
+      </w:numPr>
+      <w:outlineLvl w:val="8"/>
+    </w:pPr>
+  </w:style>
+  <w:style w:type="character" w:default="1" w:styleId="DefaultParagraphFont">
+    <w:name w:val="Default Paragraph Font"/>
+    <w:uiPriority w:val="1"/>
+    <w:semiHidden/>
+    <w:unhideWhenUsed/>
+  </w:style>
+  <w:style w:type="table" w:default="1" w:styleId="TableNormal">
+    <w:name w:val="Normal Table"/>
+    <w:uiPriority w:val="99"/>
+    <w:semiHidden/>
+    <w:unhideWhenUsed/>
+    <w:tblPr>
+      <w:tblInd w:w="0" w:type="dxa"/>
+      <w:tblCellMar>
+        <w:top w:w="0" w:type="dxa"/>
+        <w:left w:w="108" w:type="dxa"/>
+        <w:bottom w:w="0" w:type="dxa"/>
+        <w:right w:w="108" w:type="dxa"/>
+      </w:tblCellMar>
+    </w:tblPr>
+  </w:style>
+  <w:style w:type="numbering" w:default="1" w:styleId="NoList">
+    <w:name w:val="No List"/>
+    <w:uiPriority w:val="99"/>
+    <w:semiHidden/>
+    <w:unhideWhenUsed/>
+  </w:style>
+  <w:style w:type="paragraph" w:styleId="Title">
+    <w:name w:val="Title"/>
+    <w:basedOn w:val="Normal"/>
+    <w:link w:val="TitleChar"/>
+    <w:qFormat/>
+    <w:rsid w:val="00B2415D"/>
+    <w:pPr>
+      <w:pBdr>
+        <w:top w:val="single" w:sz="4" w:space="1" w:color="808080"/>
+      </w:pBdr>
+      <w:spacing w:before="0" w:after="240"/>
+    </w:pPr>
+    <w:rPr>
+      <w:rFonts w:cs="Arial"/>
+      <w:b/>
+      <w:bCs/>
+      <w:color w:val="3B006F"/>
+      <w:kern w:val="28"/>
+      <w:sz w:val="48"/>
+      <w:szCs w:val="48"/>
+    </w:rPr>
+  </w:style>
+  <w:style w:type="paragraph" w:styleId="Subtitle">
+    <w:name w:val="Subtitle"/>
+    <w:basedOn w:val="Title"/>
+    <w:qFormat/>
+    <w:rsid w:val="00B2415D"/>
+    <w:rPr>
+      <w:sz w:val="36"/>
+      <w:szCs w:val="36"/>
+    </w:rPr>
+  </w:style>
+  <w:style w:type="paragraph" w:customStyle="1" w:styleId="Titlepageinfo">
+    <w:name w:val="Title page info"/>
+    <w:basedOn w:val="Normal"/>
+    <w:next w:val="Titlepageinfodescription"/>
+    <w:rsid w:val="00B2415D"/>
+    <w:pPr>
+      <w:keepNext/>
+      <w:spacing w:before="0" w:after="0"/>
+    </w:pPr>
+    <w:rPr>
+      <w:b/>
+      <w:color w:val="3B006F"/>
+      <w:szCs w:val="20"/>
+    </w:rPr>
+  </w:style>
+  <w:style w:type="paragraph" w:customStyle="1" w:styleId="Titlepageinfodescription">
+    <w:name w:val="Title page info description"/>
+    <w:basedOn w:val="Titlepageinfo"/>
+    <w:next w:val="Titlepageinfo"/>
+    <w:rsid w:val="003D1945"/>
+    <w:pPr>
+      <w:keepNext w:val="0"/>
+      <w:spacing w:after="80"/>
+      <w:ind w:left="720"/>
+      <w:contextualSpacing/>
+    </w:pPr>
+    <w:rPr>
+      <w:b w:val="0"/>
+      <w:color w:val="auto"/>
+    </w:rPr>
+  </w:style>
+  <w:style w:type="paragraph" w:customStyle="1" w:styleId="Contributor">
+    <w:name w:val="Contributor"/>
+    <w:basedOn w:val="Titlepageinfodescription"/>
+    <w:rsid w:val="00E31A55"/>
+  </w:style>
+  <w:style w:type="paragraph" w:customStyle="1" w:styleId="Legalnotice">
+    <w:name w:val="Legal notice"/>
+    <w:basedOn w:val="Titlepageinfodescription"/>
+    <w:pPr>
+      <w:spacing w:before="240"/>
+      <w:ind w:left="0"/>
+    </w:pPr>
+  </w:style>
+  <w:style w:type="character" w:customStyle="1" w:styleId="Datatype">
+    <w:name w:val="Datatype"/>
+    <w:rPr>
+      <w:rFonts w:ascii="Courier New" w:hAnsi="Courier New"/>
+    </w:rPr>
+  </w:style>
+  <w:style w:type="character" w:styleId="Hyperlink">
+    <w:name w:val="Hyperlink"/>
+    <w:uiPriority w:val="99"/>
+    <w:rPr>
+      <w:color w:val="0000EE"/>
+      <w:u w:val="none"/>
+    </w:rPr>
+  </w:style>
+  <w:style w:type="paragraph" w:styleId="TOC1">
+    <w:name w:val="toc 1"/>
+    <w:basedOn w:val="Normal"/>
+    <w:next w:val="Normal"/>
+    <w:autoRedefine/>
+    <w:uiPriority w:val="39"/>
+    <w:qFormat/>
+    <w:rsid w:val="00F003C0"/>
+    <w:pPr>
+      <w:tabs>
+        <w:tab w:val="left" w:pos="480"/>
+        <w:tab w:val="right" w:leader="dot" w:pos="9350"/>
+      </w:tabs>
+      <w:spacing w:before="60" w:after="60"/>
+    </w:pPr>
+  </w:style>
+  <w:style w:type="paragraph" w:styleId="TOC2">
+    <w:name w:val="toc 2"/>
+    <w:basedOn w:val="Normal"/>
+    <w:next w:val="Normal"/>
+    <w:autoRedefine/>
+    <w:uiPriority w:val="39"/>
+    <w:qFormat/>
+    <w:pPr>
+      <w:spacing w:before="60" w:after="60"/>
+      <w:ind w:left="240"/>
+    </w:pPr>
+  </w:style>
+  <w:style w:type="paragraph" w:styleId="TOC3">
+    <w:name w:val="toc 3"/>
+    <w:basedOn w:val="Normal"/>
+    <w:next w:val="Normal"/>
+    <w:autoRedefine/>
+    <w:uiPriority w:val="39"/>
+    <w:qFormat/>
+    <w:pPr>
+      <w:spacing w:before="60" w:after="60"/>
+      <w:ind w:left="480"/>
+    </w:pPr>
+  </w:style>
+  <w:style w:type="paragraph" w:customStyle="1" w:styleId="Code">
+    <w:name w:val="Code"/>
+    <w:basedOn w:val="Normal"/>
+    <w:pPr>
+      <w:keepLines/>
+      <w:pBdr>
+        <w:top w:val="single" w:sz="4" w:space="3" w:color="auto"/>
+        <w:bottom w:val="single" w:sz="4" w:space="3" w:color="auto"/>
+      </w:pBdr>
+      <w:shd w:val="clear" w:color="auto" w:fill="D9D9D9"/>
+      <w:spacing w:before="0" w:after="0"/>
+      <w:ind w:left="432" w:right="432"/>
+    </w:pPr>
+    <w:rPr>
+      <w:rFonts w:ascii="Courier New" w:hAnsi="Courier New"/>
+      <w:sz w:val="18"/>
+    </w:rPr>
+  </w:style>
+  <w:style w:type="paragraph" w:customStyle="1" w:styleId="AppendixHeading2">
+    <w:name w:val="AppendixHeading2"/>
+    <w:basedOn w:val="Heading2"/>
+    <w:next w:val="Normal"/>
+    <w:rsid w:val="00F003C0"/>
+    <w:pPr>
+      <w:numPr>
+        <w:numId w:val="5"/>
+      </w:numPr>
+      <w:ind w:left="576"/>
+    </w:pPr>
+  </w:style>
+  <w:style w:type="character" w:styleId="FollowedHyperlink">
+    <w:name w:val="FollowedHyperlink"/>
+    <w:rPr>
+      <w:color w:val="800080"/>
+      <w:u w:val="single"/>
+    </w:rPr>
+  </w:style>
+  <w:style w:type="character" w:customStyle="1" w:styleId="Element">
+    <w:name w:val="Element"/>
+    <w:rPr>
+      <w:rFonts w:ascii="Courier New" w:hAnsi="Courier New"/>
+      <w:sz w:val="20"/>
+    </w:rPr>
+  </w:style>
+  <w:style w:type="character" w:customStyle="1" w:styleId="Attribute">
+    <w:name w:val="Attribute"/>
+    <w:rPr>
+      <w:rFonts w:ascii="Courier New" w:hAnsi="Courier New"/>
+      <w:sz w:val="20"/>
+    </w:rPr>
+  </w:style>
+  <w:style w:type="character" w:customStyle="1" w:styleId="Keyword">
+    <w:name w:val="Keyword"/>
+    <w:basedOn w:val="Element"/>
+    <w:rPr>
+      <w:rFonts w:ascii="Courier New" w:hAnsi="Courier New"/>
+      <w:sz w:val="20"/>
+    </w:rPr>
+  </w:style>
+  <w:style w:type="paragraph" w:styleId="NormalWeb">
+    <w:name w:val="Normal (Web)"/>
+    <w:basedOn w:val="Normal"/>
+    <w:uiPriority w:val="99"/>
+    <w:pPr>
+      <w:spacing w:before="100" w:beforeAutospacing="1" w:after="100" w:afterAutospacing="1"/>
+    </w:pPr>
+    <w:rPr>
+      <w:rFonts w:ascii="Arial Unicode MS" w:eastAsia="Arial Unicode MS" w:hAnsi="Arial Unicode MS" w:cs="Arial Unicode MS"/>
+    </w:rPr>
+  </w:style>
+  <w:style w:type="character" w:styleId="Emphasis">
+    <w:name w:val="Emphasis"/>
+    <w:uiPriority w:val="20"/>
+    <w:qFormat/>
+    <w:rPr>
+      <w:i/>
+      <w:iCs/>
+    </w:rPr>
+  </w:style>
+  <w:style w:type="character" w:styleId="HTMLTypewriter">
+    <w:name w:val="HTML Typewriter"/>
+    <w:rPr>
+      <w:rFonts w:ascii="Arial Unicode MS" w:eastAsia="Arial Unicode MS" w:hAnsi="Arial Unicode MS" w:cs="Arial Unicode MS"/>
+      <w:sz w:val="20"/>
+      <w:szCs w:val="20"/>
+    </w:rPr>
+  </w:style>
+  <w:style w:type="paragraph" w:styleId="HTMLPreformatted">
+    <w:name w:val="HTML Preformatted"/>
+    <w:basedOn w:val="Normal"/>
+    <w:link w:val="HTMLPreformattedChar"/>
+    <w:uiPriority w:val="99"/>
+    <w:pPr>
+      <w:tabs>
+        <w:tab w:val="left" w:pos="916"/>
+        <w:tab w:val="left" w:pos="1832"/>
+        <w:tab w:val="left" w:pos="2748"/>
+        <w:tab w:val="left" w:pos="3664"/>
+        <w:tab w:val="left" w:pos="4580"/>
+        <w:tab w:val="left" w:pos="5496"/>
+        <w:tab w:val="left" w:pos="6412"/>
+        <w:tab w:val="left" w:pos="7328"/>
+        <w:tab w:val="left" w:pos="8244"/>
+        <w:tab w:val="left" w:pos="9160"/>
+        <w:tab w:val="left" w:pos="10076"/>
+        <w:tab w:val="left" w:pos="10992"/>
+        <w:tab w:val="left" w:pos="11908"/>
+        <w:tab w:val="left" w:pos="12824"/>
+        <w:tab w:val="left" w:pos="13740"/>
+        <w:tab w:val="left" w:pos="14656"/>
+      </w:tabs>
+      <w:spacing w:before="0" w:after="0"/>
+    </w:pPr>
+    <w:rPr>
+      <w:rFonts w:ascii="Arial Unicode MS" w:eastAsia="Arial Unicode MS" w:hAnsi="Arial Unicode MS" w:cs="Arial Unicode MS"/>
+      <w:szCs w:val="20"/>
+    </w:rPr>
+  </w:style>
+  <w:style w:type="paragraph" w:styleId="NoteHeading">
+    <w:name w:val="Note Heading"/>
+    <w:basedOn w:val="Normal"/>
+    <w:next w:val="Normal"/>
+  </w:style>
+  <w:style w:type="paragraph" w:customStyle="1" w:styleId="Note">
+    <w:name w:val="Note"/>
+    <w:basedOn w:val="Normal"/>
+    <w:next w:val="Normal"/>
+    <w:pPr>
+      <w:spacing w:before="120" w:after="120"/>
+      <w:ind w:left="720" w:right="720"/>
+    </w:pPr>
+  </w:style>
+  <w:style w:type="paragraph" w:customStyle="1" w:styleId="Definitionterm">
+    <w:name w:val="Definition term"/>
+    <w:basedOn w:val="Normal"/>
+    <w:next w:val="Definition"/>
+    <w:pPr>
+      <w:ind w:right="2880"/>
+    </w:pPr>
+    <w:rPr>
+      <w:rFonts w:eastAsia="Arial Unicode MS"/>
+      <w:b/>
+    </w:rPr>
+  </w:style>
+  <w:style w:type="paragraph" w:customStyle="1" w:styleId="Definition">
+    <w:name w:val="Definition"/>
+    <w:basedOn w:val="Normal"/>
+    <w:next w:val="Definitionterm"/>
+    <w:pPr>
+      <w:spacing w:after="120"/>
+      <w:ind w:left="720"/>
+    </w:pPr>
+    <w:rPr>
+      <w:rFonts w:eastAsia="Arial Unicode MS"/>
+    </w:rPr>
+  </w:style>
+  <w:style w:type="paragraph" w:customStyle="1" w:styleId="Ref">
+    <w:name w:val="Ref"/>
+    <w:basedOn w:val="Normal"/>
+    <w:autoRedefine/>
+    <w:rsid w:val="00AE0702"/>
+    <w:pPr>
+      <w:spacing w:before="40" w:after="40"/>
+      <w:ind w:left="2160" w:hanging="1800"/>
+    </w:pPr>
+    <w:rPr>
+      <w:bCs/>
+      <w:color w:val="000000"/>
+    </w:rPr>
+  </w:style>
+  <w:style w:type="paragraph" w:styleId="Header">
+    <w:name w:val="header"/>
+    <w:basedOn w:val="Normal"/>
+    <w:link w:val="HeaderChar"/>
+    <w:uiPriority w:val="99"/>
+    <w:pPr>
+      <w:tabs>
+        <w:tab w:val="center" w:pos="4320"/>
+        <w:tab w:val="right" w:pos="8640"/>
+      </w:tabs>
+    </w:pPr>
+  </w:style>
+  <w:style w:type="paragraph" w:styleId="Footer">
+    <w:name w:val="footer"/>
+    <w:basedOn w:val="Normal"/>
+    <w:link w:val="FooterChar"/>
+    <w:uiPriority w:val="99"/>
+    <w:pPr>
+      <w:tabs>
+        <w:tab w:val="center" w:pos="4320"/>
+        <w:tab w:val="right" w:pos="8640"/>
+      </w:tabs>
+    </w:pPr>
+    <w:rPr>
+      <w:lang w:val="x-none" w:eastAsia="x-none"/>
+    </w:rPr>
+  </w:style>
+  <w:style w:type="character" w:styleId="PageNumber">
+    <w:name w:val="page number"/>
+    <w:basedOn w:val="DefaultParagraphFont"/>
+  </w:style>
+  <w:style w:type="paragraph" w:customStyle="1" w:styleId="AppendixHeading1">
+    <w:name w:val="AppendixHeading1"/>
+    <w:basedOn w:val="Heading1"/>
+    <w:next w:val="Normal"/>
+    <w:rsid w:val="00225C3B"/>
+    <w:pPr>
+      <w:numPr>
+        <w:numId w:val="5"/>
+      </w:numPr>
+      <w:spacing w:before="100" w:beforeAutospacing="1" w:after="100" w:afterAutospacing="1"/>
+    </w:pPr>
+    <w:rPr>
+      <w:kern w:val="36"/>
+    </w:rPr>
+  </w:style>
+  <w:style w:type="character" w:customStyle="1" w:styleId="Refterm">
+    <w:name w:val="Ref term"/>
+    <w:rPr>
+      <w:b/>
+    </w:rPr>
+  </w:style>
+  <w:style w:type="character" w:styleId="LineNumber">
+    <w:name w:val="line number"/>
+    <w:basedOn w:val="DefaultParagraphFont"/>
+  </w:style>
+  <w:style w:type="paragraph" w:styleId="TOC7">
+    <w:name w:val="toc 7"/>
+    <w:basedOn w:val="Normal"/>
+    <w:next w:val="Normal"/>
+    <w:autoRedefine/>
+    <w:uiPriority w:val="39"/>
+    <w:pPr>
+      <w:spacing w:before="0" w:after="120"/>
+      <w:ind w:left="1440"/>
+    </w:pPr>
+  </w:style>
+  <w:style w:type="paragraph" w:customStyle="1" w:styleId="Example">
+    <w:name w:val="Example"/>
+    <w:basedOn w:val="Code"/>
+    <w:pPr>
+      <w:pBdr>
+        <w:top w:val="none" w:sz="0" w:space="0" w:color="auto"/>
+        <w:bottom w:val="none" w:sz="0" w:space="0" w:color="auto"/>
+      </w:pBdr>
+      <w:shd w:val="clear" w:color="auto" w:fill="E6E6E6"/>
+    </w:pPr>
+  </w:style>
+  <w:style w:type="character" w:customStyle="1" w:styleId="CODEtemp">
+    <w:name w:val="CODE temp"/>
+    <w:rPr>
+      <w:rFonts w:ascii="Courier New" w:hAnsi="Courier New"/>
+      <w:sz w:val="20"/>
+    </w:rPr>
+  </w:style>
+  <w:style w:type="paragraph" w:customStyle="1" w:styleId="Codesmall">
+    <w:name w:val="Code small"/>
+    <w:basedOn w:val="Code"/>
+    <w:pPr>
+      <w:shd w:val="clear" w:color="auto" w:fill="E6E6E6"/>
+    </w:pPr>
+    <w:rPr>
+      <w:sz w:val="16"/>
+    </w:rPr>
+  </w:style>
+  <w:style w:type="paragraph" w:customStyle="1" w:styleId="Examplesmall">
+    <w:name w:val="Example small"/>
+    <w:basedOn w:val="Example"/>
+    <w:rPr>
+      <w:sz w:val="16"/>
+    </w:rPr>
+  </w:style>
+  <w:style w:type="paragraph" w:styleId="ListBullet">
+    <w:name w:val="List Bullet"/>
+    <w:basedOn w:val="Normal"/>
+    <w:pPr>
+      <w:numPr>
+        <w:numId w:val="1"/>
+      </w:numPr>
+    </w:pPr>
+  </w:style>
+  <w:style w:type="paragraph" w:styleId="TOC4">
+    <w:name w:val="toc 4"/>
+    <w:basedOn w:val="TOC3"/>
+    <w:next w:val="Normal"/>
+    <w:autoRedefine/>
+    <w:uiPriority w:val="39"/>
+    <w:pPr>
+      <w:ind w:left="720"/>
+    </w:pPr>
+    <w:rPr>
+      <w:sz w:val="18"/>
+    </w:rPr>
+  </w:style>
+  <w:style w:type="character" w:customStyle="1" w:styleId="Variable">
+    <w:name w:val="Variable"/>
+    <w:rPr>
+      <w:i/>
+    </w:rPr>
+  </w:style>
+  <w:style w:type="paragraph" w:styleId="TOC5">
+    <w:name w:val="toc 5"/>
+    <w:basedOn w:val="TOC4"/>
+    <w:next w:val="Normal"/>
+    <w:autoRedefine/>
+    <w:uiPriority w:val="39"/>
+    <w:pPr>
+      <w:ind w:left="960"/>
+    </w:pPr>
+  </w:style>
+  <w:style w:type="paragraph" w:styleId="TOC6">
+    <w:name w:val="toc 6"/>
+    <w:basedOn w:val="Normal"/>
+    <w:next w:val="Normal"/>
+    <w:autoRedefine/>
+    <w:uiPriority w:val="39"/>
+    <w:pPr>
+      <w:ind w:left="1200"/>
+    </w:pPr>
+    <w:rPr>
+      <w:sz w:val="18"/>
+    </w:rPr>
+  </w:style>
+  <w:style w:type="paragraph" w:customStyle="1" w:styleId="AppendixHeading4">
+    <w:name w:val="AppendixHeading4"/>
+    <w:basedOn w:val="AppendixHeading3"/>
+    <w:next w:val="Normal"/>
+    <w:rsid w:val="00F003C0"/>
+    <w:pPr>
+      <w:numPr>
+        <w:ilvl w:val="3"/>
+      </w:numPr>
+      <w:ind w:left="360"/>
+      <w:outlineLvl w:val="3"/>
+    </w:pPr>
+    <w:rPr>
+      <w:iCs w:val="0"/>
+      <w:sz w:val="24"/>
+    </w:rPr>
+  </w:style>
+  <w:style w:type="character" w:customStyle="1" w:styleId="FooterChar">
+    <w:name w:val="Footer Char"/>
+    <w:link w:val="Footer"/>
+    <w:uiPriority w:val="99"/>
+    <w:rsid w:val="00735E3A"/>
+    <w:rPr>
+      <w:rFonts w:ascii="Arial" w:hAnsi="Arial"/>
+      <w:szCs w:val="24"/>
+    </w:rPr>
+  </w:style>
+  <w:style w:type="paragraph" w:styleId="Caption">
+    <w:name w:val="caption"/>
+    <w:basedOn w:val="Normal"/>
+    <w:next w:val="Normal"/>
+    <w:autoRedefine/>
+    <w:qFormat/>
+    <w:rsid w:val="00354477"/>
+    <w:pPr>
+      <w:keepNext/>
+      <w:keepLines/>
+      <w:spacing w:before="120" w:after="120"/>
+      <w:jc w:val="center"/>
+    </w:pPr>
+    <w:rPr>
+      <w:bCs/>
+      <w:szCs w:val="20"/>
+    </w:rPr>
+  </w:style>
+  <w:style w:type="paragraph" w:styleId="ListBullet2">
+    <w:name w:val="List Bullet 2"/>
+    <w:basedOn w:val="Normal"/>
+    <w:pPr>
+      <w:numPr>
+        <w:numId w:val="3"/>
+      </w:numPr>
+    </w:pPr>
+  </w:style>
+  <w:style w:type="paragraph" w:customStyle="1" w:styleId="RelatedWork">
+    <w:name w:val="Related Work"/>
+    <w:basedOn w:val="Titlepageinfodescription"/>
+    <w:rsid w:val="0023482D"/>
+    <w:pPr>
+      <w:numPr>
+        <w:numId w:val="4"/>
+      </w:numPr>
+      <w:tabs>
+        <w:tab w:val="clear" w:pos="1440"/>
+        <w:tab w:val="num" w:pos="1080"/>
+      </w:tabs>
+      <w:ind w:left="1080"/>
+    </w:pPr>
+  </w:style>
+  <w:style w:type="paragraph" w:customStyle="1" w:styleId="Abstract">
+    <w:name w:val="Abstract"/>
+    <w:basedOn w:val="Titlepageinfodescription"/>
+    <w:rsid w:val="00B569DB"/>
+    <w:pPr>
+      <w:contextualSpacing w:val="0"/>
+    </w:pPr>
+  </w:style>
+  <w:style w:type="paragraph" w:customStyle="1" w:styleId="Notices">
+    <w:name w:val="Notices"/>
+    <w:basedOn w:val="Subtitle"/>
+    <w:next w:val="TextBody"/>
+    <w:rsid w:val="00B2415D"/>
+    <w:pPr>
+      <w:pageBreakBefore/>
+    </w:pPr>
+  </w:style>
+  <w:style w:type="paragraph" w:customStyle="1" w:styleId="TextBody">
+    <w:name w:val="Text Body"/>
+    <w:basedOn w:val="Abstract"/>
+    <w:rsid w:val="008677C6"/>
+    <w:pPr>
+      <w:ind w:left="0"/>
+    </w:pPr>
+  </w:style>
+  <w:style w:type="table" w:styleId="TableGrid">
+    <w:name w:val="Table Grid"/>
+    <w:basedOn w:val="TableNormal"/>
+    <w:rsid w:val="008C100C"/>
+    <w:pPr>
+      <w:spacing w:before="80" w:after="80"/>
+    </w:pPr>
+    <w:tblPr>
+      <w:tblInd w:w="0" w:type="dxa"/>
+      <w:tblBorders>
+        <w:top w:val="single" w:sz="4" w:space="0" w:color="auto"/>
+        <w:left w:val="single" w:sz="4" w:space="0" w:color="auto"/>
+        <w:bottom w:val="single" w:sz="4" w:space="0" w:color="auto"/>
+        <w:right w:val="single" w:sz="4" w:space="0" w:color="auto"/>
+        <w:insideH w:val="single" w:sz="4" w:space="0" w:color="auto"/>
+        <w:insideV w:val="single" w:sz="4" w:space="0" w:color="auto"/>
+      </w:tblBorders>
+      <w:tblCellMar>
+        <w:top w:w="0" w:type="dxa"/>
+        <w:left w:w="108" w:type="dxa"/>
+        <w:bottom w:w="0" w:type="dxa"/>
+        <w:right w:w="108" w:type="dxa"/>
+      </w:tblCellMar>
+    </w:tblPr>
+  </w:style>
+  <w:style w:type="paragraph" w:customStyle="1" w:styleId="AppendixHeading3">
+    <w:name w:val="AppendixHeading3"/>
+    <w:basedOn w:val="Heading3"/>
+    <w:next w:val="Normal"/>
+    <w:rsid w:val="00B2415D"/>
+    <w:pPr>
+      <w:numPr>
+        <w:numId w:val="5"/>
+      </w:numPr>
+    </w:pPr>
+  </w:style>
+  <w:style w:type="paragraph" w:styleId="BalloonText">
+    <w:name w:val="Balloon Text"/>
+    <w:basedOn w:val="Normal"/>
+    <w:link w:val="BalloonTextChar"/>
+    <w:rsid w:val="00BE0637"/>
+    <w:pPr>
+      <w:spacing w:before="0" w:after="0"/>
+    </w:pPr>
+    <w:rPr>
+      <w:rFonts w:ascii="Tahoma" w:hAnsi="Tahoma"/>
+      <w:sz w:val="16"/>
+      <w:szCs w:val="16"/>
+      <w:lang w:val="x-none" w:eastAsia="x-none"/>
+    </w:rPr>
+  </w:style>
+  <w:style w:type="character" w:customStyle="1" w:styleId="BalloonTextChar">
+    <w:name w:val="Balloon Text Char"/>
+    <w:link w:val="BalloonText"/>
+    <w:rsid w:val="00BE0637"/>
+    <w:rPr>
+      <w:rFonts w:ascii="Tahoma" w:hAnsi="Tahoma" w:cs="Tahoma"/>
+      <w:sz w:val="16"/>
+      <w:szCs w:val="16"/>
+    </w:rPr>
+  </w:style>
+  <w:style w:type="paragraph" w:styleId="FootnoteText">
+    <w:name w:val="footnote text"/>
+    <w:basedOn w:val="Normal"/>
+    <w:link w:val="FootnoteTextChar"/>
+    <w:uiPriority w:val="99"/>
+    <w:rsid w:val="00025117"/>
+    <w:rPr>
+      <w:szCs w:val="20"/>
+    </w:rPr>
+  </w:style>
+  <w:style w:type="character" w:customStyle="1" w:styleId="FootnoteTextChar">
+    <w:name w:val="Footnote Text Char"/>
+    <w:link w:val="FootnoteText"/>
+    <w:uiPriority w:val="99"/>
+    <w:rsid w:val="00025117"/>
+    <w:rPr>
+      <w:rFonts w:ascii="Arial" w:hAnsi="Arial"/>
+    </w:rPr>
+  </w:style>
+  <w:style w:type="character" w:styleId="FootnoteReference">
+    <w:name w:val="footnote reference"/>
+    <w:uiPriority w:val="99"/>
+    <w:rsid w:val="00025117"/>
+    <w:rPr>
+      <w:vertAlign w:val="superscript"/>
+    </w:rPr>
+  </w:style>
+  <w:style w:type="paragraph" w:customStyle="1" w:styleId="AppendixHeading5">
+    <w:name w:val="AppendixHeading5"/>
+    <w:basedOn w:val="AppendixHeading4"/>
+    <w:next w:val="Normal"/>
+    <w:rsid w:val="00FD445B"/>
+    <w:pPr>
+      <w:numPr>
+        <w:ilvl w:val="4"/>
+      </w:numPr>
+      <w:spacing w:before="200"/>
+      <w:outlineLvl w:val="4"/>
+    </w:pPr>
+    <w:rPr>
+      <w:i/>
+      <w:sz w:val="20"/>
+    </w:rPr>
+  </w:style>
+  <w:style w:type="paragraph" w:customStyle="1" w:styleId="Default">
+    <w:name w:val="Default"/>
+    <w:rsid w:val="009C0027"/>
+    <w:pPr>
+      <w:autoSpaceDE w:val="0"/>
+      <w:autoSpaceDN w:val="0"/>
+      <w:adjustRightInd w:val="0"/>
+    </w:pPr>
+    <w:rPr>
+      <w:rFonts w:ascii="Calibri" w:hAnsi="Calibri" w:cs="Calibri"/>
+      <w:color w:val="000000"/>
+      <w:sz w:val="24"/>
+      <w:szCs w:val="24"/>
+    </w:rPr>
+  </w:style>
+  <w:style w:type="paragraph" w:styleId="ListParagraph">
+    <w:name w:val="List Paragraph"/>
+    <w:basedOn w:val="Normal"/>
+    <w:uiPriority w:val="34"/>
+    <w:qFormat/>
+    <w:rsid w:val="009C0027"/>
+    <w:pPr>
+      <w:spacing w:before="0" w:after="0"/>
+      <w:ind w:left="720"/>
+      <w:contextualSpacing/>
+    </w:pPr>
+    <w:rPr>
+      <w:rFonts w:asciiTheme="minorHAnsi" w:hAnsiTheme="minorHAnsi" w:cstheme="minorHAnsi"/>
+      <w:sz w:val="24"/>
+    </w:rPr>
+  </w:style>
+  <w:style w:type="paragraph" w:styleId="NoSpacing">
+    <w:name w:val="No Spacing"/>
+    <w:uiPriority w:val="1"/>
+    <w:qFormat/>
+    <w:rsid w:val="009C0027"/>
+    <w:rPr>
+      <w:rFonts w:asciiTheme="minorHAnsi" w:hAnsiTheme="minorHAnsi" w:cstheme="minorHAnsi"/>
+      <w:sz w:val="24"/>
+      <w:szCs w:val="24"/>
+    </w:rPr>
+  </w:style>
+  <w:style w:type="character" w:customStyle="1" w:styleId="Heading1Char1">
+    <w:name w:val="Heading 1 Char1"/>
+    <w:aliases w:val="Heading 1 Char Char,Heading 1 Char1 Char Char,Heading 1 Char Char Char Char"/>
+    <w:basedOn w:val="DefaultParagraphFont"/>
+    <w:link w:val="Heading1"/>
+    <w:rsid w:val="009C0027"/>
+    <w:rPr>
+      <w:rFonts w:ascii="Arial" w:hAnsi="Arial" w:cs="Arial"/>
+      <w:b/>
+      <w:bCs/>
+      <w:color w:val="3B006F"/>
+      <w:kern w:val="32"/>
+      <w:sz w:val="36"/>
+      <w:szCs w:val="36"/>
+    </w:rPr>
+  </w:style>
+  <w:style w:type="character" w:styleId="CommentReference">
+    <w:name w:val="annotation reference"/>
+    <w:basedOn w:val="DefaultParagraphFont"/>
+    <w:uiPriority w:val="99"/>
+    <w:semiHidden/>
+    <w:rsid w:val="009C0027"/>
+    <w:rPr>
+      <w:sz w:val="16"/>
+      <w:szCs w:val="16"/>
+    </w:rPr>
+  </w:style>
+  <w:style w:type="paragraph" w:styleId="CommentText">
+    <w:name w:val="annotation text"/>
+    <w:basedOn w:val="Normal"/>
+    <w:link w:val="CommentTextChar"/>
+    <w:semiHidden/>
+    <w:rsid w:val="009C0027"/>
+    <w:pPr>
+      <w:spacing w:before="0" w:after="0"/>
+    </w:pPr>
+    <w:rPr>
+      <w:rFonts w:asciiTheme="minorHAnsi" w:hAnsiTheme="minorHAnsi" w:cstheme="minorHAnsi"/>
+      <w:szCs w:val="20"/>
+    </w:rPr>
+  </w:style>
+  <w:style w:type="character" w:customStyle="1" w:styleId="CommentTextChar">
+    <w:name w:val="Comment Text Char"/>
+    <w:basedOn w:val="DefaultParagraphFont"/>
+    <w:link w:val="CommentText"/>
+    <w:semiHidden/>
+    <w:rsid w:val="009C0027"/>
+    <w:rPr>
+      <w:rFonts w:asciiTheme="minorHAnsi" w:hAnsiTheme="minorHAnsi" w:cstheme="minorHAnsi"/>
+    </w:rPr>
+  </w:style>
+  <w:style w:type="paragraph" w:styleId="CommentSubject">
+    <w:name w:val="annotation subject"/>
+    <w:basedOn w:val="CommentText"/>
+    <w:next w:val="CommentText"/>
+    <w:link w:val="CommentSubjectChar"/>
+    <w:semiHidden/>
+    <w:rsid w:val="009C0027"/>
+    <w:rPr>
+      <w:b/>
+      <w:bCs/>
+    </w:rPr>
+  </w:style>
+  <w:style w:type="character" w:customStyle="1" w:styleId="CommentSubjectChar">
+    <w:name w:val="Comment Subject Char"/>
+    <w:basedOn w:val="CommentTextChar"/>
+    <w:link w:val="CommentSubject"/>
+    <w:semiHidden/>
+    <w:rsid w:val="009C0027"/>
+    <w:rPr>
+      <w:rFonts w:asciiTheme="minorHAnsi" w:hAnsiTheme="minorHAnsi" w:cstheme="minorHAnsi"/>
+      <w:b/>
+      <w:bCs/>
+    </w:rPr>
+  </w:style>
+  <w:style w:type="character" w:customStyle="1" w:styleId="HeaderChar">
+    <w:name w:val="Header Char"/>
+    <w:basedOn w:val="DefaultParagraphFont"/>
+    <w:link w:val="Header"/>
+    <w:uiPriority w:val="99"/>
+    <w:rsid w:val="009C0027"/>
+    <w:rPr>
+      <w:rFonts w:ascii="Arial" w:hAnsi="Arial"/>
+      <w:szCs w:val="24"/>
+    </w:rPr>
+  </w:style>
+  <w:style w:type="paragraph" w:customStyle="1" w:styleId="SummaryTableEntry">
+    <w:name w:val="Summary Table Entry"/>
+    <w:basedOn w:val="Normal"/>
+    <w:rsid w:val="009C0027"/>
+    <w:pPr>
+      <w:spacing w:before="120" w:after="0"/>
+      <w:ind w:left="720"/>
+    </w:pPr>
+    <w:rPr>
+      <w:rFonts w:asciiTheme="minorHAnsi" w:hAnsiTheme="minorHAnsi" w:cstheme="minorHAnsi"/>
+      <w:sz w:val="24"/>
+      <w:szCs w:val="20"/>
+    </w:rPr>
+  </w:style>
+  <w:style w:type="paragraph" w:styleId="DocumentMap">
+    <w:name w:val="Document Map"/>
+    <w:basedOn w:val="Normal"/>
+    <w:link w:val="DocumentMapChar"/>
+    <w:semiHidden/>
+    <w:rsid w:val="009C0027"/>
+    <w:pPr>
+      <w:shd w:val="clear" w:color="auto" w:fill="000080"/>
+      <w:spacing w:before="0" w:after="0"/>
+    </w:pPr>
+    <w:rPr>
+      <w:rFonts w:ascii="Tahoma" w:hAnsi="Tahoma" w:cs="Tahoma"/>
+      <w:szCs w:val="20"/>
+    </w:rPr>
+  </w:style>
+  <w:style w:type="character" w:customStyle="1" w:styleId="DocumentMapChar">
+    <w:name w:val="Document Map Char"/>
+    <w:basedOn w:val="DefaultParagraphFont"/>
+    <w:link w:val="DocumentMap"/>
+    <w:semiHidden/>
+    <w:rsid w:val="009C0027"/>
+    <w:rPr>
+      <w:rFonts w:ascii="Tahoma" w:hAnsi="Tahoma" w:cs="Tahoma"/>
+      <w:shd w:val="clear" w:color="auto" w:fill="000080"/>
+    </w:rPr>
+  </w:style>
+  <w:style w:type="character" w:customStyle="1" w:styleId="headline1">
+    <w:name w:val="headline1"/>
+    <w:basedOn w:val="DefaultParagraphFont"/>
+    <w:rsid w:val="009C0027"/>
+  </w:style>
+  <w:style w:type="character" w:customStyle="1" w:styleId="headline2">
+    <w:name w:val="headline2"/>
+    <w:basedOn w:val="DefaultParagraphFont"/>
+    <w:rsid w:val="009C0027"/>
+  </w:style>
+  <w:style w:type="character" w:customStyle="1" w:styleId="redbold">
+    <w:name w:val="redbold"/>
+    <w:basedOn w:val="DefaultParagraphFont"/>
+    <w:rsid w:val="009C0027"/>
+  </w:style>
+  <w:style w:type="character" w:customStyle="1" w:styleId="HTMLPreformattedChar">
+    <w:name w:val="HTML Preformatted Char"/>
+    <w:basedOn w:val="DefaultParagraphFont"/>
+    <w:link w:val="HTMLPreformatted"/>
+    <w:uiPriority w:val="99"/>
+    <w:rsid w:val="009C0027"/>
+    <w:rPr>
+      <w:rFonts w:ascii="Arial Unicode MS" w:eastAsia="Arial Unicode MS" w:hAnsi="Arial Unicode MS" w:cs="Arial Unicode MS"/>
+    </w:rPr>
+  </w:style>
+  <w:style w:type="character" w:styleId="Strong">
+    <w:name w:val="Strong"/>
+    <w:basedOn w:val="DefaultParagraphFont"/>
+    <w:qFormat/>
+    <w:rsid w:val="009C0027"/>
+    <w:rPr>
+      <w:b/>
+      <w:bCs/>
+    </w:rPr>
+  </w:style>
+  <w:style w:type="paragraph" w:customStyle="1" w:styleId="TableHeader">
+    <w:name w:val="Table Header"/>
+    <w:basedOn w:val="Normal"/>
+    <w:autoRedefine/>
+    <w:rsid w:val="009C0027"/>
+    <w:pPr>
+      <w:keepNext/>
+      <w:keepLines/>
+      <w:spacing w:before="120" w:after="120"/>
+      <w:jc w:val="center"/>
+    </w:pPr>
+    <w:rPr>
+      <w:rFonts w:asciiTheme="minorHAnsi" w:hAnsiTheme="minorHAnsi" w:cstheme="minorHAnsi"/>
+      <w:b/>
+      <w:sz w:val="24"/>
+    </w:rPr>
+  </w:style>
+  <w:style w:type="paragraph" w:styleId="ListNumber2">
+    <w:name w:val="List Number 2"/>
+    <w:basedOn w:val="Normal"/>
+    <w:rsid w:val="009C0027"/>
+    <w:pPr>
+      <w:numPr>
+        <w:numId w:val="7"/>
+      </w:numPr>
+      <w:spacing w:before="0" w:after="0"/>
+    </w:pPr>
+    <w:rPr>
+      <w:rFonts w:asciiTheme="minorHAnsi" w:hAnsiTheme="minorHAnsi" w:cstheme="minorHAnsi"/>
+      <w:sz w:val="24"/>
+    </w:rPr>
+  </w:style>
+  <w:style w:type="paragraph" w:customStyle="1" w:styleId="Style14ptAfter6pt">
+    <w:name w:val="Style 14 pt After:  6 pt"/>
+    <w:basedOn w:val="Normal"/>
+    <w:rsid w:val="009C0027"/>
+    <w:pPr>
+      <w:numPr>
+        <w:numId w:val="8"/>
+      </w:numPr>
+      <w:spacing w:before="0" w:after="0"/>
+    </w:pPr>
+    <w:rPr>
+      <w:rFonts w:asciiTheme="minorHAnsi" w:hAnsiTheme="minorHAnsi" w:cstheme="minorHAnsi"/>
+      <w:sz w:val="24"/>
+    </w:rPr>
+  </w:style>
+  <w:style w:type="paragraph" w:styleId="TOCHeading">
+    <w:name w:val="TOC Heading"/>
+    <w:basedOn w:val="Heading1"/>
+    <w:next w:val="Normal"/>
+    <w:uiPriority w:val="39"/>
+    <w:unhideWhenUsed/>
+    <w:qFormat/>
+    <w:rsid w:val="009C0027"/>
+    <w:pPr>
+      <w:keepLines/>
+      <w:pageBreakBefore w:val="0"/>
+      <w:numPr>
+        <w:numId w:val="0"/>
+      </w:numPr>
+      <w:pBdr>
+        <w:top w:val="none" w:sz="0" w:space="0" w:color="auto"/>
+      </w:pBdr>
+      <w:spacing w:after="0" w:line="276" w:lineRule="auto"/>
+      <w:outlineLvl w:val="9"/>
+    </w:pPr>
+    <w:rPr>
+      <w:rFonts w:asciiTheme="majorHAnsi" w:eastAsiaTheme="majorEastAsia" w:hAnsiTheme="majorHAnsi" w:cstheme="majorBidi"/>
+      <w:color w:val="365F91" w:themeColor="accent1" w:themeShade="BF"/>
+      <w:kern w:val="0"/>
+      <w:sz w:val="28"/>
+      <w:szCs w:val="28"/>
+    </w:rPr>
+  </w:style>
+  <w:style w:type="paragraph" w:styleId="Revision">
+    <w:name w:val="Revision"/>
+    <w:hidden/>
+    <w:uiPriority w:val="99"/>
+    <w:semiHidden/>
+    <w:rsid w:val="009C0027"/>
+    <w:rPr>
+      <w:sz w:val="24"/>
+      <w:szCs w:val="24"/>
+    </w:rPr>
+  </w:style>
+  <w:style w:type="table" w:styleId="TableList6">
+    <w:name w:val="Table List 6"/>
+    <w:basedOn w:val="TableNormal"/>
+    <w:rsid w:val="009C0027"/>
+    <w:tblPr>
+      <w:tblStyleRowBandSize w:val="1"/>
+      <w:tblInd w:w="0" w:type="dxa"/>
+      <w:tblBorders>
+        <w:top w:val="single" w:sz="6" w:space="0" w:color="000000"/>
+        <w:left w:val="single" w:sz="6" w:space="0" w:color="000000"/>
+        <w:bottom w:val="single" w:sz="6" w:space="0" w:color="000000"/>
+        <w:right w:val="single" w:sz="6" w:space="0" w:color="000000"/>
+      </w:tblBorders>
+      <w:tblCellMar>
+        <w:top w:w="0" w:type="dxa"/>
+        <w:left w:w="108" w:type="dxa"/>
+        <w:bottom w:w="0" w:type="dxa"/>
+        <w:right w:w="108" w:type="dxa"/>
+      </w:tblCellMar>
+    </w:tblPr>
+    <w:tcPr>
+      <w:shd w:val="pct50" w:color="000000" w:fill="FFFFFF"/>
+    </w:tcPr>
+    <w:tblStylePr w:type="firstRow">
+      <w:rPr>
+        <w:b/>
+        <w:bCs/>
+      </w:rPr>
+      <w:tblPr/>
+      <w:tcPr>
+        <w:tcBorders>
+          <w:bottom w:val="single" w:sz="12" w:space="0" w:color="000000"/>
+          <w:tl2br w:val="none" w:sz="0" w:space="0" w:color="auto"/>
+          <w:tr2bl w:val="none" w:sz="0" w:space="0" w:color="auto"/>
+        </w:tcBorders>
+      </w:tcPr>
+    </w:tblStylePr>
+    <w:tblStylePr w:type="firstCol">
+      <w:rPr>
+        <w:b/>
+        <w:bCs/>
+      </w:rPr>
+      <w:tblPr/>
+      <w:tcPr>
+        <w:tcBorders>
+          <w:right w:val="single" w:sz="12" w:space="0" w:color="000000"/>
+          <w:tl2br w:val="none" w:sz="0" w:space="0" w:color="auto"/>
+          <w:tr2bl w:val="none" w:sz="0" w:space="0" w:color="auto"/>
+        </w:tcBorders>
+      </w:tcPr>
+    </w:tblStylePr>
+    <w:tblStylePr w:type="band1Horz">
+      <w:tblPr/>
+      <w:tcPr>
+        <w:tcBorders>
+          <w:tl2br w:val="none" w:sz="0" w:space="0" w:color="auto"/>
+          <w:tr2bl w:val="none" w:sz="0" w:space="0" w:color="auto"/>
+        </w:tcBorders>
+        <w:shd w:val="pct25" w:color="000000" w:fill="FFFFFF"/>
+      </w:tcPr>
+    </w:tblStylePr>
+  </w:style>
+  <w:style w:type="paragraph" w:styleId="PlainText">
+    <w:name w:val="Plain Text"/>
+    <w:basedOn w:val="Normal"/>
+    <w:link w:val="PlainTextChar"/>
+    <w:uiPriority w:val="99"/>
+    <w:unhideWhenUsed/>
+    <w:rsid w:val="009C0027"/>
+    <w:pPr>
+      <w:spacing w:before="0" w:after="0"/>
+    </w:pPr>
+    <w:rPr>
+      <w:rFonts w:ascii="Consolas" w:eastAsiaTheme="minorHAnsi" w:hAnsi="Consolas" w:cstheme="minorBidi"/>
+      <w:sz w:val="21"/>
+      <w:szCs w:val="21"/>
+    </w:rPr>
+  </w:style>
+  <w:style w:type="character" w:customStyle="1" w:styleId="PlainTextChar">
+    <w:name w:val="Plain Text Char"/>
+    <w:basedOn w:val="DefaultParagraphFont"/>
+    <w:link w:val="PlainText"/>
+    <w:uiPriority w:val="99"/>
+    <w:rsid w:val="009C0027"/>
+    <w:rPr>
+      <w:rFonts w:ascii="Consolas" w:eastAsiaTheme="minorHAnsi" w:hAnsi="Consolas" w:cstheme="minorBidi"/>
+      <w:sz w:val="21"/>
+      <w:szCs w:val="21"/>
+    </w:rPr>
+  </w:style>
+  <w:style w:type="character" w:styleId="PlaceholderText">
+    <w:name w:val="Placeholder Text"/>
+    <w:basedOn w:val="DefaultParagraphFont"/>
+    <w:uiPriority w:val="99"/>
+    <w:semiHidden/>
+    <w:rsid w:val="009C0027"/>
+    <w:rPr>
+      <w:color w:val="808080"/>
+    </w:rPr>
+  </w:style>
+  <w:style w:type="character" w:styleId="BookTitle">
+    <w:name w:val="Book Title"/>
+    <w:basedOn w:val="DefaultParagraphFont"/>
+    <w:uiPriority w:val="33"/>
+    <w:qFormat/>
+    <w:rsid w:val="009C0027"/>
+    <w:rPr>
+      <w:b/>
+      <w:bCs/>
+      <w:smallCaps/>
+      <w:spacing w:val="5"/>
+    </w:rPr>
+  </w:style>
+  <w:style w:type="character" w:customStyle="1" w:styleId="TitleChar">
+    <w:name w:val="Title Char"/>
+    <w:basedOn w:val="DefaultParagraphFont"/>
+    <w:link w:val="Title"/>
+    <w:rsid w:val="009C0027"/>
+    <w:rPr>
+      <w:rFonts w:ascii="Arial" w:hAnsi="Arial" w:cs="Arial"/>
+      <w:b/>
+      <w:bCs/>
+      <w:color w:val="3B006F"/>
+      <w:kern w:val="28"/>
+      <w:sz w:val="48"/>
+      <w:szCs w:val="48"/>
+    </w:rPr>
+  </w:style>
+  <w:style w:type="character" w:customStyle="1" w:styleId="m1">
+    <w:name w:val="m1"/>
+    <w:basedOn w:val="DefaultParagraphFont"/>
+    <w:rsid w:val="009C0027"/>
+    <w:rPr>
+      <w:color w:val="0000FF"/>
+    </w:rPr>
+  </w:style>
+  <w:style w:type="character" w:customStyle="1" w:styleId="t1">
+    <w:name w:val="t1"/>
+    <w:basedOn w:val="DefaultParagraphFont"/>
+    <w:rsid w:val="009C0027"/>
+    <w:rPr>
+      <w:color w:val="990000"/>
+    </w:rPr>
+  </w:style>
+  <w:style w:type="character" w:customStyle="1" w:styleId="ns1">
+    <w:name w:val="ns1"/>
+    <w:basedOn w:val="DefaultParagraphFont"/>
+    <w:rsid w:val="009C0027"/>
+    <w:rPr>
+      <w:color w:val="FF0000"/>
+    </w:rPr>
+  </w:style>
+  <w:style w:type="character" w:customStyle="1" w:styleId="b1">
+    <w:name w:val="b1"/>
+    <w:basedOn w:val="DefaultParagraphFont"/>
+    <w:rsid w:val="009C0027"/>
+    <w:rPr>
+      <w:rFonts w:ascii="Courier New" w:hAnsi="Courier New" w:cs="Courier New" w:hint="default"/>
+      <w:b/>
+      <w:bCs/>
+      <w:strike w:val="0"/>
+      <w:dstrike w:val="0"/>
+      <w:color w:val="FF0000"/>
+      <w:u w:val="none"/>
+      <w:effect w:val="none"/>
+    </w:rPr>
+  </w:style>
+  <w:style w:type="character" w:customStyle="1" w:styleId="tx1">
+    <w:name w:val="tx1"/>
+    <w:basedOn w:val="DefaultParagraphFont"/>
+    <w:rsid w:val="009C0027"/>
+    <w:rPr>
+      <w:b/>
+      <w:bCs/>
+    </w:rPr>
+  </w:style>
+  <w:style w:type="table" w:styleId="TableGrid8">
+    <w:name w:val="Table Grid 8"/>
+    <w:basedOn w:val="TableNormal"/>
+    <w:rsid w:val="009C0027"/>
+    <w:tblPr>
+      <w:tblInd w:w="0" w:type="dxa"/>
+      <w:tblBorders>
+        <w:top w:val="single" w:sz="6" w:space="0" w:color="000080"/>
+        <w:left w:val="single" w:sz="6" w:space="0" w:color="000080"/>
+        <w:bottom w:val="single" w:sz="6" w:space="0" w:color="000080"/>
+        <w:right w:val="single" w:sz="6" w:space="0" w:color="000080"/>
+        <w:insideH w:val="single" w:sz="6" w:space="0" w:color="000080"/>
+        <w:insideV w:val="single" w:sz="6" w:space="0" w:color="000080"/>
+      </w:tblBorders>
+      <w:tblCellMar>
+        <w:top w:w="0" w:type="dxa"/>
+        <w:left w:w="108" w:type="dxa"/>
+        <w:bottom w:w="0" w:type="dxa"/>
+        <w:right w:w="108" w:type="dxa"/>
+      </w:tblCellMar>
+    </w:tblPr>
+    <w:tcPr>
+      <w:shd w:val="clear" w:color="auto" w:fill="auto"/>
+    </w:tcPr>
+    <w:tblStylePr w:type="firstRow">
+      <w:rPr>
+        <w:b/>
+        <w:bCs/>
+        <w:color w:val="FFFFFF"/>
+      </w:rPr>
+      <w:tblPr/>
+      <w:tcPr>
+        <w:tcBorders>
+          <w:tl2br w:val="none" w:sz="0" w:space="0" w:color="auto"/>
+          <w:tr2bl w:val="none" w:sz="0" w:space="0" w:color="auto"/>
+        </w:tcBorders>
+        <w:shd w:val="solid" w:color="000080" w:fill="FFFFFF"/>
+      </w:tcPr>
+    </w:tblStylePr>
+    <w:tblStylePr w:type="lastRow">
+      <w:rPr>
+        <w:b/>
+        <w:bCs/>
+        <w:color w:val="auto"/>
+      </w:rPr>
+      <w:tblPr/>
+      <w:tcPr>
+        <w:tcBorders>
+          <w:tl2br w:val="none" w:sz="0" w:space="0" w:color="auto"/>
+          <w:tr2bl w:val="none" w:sz="0" w:space="0" w:color="auto"/>
+        </w:tcBorders>
+      </w:tcPr>
+    </w:tblStylePr>
+    <w:tblStylePr w:type="lastCol">
+      <w:rPr>
+        <w:b/>
+        <w:bCs/>
+        <w:color w:val="auto"/>
+      </w:rPr>
+      <w:tblPr/>
+      <w:tcPr>
+        <w:tcBorders>
+          <w:tl2br w:val="none" w:sz="0" w:space="0" w:color="auto"/>
+          <w:tr2bl w:val="none" w:sz="0" w:space="0" w:color="auto"/>
+        </w:tcBorders>
+      </w:tcPr>
+    </w:tblStylePr>
+  </w:style>
+  <w:style w:type="table" w:styleId="LightList-Accent1">
+    <w:name w:val="Light List Accent 1"/>
+    <w:basedOn w:val="TableNormal"/>
+    <w:uiPriority w:val="61"/>
+    <w:rsid w:val="009C0027"/>
+    <w:tblPr>
+      <w:tblStyleRowBandSize w:val="1"/>
+      <w:tblStyleColBandSize w:val="1"/>
+      <w:tblInd w:w="0" w:type="dxa"/>
+      <w:tblBorders>
+        <w:top w:val="single" w:sz="8" w:space="0" w:color="4F81BD" w:themeColor="accent1"/>
+        <w:left w:val="single" w:sz="8" w:space="0" w:color="4F81BD" w:themeColor="accent1"/>
+        <w:bottom w:val="single" w:sz="8" w:space="0" w:color="4F81BD" w:themeColor="accent1"/>
+        <w:right w:val="single" w:sz="8" w:space="0" w:color="4F81BD" w:themeColor="accent1"/>
+      </w:tblBorders>
+      <w:tblCellMar>
+        <w:top w:w="0" w:type="dxa"/>
+        <w:left w:w="108" w:type="dxa"/>
+        <w:bottom w:w="0" w:type="dxa"/>
+        <w:right w:w="108" w:type="dxa"/>
+      </w:tblCellMar>
     </w:tblPr>
     <w:tblStylePr w:type="firstRow">
       <w:pPr>
@@ -42085,7 +43848,7 @@
 </file>
 
 <file path=customXml/itemProps1.xml><?xml version="1.0" encoding="utf-8"?>
-<ds:datastoreItem xmlns:ds="http://schemas.openxmlformats.org/officeDocument/2006/customXml" ds:itemID="{1357DB9E-8DA6-4570-B01C-AB2142C20774}">
+<ds:datastoreItem xmlns:ds="http://schemas.openxmlformats.org/officeDocument/2006/customXml" ds:itemID="{0AF44118-304E-AF49-99C5-85318EACFB6A}">
   <ds:schemaRefs>
     <ds:schemaRef ds:uri="http://schemas.openxmlformats.org/officeDocument/2006/bibliography"/>
   </ds:schemaRefs>

</xml_diff>